<commit_message>
first draft of letter & supplement
</commit_message>
<xml_diff>
--- a/5_manuscript/Letter_new_data.docx
+++ b/5_manuscript/Letter_new_data.docx
@@ -271,7 +271,7 @@
         <w:pStyle w:val="BodyText"/>
       </w:pPr>
       <w:r>
-        <w:t xml:space="preserve">We observed significant differences in sampling method preferences across provinces. Compared to British Columbia (BC), participants in Ontario (ON) and Quebec (QC) preferred in-person venous sampling. In the Atlantic provinces, however, there was a preference for at-home DBS sampling over the venous sampling approach. Stratified analysis by province revealed that these trends were mostly consistent with national-level data analysis, except for QC. In QC, higher average COVID-19 incidence was associated with increased propensity for in-person venous sampling, unlike other provinces.</w:t>
+        <w:t xml:space="preserve">We observed significant differences in sampling method preferences across provinces. Compared to British Columbia (BC), participants in Ontario (ON) and Quebec (QC) preferred in-person venous sampling. In the Atlantic provinces, however, there was a preference for at-home DBS sampling over the venous sampling approach. Stratified analysis by province revealed that these trends were mostly consistent with national-level data analysis, except for QC. In QC, higher average COVID-19 incidence (per 100,000 participants) was associated with increased propensity (OR: 1.05, 95% CI: 1.02 - 1.09) for in-person venous sampling, unlike other provinces.</w:t>
       </w:r>
     </w:p>
     <w:p>
@@ -291,7 +291,7 @@
         <w:t xml:space="preserve"> </w:t>
       </w:r>
       <w:r>
-        <w:t xml:space="preserve">and suggest that more work is needed to understand how different assays perform on DBS samples.</w:t>
+        <w:t xml:space="preserve">and suggest that more work is needed to understand how different assays perform on DBS samples, and the provincial variations in choosing sampling methods at the behavioral level.</w:t>
       </w:r>
     </w:p>
     <w:p>

</xml_diff>

<commit_message>
Updated ver of manuscript 19 Nov
</commit_message>
<xml_diff>
--- a/5_manuscript/Letter_new_data.docx
+++ b/5_manuscript/Letter_new_data.docx
@@ -1,6 +1,6 @@
 
 <file path=word/document.xml><?xml version="1.0" encoding="utf-8"?>
-<w:document xmlns:wpc="http://schemas.microsoft.com/office/word/2010/wordprocessingCanvas" xmlns:cx="http://schemas.microsoft.com/office/drawing/2014/chartex" xmlns:cx1="http://schemas.microsoft.com/office/drawing/2015/9/8/chartex" xmlns:mc="http://schemas.openxmlformats.org/markup-compatibility/2006" xmlns:o="urn:schemas-microsoft-com:office:office" xmlns:r="http://schemas.openxmlformats.org/officeDocument/2006/relationships" xmlns:m="http://schemas.openxmlformats.org/officeDocument/2006/math" xmlns:v="urn:schemas-microsoft-com:vml" xmlns:wp14="http://schemas.microsoft.com/office/word/2010/wordprocessingDrawing" xmlns:wp="http://schemas.openxmlformats.org/drawingml/2006/wordprocessingDrawing" xmlns:w10="urn:schemas-microsoft-com:office:word" xmlns:w="http://schemas.openxmlformats.org/wordprocessingml/2006/main" xmlns:w14="http://schemas.microsoft.com/office/word/2010/wordml" xmlns:w15="http://schemas.microsoft.com/office/word/2012/wordml" xmlns:w16se="http://schemas.microsoft.com/office/word/2015/wordml/symex" xmlns:wpg="http://schemas.microsoft.com/office/word/2010/wordprocessingGroup" xmlns:wpi="http://schemas.microsoft.com/office/word/2010/wordprocessingInk" xmlns:wne="http://schemas.microsoft.com/office/word/2006/wordml" xmlns:wps="http://schemas.microsoft.com/office/word/2010/wordprocessingShape" mc:Ignorable="w14 w15 w16se wp14">
+<w:document xmlns:wpc="http://schemas.microsoft.com/office/word/2010/wordprocessingCanvas" xmlns:cx="http://schemas.microsoft.com/office/drawing/2014/chartex" xmlns:cx1="http://schemas.microsoft.com/office/drawing/2015/9/8/chartex" xmlns:cx2="http://schemas.microsoft.com/office/drawing/2015/10/21/chartex" xmlns:cx3="http://schemas.microsoft.com/office/drawing/2016/5/9/chartex" xmlns:cx4="http://schemas.microsoft.com/office/drawing/2016/5/10/chartex" xmlns:cx5="http://schemas.microsoft.com/office/drawing/2016/5/11/chartex" xmlns:cx6="http://schemas.microsoft.com/office/drawing/2016/5/12/chartex" xmlns:cx7="http://schemas.microsoft.com/office/drawing/2016/5/13/chartex" xmlns:cx8="http://schemas.microsoft.com/office/drawing/2016/5/14/chartex" xmlns:mc="http://schemas.openxmlformats.org/markup-compatibility/2006" xmlns:aink="http://schemas.microsoft.com/office/drawing/2016/ink" xmlns:am3d="http://schemas.microsoft.com/office/drawing/2017/model3d" xmlns:o="urn:schemas-microsoft-com:office:office" xmlns:oel="http://schemas.microsoft.com/office/2019/extlst" xmlns:r="http://schemas.openxmlformats.org/officeDocument/2006/relationships" xmlns:m="http://schemas.openxmlformats.org/officeDocument/2006/math" xmlns:v="urn:schemas-microsoft-com:vml" xmlns:wp14="http://schemas.microsoft.com/office/word/2010/wordprocessingDrawing" xmlns:wp="http://schemas.openxmlformats.org/drawingml/2006/wordprocessingDrawing" xmlns:w10="urn:schemas-microsoft-com:office:word" xmlns:w="http://schemas.openxmlformats.org/wordprocessingml/2006/main" xmlns:w14="http://schemas.microsoft.com/office/word/2010/wordml" xmlns:w15="http://schemas.microsoft.com/office/word/2012/wordml" xmlns:w16cex="http://schemas.microsoft.com/office/word/2018/wordml/cex" xmlns:w16cid="http://schemas.microsoft.com/office/word/2016/wordml/cid" xmlns:w16="http://schemas.microsoft.com/office/word/2018/wordml" xmlns:w16sdtdh="http://schemas.microsoft.com/office/word/2020/wordml/sdtdatahash" xmlns:w16se="http://schemas.microsoft.com/office/word/2015/wordml/symex" xmlns:wpg="http://schemas.microsoft.com/office/word/2010/wordprocessingGroup" xmlns:wpi="http://schemas.microsoft.com/office/word/2010/wordprocessingInk" xmlns:wne="http://schemas.microsoft.com/office/word/2006/wordml" xmlns:wps="http://schemas.microsoft.com/office/word/2010/wordprocessingShape" mc:Ignorable="w14 w15 w16se w16cid w16 w16cex w16sdtdh wp14">
   <w:body>
     <w:p>
       <w:pPr>
@@ -64,9 +64,9 @@
       <w:pPr>
         <w:pStyle w:val="Heading1"/>
       </w:pPr>
-      <w:bookmarkStart w:id="0" w:name="letter-377-500-words"/>
-      <w:r>
-        <w:t>Letter (377 / 500 Words)</w:t>
+      <w:bookmarkStart w:id="0" w:name="letter-384-500-words"/>
+      <w:r>
+        <w:t>Letter (384 / 500 Words)</w:t>
       </w:r>
     </w:p>
     <w:p>
@@ -74,16 +74,15 @@
         <w:pStyle w:val="FirstParagraph"/>
       </w:pPr>
       <w:r>
-        <w:t>Participant-collected dried blood spot (DBS) are a convenient, minimally invasive alternative to phlebotomist-collected venous samples for population serological surveillance. Several SARS-CoV-2 serosurveillance studies collected D</w:t>
-      </w:r>
-      <w:r>
-        <w:t>BS samples in the mail to reach wider geographic areas and minimize face-to-face contact during the pandemic[1–3]. Prior studies characterized assay accuracy with DBS as ‘reliable’, based on their high sensitivity and specificity, which were derived from p</w:t>
-      </w:r>
-      <w:r>
-        <w:t>aired comparisons with venous samples[2,4,5]. A recent study comparing SARS-CoV-2 IgG results from paired venous and DBS samples concluded performance was “comparable”[6]. In a national SARS-CoV-2 serological study of older Canadians conducted by the Canad</w:t>
-      </w:r>
-      <w:r>
-        <w:t>ian Longitudinal Study on Aging[7], participants choose whether to mail a DBS sample or provide a venous sample at a testing center (</w:t>
+        <w:t>Participant-collected dried blood spots (DBS) are a convenient, minimally invasive alternative to phlebotomist-collected venous samples for population serological surveillance. Several SARS-CoV-2 serosurveillance studies collected DBS samples in the mail to reach wider geographic areas and minimize face-to-face contact during the pandemic [1–3]. Prior studies characterized assay accuracy with DBS as ‘reliable’, based on their high sensitivity and specificity, which were derived from paired comparisons with venous samples [2,4,5]. A recent study comparing SARS-CoV-2 IgG results from paired venous and DBS samples concluded performance was “comparable” [6]. In a national SARS-CoV-2 serological study of older Canadians conducted by the Canadian Longitudinal Study on Aging [7], participants choose whether to mail a DBS sample or provide a venous sample at a testing center. We analyze these data to assess for systematic differences in assay findings between DBS and venous samples.</w:t>
+      </w:r>
+    </w:p>
+    <w:p>
+      <w:pPr>
+        <w:pStyle w:val="BodyText"/>
+      </w:pPr>
+      <w:r>
+        <w:t xml:space="preserve">We developed a propensity model to examine the association of demographics, geography, and health-related factors with the choice of DBS or venous sample, and we compared SARS-CoV-2 Anti-N and Anti-S (7,230 assays each) results between participants who provided DBS (n = 3,773) or venous samples (n = 3,450; </w:t>
       </w:r>
       <w:r>
         <w:rPr>
@@ -93,18 +92,7 @@
         <w:t>Fig. S1</w:t>
       </w:r>
       <w:r>
-        <w:t>). We analyze these data to assess for systematic differences in assay findings between DBS and venous samples.</w:t>
-      </w:r>
-    </w:p>
-    <w:p>
-      <w:pPr>
-        <w:pStyle w:val="BodyText"/>
-      </w:pPr>
-      <w:r>
-        <w:t>We d</w:t>
-      </w:r>
-      <w:r>
-        <w:t xml:space="preserve">eveloped a propensity model to examine the association of demographics, geography, and health-related factors with the choice of DBS or venous sample (details in </w:t>
+        <w:t xml:space="preserve">), using inverse probability of treatment weighting to adjust from potential confounding variables (details in </w:t>
       </w:r>
       <w:r>
         <w:rPr>
@@ -114,10 +102,7 @@
         <w:t>Supplemental Methods</w:t>
       </w:r>
       <w:r>
-        <w:t>). We used inverse probability of treatment weighting (IPTW) to adjust for</w:t>
-      </w:r>
-      <w:r>
-        <w:t xml:space="preserve"> potential confounding variables and compare SARS-CoV-2 Anti-N and Anti-S (7,230 assays each) results between participants who provided DBS (n = 3,773) or venous samples (n = 3,450).</w:t>
+        <w:t>).</w:t>
       </w:r>
     </w:p>
     <w:p>
@@ -126,10 +111,7 @@
       </w:pPr>
       <w:r>
         <w:lastRenderedPageBreak/>
-        <w:t>Participants who provided in-person venous samples were more likely to be</w:t>
-      </w:r>
-      <w:r>
-        <w:t xml:space="preserve"> male, white, unvaccinated, and living in an urban area (</w:t>
+        <w:t>Participants who provided in-person venous samples were more likely to be male, white, unvaccinated, and living in an urban area (</w:t>
       </w:r>
       <w:r>
         <w:rPr>
@@ -139,81 +121,81 @@
         <w:t>Fig. 1</w:t>
       </w:r>
       <w:r>
-        <w:t>). After propensity score weighting with balance achieved, venous samples were 223% more likely to be Anti-N positive (Odds ratio [OR]: 3.33, 95% confidence interval [CI]: 2.78–4.01) and 27% mo</w:t>
-      </w:r>
-      <w:r>
-        <w:t>re likely to be Anti-S positive (OR: 1.27, 95% CI: 1.08–1.49). Among Anti-S antibody positive samples, the distribution of quantitative anti-S levels differed (p &lt; 0.0001, Kolmogoriv-Smirnov test), and venous samples were substantially higher on average (</w:t>
+        <w:t>). Propensity weights achieved good balance. After weighting, venous samples were 223% more likely to be Anti-N positive (Odds ratio [OR]: 3.33, 95% confidence interval [CI]: 2.78–4.01) and 27% more likely to be Anti-S positive (OR: 1.27, 95% CI: 1.08–1.49). Among Anti-S antibody positive samples, the distribution of quantitative anti-S levels differed between DBS and venous samples (p &lt; 0.0001, Kolmogoriv-Smirnov test), with substantially higher in venous samples (</w:t>
       </w:r>
       <w:r>
         <w:rPr>
           <w:b/>
           <w:bCs/>
         </w:rPr>
-        <w:t>F</w:t>
+        <w:t>Fig. 2</w:t>
+      </w:r>
+      <w:r>
+        <w:t>). Province-level sub-analyses yielded consistent findings (</w:t>
       </w:r>
       <w:r>
         <w:rPr>
           <w:b/>
           <w:bCs/>
         </w:rPr>
-        <w:t>ig. 2</w:t>
-      </w:r>
-      <w:r>
-        <w:t>). Province-level sub-analyses yielded consistent findings (</w:t>
-      </w:r>
+        <w:t>Fig. S3</w:t>
+      </w:r>
+      <w:r>
+        <w:t>). Compared to using venous samples, we estimate that DBS for all participants would have underestimated anti-N seropositivity by 69.3% (2.49% positive vs. 8.12%) and would have underestimated anti-S positivity by 13.7% (43.74% positive vs. 50.68%).</w:t>
+      </w:r>
+    </w:p>
+    <w:p>
+      <w:pPr>
+        <w:pStyle w:val="BodyText"/>
+      </w:pPr>
+      <w:r>
+        <w:t>In contrast to earlier reports [1–3,5], we found substantial differences between SARS-CoV-2 serological findings in DBS and venous samples. While assay-specific in-house calibration may mitigate these differences [1], more work is needed to understand how use of DBS samples impacts population serosurveillance estimates.</w:t>
+      </w:r>
+    </w:p>
+    <w:p>
+      <w:r>
+        <w:br w:type="page"/>
+      </w:r>
+    </w:p>
+    <w:p>
+      <w:pPr>
+        <w:pStyle w:val="Heading1"/>
+      </w:pPr>
+      <w:bookmarkStart w:id="1" w:name="declarations"/>
+      <w:bookmarkEnd w:id="0"/>
+      <w:r>
+        <w:lastRenderedPageBreak/>
+        <w:t>Declarations</w:t>
+      </w:r>
+    </w:p>
+    <w:p>
+      <w:pPr>
+        <w:pStyle w:val="FirstParagraph"/>
+      </w:pPr>
       <w:r>
         <w:rPr>
           <w:b/>
           <w:bCs/>
         </w:rPr>
-        <w:t>Fig. S3</w:t>
-      </w:r>
-      <w:r>
-        <w:t>). We estimate that cohort anti-N seropositivity would have been 2.49% using DBS only and 8.12% using venous samples only, and anti-S seropositivity would have been 43.74% using DBS an</w:t>
-      </w:r>
-      <w:r>
-        <w:t>d 50.68% using venous samples.</w:t>
+        <w:t>Funding:</w:t>
+      </w:r>
+      <w:r>
+        <w:t xml:space="preserve"> None.</w:t>
       </w:r>
     </w:p>
     <w:p>
       <w:pPr>
         <w:pStyle w:val="BodyText"/>
-      </w:pPr>
-      <w:r>
-        <w:t>In contrast to earlier reports [1–3,5], we found substantial differences between SARS-CoV-2 serological findings in DBS and venous samples. While assay-specific in-house calibration may be mitigate these differences [1], more</w:t>
-      </w:r>
-      <w:r>
-        <w:t xml:space="preserve"> work is needed to understand how use of DBS samples impacts population serosurveillance estimates.</w:t>
-      </w:r>
-    </w:p>
-    <w:p>
-      <w:pPr>
-        <w:pStyle w:val="BodyText"/>
-      </w:pPr>
-    </w:p>
-    <w:p>
-      <w:pPr>
-        <w:pStyle w:val="Heading1"/>
-      </w:pPr>
-      <w:bookmarkStart w:id="1" w:name="declarations"/>
-      <w:bookmarkEnd w:id="0"/>
-      <w:r>
-        <w:t>Declarations</w:t>
-      </w:r>
-    </w:p>
-    <w:p>
-      <w:pPr>
-        <w:pStyle w:val="FirstParagraph"/>
       </w:pPr>
       <w:r>
         <w:rPr>
           <w:b/>
           <w:bCs/>
         </w:rPr>
-        <w:t>Funding:</w:t>
-      </w:r>
-      <w:r>
-        <w:t xml:space="preserve"> None.</w:t>
+        <w:t>Conflicts:</w:t>
+      </w:r>
+      <w:r>
+        <w:t xml:space="preserve"> No conflicts of interests.</w:t>
       </w:r>
     </w:p>
     <w:p>
@@ -225,10 +207,10 @@
           <w:b/>
           <w:bCs/>
         </w:rPr>
-        <w:t>Conflicts:</w:t>
-      </w:r>
-      <w:r>
-        <w:t xml:space="preserve"> No conflicts of interests.</w:t>
+        <w:t>Ethics/Consent:</w:t>
+      </w:r>
+      <w:r>
+        <w:t xml:space="preserve"> REB submitted and approved (REB 23-09-061).</w:t>
       </w:r>
     </w:p>
     <w:p>
@@ -240,28 +222,32 @@
           <w:b/>
           <w:bCs/>
         </w:rPr>
-        <w:t>Ethics/Consent:</w:t>
-      </w:r>
-      <w:r>
-        <w:t xml:space="preserve"> REB submitted and approved (REB 23-09-061).</w:t>
+        <w:t>Data and materials:</w:t>
+      </w:r>
+      <w:r>
+        <w:t xml:space="preserve"> Data are all de-identified prior to transfer to our research team by our data-sharing partners (Canadian Blood Services, Alberta Precision Labs, and the Canadian Longitudinal Study on Aging).</w:t>
       </w:r>
     </w:p>
     <w:p>
       <w:pPr>
         <w:pStyle w:val="BodyText"/>
+        <w:rPr>
+          <w:lang w:val="fr-CA"/>
+        </w:rPr>
       </w:pPr>
       <w:r>
         <w:rPr>
           <w:b/>
           <w:bCs/>
-        </w:rPr>
-        <w:t>Data and materials:</w:t>
-      </w:r>
-      <w:r>
-        <w:t xml:space="preserve"> Data are </w:t>
-      </w:r>
-      <w:r>
-        <w:t>all de-identified prior to transfer to our research team by our data-sharing partners (Canadian Blood Services, Alberta Precision Labs, and the Canadian Longitudinal Study on Aging).</w:t>
+          <w:lang w:val="fr-CA"/>
+        </w:rPr>
+        <w:t>Code availability:</w:t>
+      </w:r>
+      <w:r>
+        <w:rPr>
+          <w:lang w:val="fr-CA"/>
+        </w:rPr>
+        <w:t xml:space="preserve"> https://github.com/altonrus/dbs-vs-venous-antibodies</w:t>
       </w:r>
     </w:p>
     <w:p>
@@ -273,29 +259,7 @@
           <w:b/>
           <w:bCs/>
         </w:rPr>
-        <w:t>Code availability:</w:t>
-      </w:r>
-      <w:r>
-        <w:t xml:space="preserve"> https://github.com/altonrus/dbs-vs-venous-antibodies</w:t>
-      </w:r>
-    </w:p>
-    <w:p>
-      <w:pPr>
-        <w:pStyle w:val="BodyText"/>
-      </w:pPr>
-      <w:r>
-        <w:rPr>
-          <w:b/>
-          <w:bCs/>
-        </w:rPr>
-        <w:t>A</w:t>
-      </w:r>
-      <w:r>
-        <w:rPr>
-          <w:b/>
-          <w:bCs/>
-        </w:rPr>
-        <w:t>uthors’ contributions:</w:t>
+        <w:t>Authors’ contributions:</w:t>
       </w:r>
       <w:r>
         <w:t xml:space="preserve"> Finish this part once we got input from all co-authors.</w:t>
@@ -338,10 +302,7 @@
         <w:t>Bioanalysis</w:t>
       </w:r>
       <w:r>
-        <w:t>. 2021;13(1):</w:t>
-      </w:r>
-      <w:r>
-        <w:t>13-28. doi:</w:t>
+        <w:t>. 2021;13(1):13-28. doi:</w:t>
       </w:r>
       <w:hyperlink r:id="rId7">
         <w:r>
@@ -363,10 +324,7 @@
       </w:r>
       <w:r>
         <w:tab/>
-        <w:t>Meyers E, Heytens S, Formukong A, et al. Comparison of Dried Blood Spots and Venous Blood for the Detection of SARS-CoV-2 Antibodies in a Population of Nursing Ho</w:t>
-      </w:r>
-      <w:r>
-        <w:t xml:space="preserve">me Residents. </w:t>
+        <w:t xml:space="preserve">Meyers E, Heytens S, Formukong A, et al. Comparison of Dried Blood Spots and Venous Blood for the Detection of SARS-CoV-2 Antibodies in a Population of Nursing Home Residents. </w:t>
       </w:r>
       <w:r>
         <w:rPr>
@@ -398,10 +356,7 @@
       </w:r>
       <w:r>
         <w:tab/>
-        <w:t>Mackett K, Oz UE, Naik C, et al. Do instructions for at-home dried blood spot (DBS) collection affect t</w:t>
-      </w:r>
-      <w:r>
-        <w:t xml:space="preserve">he quality of collection? Data from the Canadian Longitudinal Study on Aging (CLSA) COVID-19 seroprevalence study. </w:t>
+        <w:t xml:space="preserve">Mackett K, Oz UE, Naik C, et al. Do instructions for at-home dried blood spot (DBS) collection affect the quality of collection? Data from the Canadian Longitudinal Study on Aging (CLSA) COVID-19 seroprevalence study. </w:t>
       </w:r>
       <w:r>
         <w:rPr>
@@ -425,10 +380,7 @@
       </w:r>
       <w:r>
         <w:tab/>
-        <w:t>Simmonds MJ, Baskurt OK, Meiselman HJ, Marshall-Gradisnik SM. A comparison of capillary and venous b</w:t>
-      </w:r>
-      <w:r>
-        <w:t xml:space="preserve">lood sampling methods for the use in haemorheology studies. </w:t>
+        <w:t xml:space="preserve">Simmonds MJ, Baskurt OK, Meiselman HJ, Marshall-Gradisnik SM. A comparison of capillary and venous blood sampling methods for the use in haemorheology studies. </w:t>
       </w:r>
       <w:r>
         <w:rPr>
@@ -460,10 +412,7 @@
       </w:r>
       <w:r>
         <w:tab/>
-        <w:t xml:space="preserve">Morley GL, Taylor S, Jossi S, et al. Sensitive </w:t>
-      </w:r>
-      <w:r>
-        <w:t xml:space="preserve">Detection of SARS-CoV-2-Specific Antibodies in Dried Blood Spot Samples. </w:t>
+        <w:t xml:space="preserve">Morley GL, Taylor S, Jossi S, et al. Sensitive Detection of SARS-CoV-2-Specific Antibodies in Dried Blood Spot Samples. </w:t>
       </w:r>
       <w:r>
         <w:rPr>
@@ -495,10 +444,7 @@
       </w:r>
       <w:r>
         <w:tab/>
-        <w:t>Nikiforuk AM, McMillan B, Bartlett SR, et</w:t>
-      </w:r>
-      <w:r>
-        <w:t xml:space="preserve"> al. Performance of Immunoglobulin G Serology on Finger Prick Capillary Dried Blood Spot Samples to Detect a SARS-CoV-2 Antibody Response. </w:t>
+        <w:t xml:space="preserve">Nikiforuk AM, McMillan B, Bartlett SR, et al. Performance of Immunoglobulin G Serology on Finger Prick Capillary Dried Blood Spot Samples to Detect a SARS-CoV-2 Antibody Response. </w:t>
       </w:r>
       <w:r>
         <w:rPr>
@@ -547,24 +493,52 @@
           <w:rPr>
             <w:rStyle w:val="Hyperlink"/>
           </w:rPr>
-          <w:t>10</w:t>
+          <w:t>10.1093/ije/dyz173</w:t>
         </w:r>
+      </w:hyperlink>
+    </w:p>
+    <w:p>
+      <w:pPr>
+        <w:pStyle w:val="Bibliography"/>
+      </w:pPr>
+      <w:bookmarkStart w:id="11" w:name="X913733ca50175f7fc77073b8a1f150bd37ccb7c"/>
+      <w:bookmarkEnd w:id="10"/>
+      <w:r>
+        <w:t xml:space="preserve">8. </w:t>
+      </w:r>
+      <w:r>
+        <w:tab/>
+      </w:r>
+      <w:r>
+        <w:rPr>
+          <w:i/>
+          <w:iCs/>
+        </w:rPr>
+        <w:t>COVID-19 Antibody Study Findings</w:t>
+      </w:r>
+      <w:r>
+        <w:t xml:space="preserve">. Canadian Longitudinal Study on Aging; 2022. </w:t>
+      </w:r>
+      <w:hyperlink r:id="rId13">
         <w:r>
           <w:rPr>
             <w:rStyle w:val="Hyperlink"/>
           </w:rPr>
-          <w:t>.1093/ije/dyz173</w:t>
+          <w:t>https://www.clsa-elcv.ca/doc/5054</w:t>
         </w:r>
       </w:hyperlink>
+      <w:r>
+        <w:t>. Accessed November 17, 2023.</w:t>
+      </w:r>
     </w:p>
     <w:p>
       <w:pPr>
         <w:pStyle w:val="Bibliography"/>
       </w:pPr>
-      <w:bookmarkStart w:id="11" w:name="ref-Adeyinka2022"/>
-      <w:bookmarkEnd w:id="10"/>
-      <w:r>
-        <w:t xml:space="preserve">8. </w:t>
+      <w:bookmarkStart w:id="12" w:name="ref-Adeyinka2022"/>
+      <w:bookmarkEnd w:id="11"/>
+      <w:r>
+        <w:t xml:space="preserve">9. </w:t>
       </w:r>
       <w:r>
         <w:tab/>
@@ -575,19 +549,12 @@
           <w:i/>
           <w:iCs/>
         </w:rPr>
-        <w:t>JMIR Public Health and Surveill</w:t>
-      </w:r>
-      <w:r>
-        <w:rPr>
-          <w:i/>
-          <w:iCs/>
-        </w:rPr>
-        <w:t>ance</w:t>
+        <w:t>JMIR Public Health and Surveillance</w:t>
       </w:r>
       <w:r>
         <w:t>. 2022;8(5):e31968. doi:</w:t>
       </w:r>
-      <w:hyperlink r:id="rId13">
+      <w:hyperlink r:id="rId14">
         <w:r>
           <w:rPr>
             <w:rStyle w:val="Hyperlink"/>
@@ -600,10 +567,11 @@
       <w:pPr>
         <w:pStyle w:val="Bibliography"/>
       </w:pPr>
-      <w:bookmarkStart w:id="12" w:name="ref-Hale2021"/>
-      <w:bookmarkEnd w:id="11"/>
-      <w:r>
-        <w:t xml:space="preserve">9. </w:t>
+      <w:bookmarkStart w:id="13" w:name="ref-Hale2021"/>
+      <w:bookmarkEnd w:id="12"/>
+      <w:r>
+        <w:lastRenderedPageBreak/>
+        <w:t xml:space="preserve">10. </w:t>
       </w:r>
       <w:r>
         <w:tab/>
@@ -619,7 +587,7 @@
       <w:r>
         <w:t>. 2021;5(4):529-538. doi:</w:t>
       </w:r>
-      <w:hyperlink r:id="rId14">
+      <w:hyperlink r:id="rId15">
         <w:r>
           <w:rPr>
             <w:rStyle w:val="Hyperlink"/>
@@ -627,10 +595,10 @@
           <w:t>10.1038/s41562-021-01079-8</w:t>
         </w:r>
       </w:hyperlink>
-      <w:bookmarkStart w:id="13" w:name="_GoBack"/>
-      <w:bookmarkEnd w:id="4"/>
-      <w:bookmarkEnd w:id="12"/>
-      <w:bookmarkEnd w:id="13"/>
+    </w:p>
+    <w:bookmarkEnd w:id="4"/>
+    <w:bookmarkEnd w:id="13"/>
+    <w:p>
       <w:r>
         <w:br w:type="page"/>
       </w:r>
@@ -643,10 +611,7 @@
       <w:bookmarkEnd w:id="2"/>
       <w:r>
         <w:lastRenderedPageBreak/>
-        <w:t>F</w:t>
-      </w:r>
-      <w:r>
-        <w:t>igure</w:t>
+        <w:t>Figure</w:t>
       </w:r>
     </w:p>
     <w:p>
@@ -656,25 +621,24 @@
       <w:r>
         <w:rPr>
           <w:noProof/>
-          <w:lang w:eastAsia="zh-CN"/>
         </w:rPr>
         <w:drawing>
-          <wp:inline distT="0" distB="0" distL="0" distR="0">
+          <wp:inline distT="0" distB="0" distL="0" distR="0" wp14:anchorId="4928F7F1" wp14:editId="43BCC040">
             <wp:extent cx="5943600" cy="3566159"/>
             <wp:effectExtent l="0" t="0" r="0" b="0"/>
-            <wp:docPr id="42" name="Picture"/>
+            <wp:docPr id="44" name="Picture"/>
             <wp:cNvGraphicFramePr/>
             <a:graphic xmlns:a="http://schemas.openxmlformats.org/drawingml/2006/main">
               <a:graphicData uri="http://schemas.openxmlformats.org/drawingml/2006/picture">
                 <pic:pic xmlns:pic="http://schemas.openxmlformats.org/drawingml/2006/picture">
                   <pic:nvPicPr>
-                    <pic:cNvPr id="43" name="Picture" descr="../4_output/figs/Fig.3%20OR%20Plot.png"/>
+                    <pic:cNvPr id="45" name="Picture" descr="../4_output/figs/Fig.3%20OR%20Plot.png"/>
                     <pic:cNvPicPr>
                       <a:picLocks noChangeAspect="1" noChangeArrowheads="1"/>
                     </pic:cNvPicPr>
                   </pic:nvPicPr>
                   <pic:blipFill>
-                    <a:blip r:embed="rId15"/>
+                    <a:blip r:embed="rId16"/>
                     <a:stretch>
                       <a:fillRect/>
                     </a:stretch>
@@ -713,10 +677,7 @@
         <w:t>Figure 1</w:t>
       </w:r>
       <w:r>
-        <w:t>: Odds ratios for providing an in-person venous sample instead of DBS using a multivariate logistic regression model (‘adju</w:t>
-      </w:r>
-      <w:r>
-        <w:t>sted’) and univariate model (‘unadjusted’). After applying inverse probability of treatment weighting (‘weighted’), all odds ratios were insignificant.</w:t>
+        <w:t>: Odds ratios for providing an in-person venous sample instead of DBS using a multivariate logistic regression model (‘adjusted’) and univariate model (‘unadjusted’). After applying inverse probability of treatment weighting (‘weighted’), all odds ratios were insignificant.</w:t>
       </w:r>
     </w:p>
     <w:p>
@@ -726,26 +687,25 @@
       <w:r>
         <w:rPr>
           <w:noProof/>
-          <w:lang w:eastAsia="zh-CN"/>
         </w:rPr>
         <w:lastRenderedPageBreak/>
         <w:drawing>
-          <wp:inline distT="0" distB="0" distL="0" distR="0">
+          <wp:inline distT="0" distB="0" distL="0" distR="0" wp14:anchorId="3B284013" wp14:editId="122EF72A">
             <wp:extent cx="4893110" cy="3669832"/>
             <wp:effectExtent l="0" t="0" r="0" b="0"/>
-            <wp:docPr id="45" name="Picture"/>
+            <wp:docPr id="47" name="Picture"/>
             <wp:cNvGraphicFramePr/>
             <a:graphic xmlns:a="http://schemas.openxmlformats.org/drawingml/2006/main">
               <a:graphicData uri="http://schemas.openxmlformats.org/drawingml/2006/picture">
                 <pic:pic xmlns:pic="http://schemas.openxmlformats.org/drawingml/2006/picture">
                   <pic:nvPicPr>
-                    <pic:cNvPr id="46" name="Picture" descr="../4_output/figs/Fig.1c%20Weighted%20eCDF%20Anti-S.png"/>
+                    <pic:cNvPr id="48" name="Picture" descr="../4_output/figs/Fig.1c%20Weighted%20eCDF%20Anti-S.png"/>
                     <pic:cNvPicPr>
                       <a:picLocks noChangeAspect="1" noChangeArrowheads="1"/>
                     </pic:cNvPicPr>
                   </pic:nvPicPr>
                   <pic:blipFill>
-                    <a:blip r:embed="rId16"/>
+                    <a:blip r:embed="rId17"/>
                     <a:stretch>
                       <a:fillRect/>
                     </a:stretch>
@@ -784,10 +744,7 @@
         <w:t>Figure 2</w:t>
       </w:r>
       <w:r>
-        <w:t>: Empirical cumulative distribution function for the quantitative Anti-S level among participa</w:t>
-      </w:r>
-      <w:r>
-        <w:t>nts who tested positive on the Anti-S assay. Venous samples tended to have higher Anti-S levels compared to DBS. 8.43% of venous samples were above the assay’s upper limit of detection, compared to 0% of DBS.</w:t>
+        <w:t>: Empirical cumulative distribution function for the quantitative Anti-S level among participants who tested positive on the Anti-S assay. Venous samples tended to have higher Anti-S levels (mean: 300.54 AU/ml, median: 38.63 AU/ml) compared to DBS (mean: 105.75 AU/ml, median: 3.43 AU/ml). 8.43% of venous samples were above the assay’s upper limit of detection, compared to 0% of DBS.</w:t>
       </w:r>
     </w:p>
     <w:p>
@@ -823,61 +780,19 @@
     </w:p>
     <w:p>
       <w:pPr>
+        <w:pStyle w:val="Heading2"/>
+      </w:pPr>
+      <w:bookmarkStart w:id="17" w:name="dataset"/>
+      <w:r>
+        <w:t>Dataset</w:t>
+      </w:r>
+    </w:p>
+    <w:p>
+      <w:pPr>
         <w:pStyle w:val="FirstParagraph"/>
       </w:pPr>
       <w:r>
-        <w:t>Here we describe additional details about the methodology used.</w:t>
-      </w:r>
-    </w:p>
-    <w:p>
-      <w:pPr>
-        <w:pStyle w:val="Heading2"/>
-      </w:pPr>
-      <w:bookmarkStart w:id="17" w:name="dataset"/>
-      <w:r>
-        <w:t>Dataset</w:t>
-      </w:r>
-    </w:p>
-    <w:p>
-      <w:pPr>
-        <w:pStyle w:val="FirstParagraph"/>
-      </w:pPr>
-      <w:r>
-        <w:t xml:space="preserve">The Canadian Longitudinal Study on Aging (CLSA) is a comprehensive national long-term study designed to track approximately 50,000 individuals aged 45 to 85 years at recruitment for a </w:t>
-      </w:r>
-      <w:r>
-        <w:t>minimum of 20 years [7]. During the COVID-19 pandemic, several studies were conducted to collect and analyze blood samples from CLSA participants, aimed at comprehending and evaluating the pandemic’s population-level health impact.</w:t>
-      </w:r>
-    </w:p>
-    <w:p>
-      <w:pPr>
-        <w:pStyle w:val="BodyText"/>
-      </w:pPr>
-      <w:r>
-        <w:t xml:space="preserve">The dataset utilized in </w:t>
-      </w:r>
-      <w:r>
-        <w:t>this study was sourced from the CLSA COVID-19 Antibody Study, with over 19,000 CLSA participants across ten provinces included [7]. The dataset comprises demographic information, self-reported health status, vaccination and hospitalization history, and the</w:t>
-      </w:r>
-      <w:r>
-        <w:t xml:space="preserve"> results of SARS-CoV-2 immunoassay tests.</w:t>
-      </w:r>
-    </w:p>
-    <w:p>
-      <w:pPr>
-        <w:pStyle w:val="BodyText"/>
-      </w:pPr>
-      <w:r>
-        <w:t>The CLSA COVID-19 Antibody Study has two complementary cohorts. The first one is called “comprehensive cohort”, in which 17,399 participants were invited and 9,753 of them agreed to participant and provided testabl</w:t>
-      </w:r>
-      <w:r>
-        <w:t>e samples with complete results. Within this group, N=4,258 contributed venous blood samples, and N=5,495 provided dried blood samples. Participants in the comprehensive cohort were randomly selected from locations within 25-50 km of the data collection si</w:t>
-      </w:r>
-      <w:r>
-        <w:t>tes (DCS) and underwent in-person interviews, providing detailed information on demographics, physical and mental health status, as well as vaccination and hospitalization history. The second cohort, known as the “tracking cohort,” was interviewed by telep</w:t>
-      </w:r>
-      <w:r>
-        <w:t>hone. The detailed sampling process of CLSA COVID-19 Antibody Study is presented in the flowchart (</w:t>
+        <w:t>The Canadian Longitudinal Study on Aging (CLSA) is a comprehensive national long-term study designed to track approximately 50,000 individuals aged 45 to 85 years at recruitment for a minimum of 20 years [7]. The CLSA COVID-19 Antibody Study has two complementary cohorts. The first one is called “comprehensive cohort”, in which 30,097 participants were randomly selected from locations within 25-50 km of the data collection sites (DCS) and underwent in-person interviews, providing detailed information on demographics, physical and mental health status, as well as vaccination and hospitalization history. The second cohort, known as the “tracking cohort,” was interviewed by telephone. The detailed sampling process of CLSA is presented in the flowchart (</w:t>
       </w:r>
       <w:r>
         <w:rPr>
@@ -887,151 +802,115 @@
         <w:t>Fig. S1</w:t>
       </w:r>
       <w:r>
-        <w:t>). For our analysis, we exclusively utilized data from the comprehensive cohort, as it provides more comprehensive demographic and health condition da</w:t>
-      </w:r>
-      <w:r>
-        <w:t xml:space="preserve">ta. Additionally, we excluded </w:t>
+        <w:t>).</w:t>
+      </w:r>
+    </w:p>
+    <w:p>
+      <w:pPr>
+        <w:pStyle w:val="BodyText"/>
+      </w:pPr>
+      <w:r>
+        <w:t>During the COVID-19 pandemic, the CLSA COVID-19 Antibody Study was conducted to evaluate the pandemic’s population-level health impact on older Canadians. The CLSA COVID-19 Antibody Study included over 18,000 CLSA participants across ten provinces from November 2020 to July 2021 [8]. Among those participants, 10,259 from the comprehensive cohort provided samples that were suitable for testing, within which N=4,258 contributed venous blood samples, and N=5,495 provided dried blood samples. In addition to demographic and health status variables, the data we acquired included immunoassay tests results.</w:t>
+      </w:r>
+    </w:p>
+    <w:p>
+      <w:pPr>
+        <w:pStyle w:val="BodyText"/>
+      </w:pPr>
+      <w:r>
+        <w:t xml:space="preserve">In our analysis, we utilized data exclusively from the comprehensive cohort of the CLSA COVID-19 Antibody Study, as it provides more comprehensive demographic and health condition data. Additionally, we excluded participants residing in regions located more than 50 km from the data collection center, as their extended travel distance is caused by recent </w:t>
       </w:r>
       <w:r>
         <w:lastRenderedPageBreak/>
-        <w:t xml:space="preserve">participants residing in regions located more than 50 km from the data collection center, as their extended travel distance is caused by recent relocations subsequent to enrollment in the study. The final sample size included </w:t>
-      </w:r>
-      <w:r>
-        <w:t>in our analysis was 7,230.</w:t>
+        <w:t>relocations subsequent to enrollment in the study. The final sample size included in our analysis was 7,230.</w:t>
       </w:r>
     </w:p>
     <w:p>
       <w:pPr>
         <w:pStyle w:val="Heading2"/>
       </w:pPr>
-      <w:bookmarkStart w:id="18" w:name="X68cf37edebc27083fcd952b5edd362ba198eea5"/>
+      <w:bookmarkStart w:id="18" w:name="statistical-analysis"/>
       <w:bookmarkEnd w:id="17"/>
       <w:r>
-        <w:t>Bivariate Analysis and Multivariate Regression Modeling</w:t>
+        <w:t>Statistical analysis</w:t>
       </w:r>
     </w:p>
     <w:p>
       <w:pPr>
         <w:pStyle w:val="FirstParagraph"/>
       </w:pPr>
-      <w:r>
-        <w:t xml:space="preserve">Before conducting propensity score weighting to calculate weights for each observations and analyze the weighted data, we performed an initial unadjusted bivariate analysis </w:t>
-      </w:r>
-      <w:r>
-        <w:t>to compare the DBS and VBS groups. Additionally, we developed multivariate logistic regression models, regressing VBS/DBS against demographic factors, physical and mental health conditions, travel distance, vaccination status, and time since the last COVID</w:t>
-      </w:r>
-      <w:r>
-        <w:t xml:space="preserve"> outbreak. The comprehensive results generated by those simple logistic regression models and the full model are displayed in the odds ratio (OR) plot (</w:t>
-      </w:r>
       <w:r>
         <w:rPr>
           <w:b/>
           <w:bCs/>
         </w:rPr>
-        <w:t>Fig. 1</w:t>
-      </w:r>
-      <w:r>
-        <w:t>).</w:t>
-      </w:r>
-    </w:p>
-    <w:p>
-      <w:pPr>
-        <w:pStyle w:val="BodyText"/>
-      </w:pPr>
-      <w:r>
-        <w:t>Upon completion of the full model, we constructed a best-fit model utilizing a backward stepwis</w:t>
-      </w:r>
-      <w:r>
-        <w:t xml:space="preserve">e model selection strategy. The model with lowest Akaike Information Criterion (AIC) value was selected as the best-fit model. Subsequently, we applied this best-fit model to calculate propensity scores for the selection of VBS over DBS. Participants from </w:t>
-      </w:r>
-      <w:r>
-        <w:t xml:space="preserve">both groups were weighteded based on their propensity scores using inverse probability of treatment weighting (IPTW). As depicted in </w:t>
+        <w:t>Analyzing predictors of in-person venous samples vs. DBS:</w:t>
+      </w:r>
+      <w:r>
+        <w:t xml:space="preserve"> Before conducting propensity score weighting, we performed an initial unadjusted bivariate analysis to compare the DBS and VBS groups. Additionally, we developed multivariate logistic regression models that regressed VBS/DBS against demographic factors, physical and mental health conditions, travel distance, vaccination status, and time since the last COVID outbreak. The comprehensive results generated by those simple logistic regression models and the full model are displayed in the odds ratio (OR) plot (</w:t>
       </w:r>
       <w:r>
         <w:rPr>
           <w:b/>
           <w:bCs/>
         </w:rPr>
-        <w:t>Figure 1</w:t>
-      </w:r>
-      <w:r>
-        <w:t>, balance has been achieved between the DBS and VBS groups. All factors used in the propensity score model distribu</w:t>
-      </w:r>
-      <w:r>
-        <w:t>te evenly across the two comparison groups.</w:t>
+        <w:t>Fig. 1</w:t>
+      </w:r>
+      <w:r>
+        <w:t>).</w:t>
       </w:r>
     </w:p>
     <w:p>
       <w:pPr>
         <w:pStyle w:val="BodyText"/>
       </w:pPr>
-      <w:r>
-        <w:t xml:space="preserve">Based on the national data, we conducted a stratified analysis by province. Our study sample included participants from seven provinces, which were recategorized into five groups according to their locations and </w:t>
-      </w:r>
-      <w:r>
-        <w:t>geographic proximities: British Columbia (BC), Manitoba (MB) &amp; Alberta (AB), Ontario (ON), Quebec (QC), and Newfoundland (NL) &amp; Nova Scotia (NS). The pandemic’s impact varied across these regions, with residents adapting differently to the diverse policies</w:t>
-      </w:r>
-      <w:r>
-        <w:t xml:space="preserve"> implemented by their respective health departments [8,9]. </w:t>
-      </w:r>
       <w:r>
         <w:rPr>
           <w:b/>
           <w:bCs/>
         </w:rPr>
-        <w:t>Figure S2</w:t>
-      </w:r>
-      <w:r>
-        <w:t xml:space="preserve"> illustrates the variation in odds ratios for the preference of venous blood sampling across provinces.</w:t>
-      </w:r>
-    </w:p>
-    <w:p>
-      <w:pPr>
-        <w:pStyle w:val="Heading2"/>
-      </w:pPr>
-      <w:bookmarkStart w:id="19" w:name="analysis-with-weighted-data"/>
-      <w:bookmarkEnd w:id="18"/>
-      <w:r>
-        <w:lastRenderedPageBreak/>
-        <w:t>Analysis with Weighted Data</w:t>
-      </w:r>
-    </w:p>
-    <w:p>
-      <w:pPr>
-        <w:pStyle w:val="FirstParagraph"/>
-      </w:pPr>
-      <w:r>
-        <w:t>Utilizing weighted data, we further analyzed the differe</w:t>
-      </w:r>
-      <w:r>
-        <w:t>nces in assay positivity between the DBS and VBS cohorts. The outcomes of the stratified analysis (</w:t>
-      </w:r>
+        <w:t>Propensity score weighting:</w:t>
+      </w:r>
+      <w:r>
+        <w:t xml:space="preserve"> Upon completion of the full model, we constructed a best-fit model utilizing a backward stepwise model selection strategy. The model with lowest Akaike Information Criterion (AIC) value was selected as the best-fit model. Subsequently, we applied this best-fit model to calculate propensity scores for the selection of VBS over DBS. Participants from both groups were weighteded based on their propensity scores using inverse probability of treatment weighting (IPTW). IPTW achieved good balance between the DBS and VBS groups, illustrated by the fact that the odds ratios in the model are all not significant after applying the weights.</w:t>
+      </w:r>
+    </w:p>
+    <w:p>
+      <w:pPr>
+        <w:pStyle w:val="BodyText"/>
+      </w:pPr>
       <w:r>
         <w:rPr>
           <w:b/>
           <w:bCs/>
         </w:rPr>
-        <w:t>Fig. S3</w:t>
-      </w:r>
-      <w:r>
-        <w:t>) aligned with those from the unstratified national dataset.</w:t>
-      </w:r>
-    </w:p>
-    <w:p>
-      <w:pPr>
-        <w:pStyle w:val="BodyText"/>
-      </w:pPr>
-      <w:r>
-        <w:t>To analyze the variation in quantitative Anti-S immunoassay results, we employed the weig</w:t>
-      </w:r>
-      <w:r>
-        <w:t>hted empirical cumulative distribution function (eCDF) to visualize the distribution in the DBS and VBS cohorts (</w:t>
+        <w:t>Analysis with Weighted Data</w:t>
       </w:r>
       <w:r>
         <w:rPr>
           <w:b/>
           <w:bCs/>
         </w:rPr>
+        <w:t>：</w:t>
+      </w:r>
+      <w:r>
+        <w:t xml:space="preserve"> Utilizing weighted data, we further analyzed the differences in assay positivity between the DBS and VBS cohorts. The outcomes of the stratified analysis (</w:t>
+      </w:r>
+      <w:r>
+        <w:rPr>
+          <w:b/>
+          <w:bCs/>
+        </w:rPr>
+        <w:t>Fig. S3</w:t>
+      </w:r>
+      <w:r>
+        <w:t>) aligned with those from the unstratified national dataset. To analyze the variation in quantitative Anti-S immunoassay results, we employed the weighted empirical cumulative distribution function (eCDF) to visualize the distribution in the DBS and VBS cohorts (</w:t>
+      </w:r>
+      <w:r>
+        <w:rPr>
+          <w:b/>
+          <w:bCs/>
+        </w:rPr>
         <w:t>Fig. 2</w:t>
       </w:r>
       <w:r>
@@ -1039,6 +918,32 @@
       </w:r>
     </w:p>
     <w:p>
+      <w:pPr>
+        <w:pStyle w:val="BodyText"/>
+      </w:pPr>
+      <w:r>
+        <w:rPr>
+          <w:b/>
+          <w:bCs/>
+        </w:rPr>
+        <w:lastRenderedPageBreak/>
+        <w:t>Sub-analyses:</w:t>
+      </w:r>
+      <w:r>
+        <w:t xml:space="preserve"> Based on the national data, we conducted a stratified analysis by province. Our study sample included participants from seven provinces, which were recategorized into five groups according to their locations and geographic proximities: British Columbia (BC), Manitoba (MB) &amp; Alberta (AB), Ontario (ON), Quebec (QC), and Newfoundland (NL) &amp; Nova Scotia (NS). The pandemic’s impact varied across these regions, with residents adapting differently to the diverse policies implemented by their respective health departments [9,10]. </w:t>
+      </w:r>
+      <w:r>
+        <w:rPr>
+          <w:b/>
+          <w:bCs/>
+        </w:rPr>
+        <w:t>Figure S2</w:t>
+      </w:r>
+      <w:r>
+        <w:t xml:space="preserve"> illustrates the variation in odds ratios for the preference of venous blood sampling across provinces.</w:t>
+      </w:r>
+    </w:p>
+    <w:p>
       <w:r>
         <w:br w:type="page"/>
       </w:r>
@@ -1047,9 +952,9 @@
       <w:pPr>
         <w:pStyle w:val="Heading1"/>
       </w:pPr>
-      <w:bookmarkStart w:id="20" w:name="supplemental-figures"/>
+      <w:bookmarkStart w:id="19" w:name="supplemental-figures"/>
       <w:bookmarkEnd w:id="16"/>
-      <w:bookmarkEnd w:id="19"/>
+      <w:bookmarkEnd w:id="18"/>
       <w:r>
         <w:lastRenderedPageBreak/>
         <w:t>Supplemental figures</w:t>
@@ -1062,25 +967,24 @@
       <w:r>
         <w:rPr>
           <w:noProof/>
-          <w:lang w:eastAsia="zh-CN"/>
         </w:rPr>
         <w:drawing>
-          <wp:inline distT="0" distB="0" distL="0" distR="0">
-            <wp:extent cx="5943600" cy="3247485"/>
+          <wp:inline distT="0" distB="0" distL="0" distR="0" wp14:anchorId="2ECCCD11" wp14:editId="01E3D19B">
+            <wp:extent cx="5943600" cy="4457700"/>
             <wp:effectExtent l="0" t="0" r="0" b="0"/>
-            <wp:docPr id="54" name="Picture"/>
+            <wp:docPr id="55" name="Picture"/>
             <wp:cNvGraphicFramePr/>
             <a:graphic xmlns:a="http://schemas.openxmlformats.org/drawingml/2006/main">
               <a:graphicData uri="http://schemas.openxmlformats.org/drawingml/2006/picture">
                 <pic:pic xmlns:pic="http://schemas.openxmlformats.org/drawingml/2006/picture">
                   <pic:nvPicPr>
-                    <pic:cNvPr id="55" name="Picture" descr="../4_output/figs/Fig%206.%20CLSA%20Data%20Flow%20Chart.png"/>
+                    <pic:cNvPr id="56" name="Picture" descr="../4_output/figs/Fig%207.%20CLSA%20Data%20Collection.jpg"/>
                     <pic:cNvPicPr>
                       <a:picLocks noChangeAspect="1" noChangeArrowheads="1"/>
                     </pic:cNvPicPr>
                   </pic:nvPicPr>
                   <pic:blipFill>
-                    <a:blip r:embed="rId17"/>
+                    <a:blip r:embed="rId18"/>
                     <a:stretch>
                       <a:fillRect/>
                     </a:stretch>
@@ -1088,7 +992,7 @@
                   <pic:spPr bwMode="auto">
                     <a:xfrm>
                       <a:off x="0" y="0"/>
-                      <a:ext cx="5943600" cy="3247485"/>
+                      <a:ext cx="5943600" cy="4457700"/>
                     </a:xfrm>
                     <a:prstGeom prst="rect">
                       <a:avLst/>
@@ -1116,11 +1020,19 @@
           <w:b/>
           <w:bCs/>
         </w:rPr>
-        <w:t>Figure S1</w:t>
-      </w:r>
-      <w:r>
-        <w:t>: CLSA COVID-19 Antibody Study Sampling Process [7]</w:t>
-      </w:r>
+        <w:t>Figure S1: CLSA COVID-19 Study Sampling Process.</w:t>
+      </w:r>
+      <w:r>
+        <w:t xml:space="preserve"> Reproduced from </w:t>
+      </w:r>
+      <w:hyperlink r:id="rId19">
+        <w:r>
+          <w:rPr>
+            <w:rStyle w:val="Hyperlink"/>
+          </w:rPr>
+          <w:t>https://www.clsa-elcv.ca/doc/2429</w:t>
+        </w:r>
+      </w:hyperlink>
     </w:p>
     <w:p>
       <w:pPr>
@@ -1129,26 +1041,25 @@
       <w:r>
         <w:rPr>
           <w:noProof/>
-          <w:lang w:eastAsia="zh-CN"/>
         </w:rPr>
         <w:lastRenderedPageBreak/>
         <w:drawing>
-          <wp:inline distT="0" distB="0" distL="0" distR="0">
+          <wp:inline distT="0" distB="0" distL="0" distR="0" wp14:anchorId="1BECE547" wp14:editId="6A249096">
             <wp:extent cx="5943600" cy="4457699"/>
             <wp:effectExtent l="0" t="0" r="0" b="0"/>
-            <wp:docPr id="57" name="Picture"/>
+            <wp:docPr id="59" name="Picture"/>
             <wp:cNvGraphicFramePr/>
             <a:graphic xmlns:a="http://schemas.openxmlformats.org/drawingml/2006/main">
               <a:graphicData uri="http://schemas.openxmlformats.org/drawingml/2006/picture">
                 <pic:pic xmlns:pic="http://schemas.openxmlformats.org/drawingml/2006/picture">
                   <pic:nvPicPr>
-                    <pic:cNvPr id="58" name="Picture" descr="../4_output/figs/Fig.4%20OR%20Plot%20by%20prov.png"/>
+                    <pic:cNvPr id="60" name="Picture" descr="../4_output/figs/Fig.4%20OR%20Plot%20by%20prov.png"/>
                     <pic:cNvPicPr>
                       <a:picLocks noChangeAspect="1" noChangeArrowheads="1"/>
                     </pic:cNvPicPr>
                   </pic:nvPicPr>
                   <pic:blipFill>
-                    <a:blip r:embed="rId18"/>
+                    <a:blip r:embed="rId20"/>
                     <a:stretch>
                       <a:fillRect/>
                     </a:stretch>
@@ -1184,13 +1095,10 @@
           <w:b/>
           <w:bCs/>
         </w:rPr>
-        <w:t>Figure S2</w:t>
-      </w:r>
-      <w:r>
-        <w:t xml:space="preserve">: Odds Ratio of Venous Blood Sampling, Stratified by Province Groups. The odds ratios for venous blood sampling vary among the five provincial groups. We observed significant differences in sampling method preferences across provinces. Compared to British </w:t>
-      </w:r>
-      <w:r>
-        <w:t>Columbia (BC), participants in Ontario (ON) and Quebec (QC) preferred in-person venous sampling. In the Atlantic provinces, however, there was a preference for at-home DBS sampling over the venous sampling approach.</w:t>
+        <w:t>Figure S2. Odds Ratio of Venous Blood Sampling, Stratified by Province or Region.</w:t>
+      </w:r>
+      <w:r>
+        <w:t xml:space="preserve"> The odds ratios for venous blood sampling vary among the five provincial groups. We observed significant differences in sampling method preferences across provinces. Compared to British Columbia (BC), participants in Ontario (ON) and Quebec (QC) preferred in-person venous sampling. In the Atlantic provinces, however, there was a preference for at-home DBS sampling over the venous sampling approach.</w:t>
       </w:r>
     </w:p>
     <w:p>
@@ -1200,26 +1108,25 @@
       <w:r>
         <w:rPr>
           <w:noProof/>
-          <w:lang w:eastAsia="zh-CN"/>
         </w:rPr>
         <w:lastRenderedPageBreak/>
         <w:drawing>
-          <wp:inline distT="0" distB="0" distL="0" distR="0">
+          <wp:inline distT="0" distB="0" distL="0" distR="0" wp14:anchorId="17CBB964" wp14:editId="7D93DE35">
             <wp:extent cx="5943600" cy="3962400"/>
             <wp:effectExtent l="0" t="0" r="0" b="0"/>
-            <wp:docPr id="60" name="Picture"/>
+            <wp:docPr id="62" name="Picture"/>
             <wp:cNvGraphicFramePr/>
             <a:graphic xmlns:a="http://schemas.openxmlformats.org/drawingml/2006/main">
               <a:graphicData uri="http://schemas.openxmlformats.org/drawingml/2006/picture">
                 <pic:pic xmlns:pic="http://schemas.openxmlformats.org/drawingml/2006/picture">
                   <pic:nvPicPr>
-                    <pic:cNvPr id="61" name="Picture" descr="../4_output/figs/Fig.5%20OR%20Plot%20of%20Anti-N%20&amp;%20S%20by%20prov.png"/>
+                    <pic:cNvPr id="63" name="Picture" descr="../4_output/figs/Fig.5%20OR%20Plot%20of%20Anti-N%20&amp;%20S%20by%20prov.png"/>
                     <pic:cNvPicPr>
                       <a:picLocks noChangeAspect="1" noChangeArrowheads="1"/>
                     </pic:cNvPicPr>
                   </pic:nvPicPr>
                   <pic:blipFill>
-                    <a:blip r:embed="rId19"/>
+                    <a:blip r:embed="rId21"/>
                     <a:stretch>
                       <a:fillRect/>
                     </a:stretch>
@@ -1255,18 +1162,15 @@
           <w:b/>
           <w:bCs/>
         </w:rPr>
-        <w:t>Figure S3</w:t>
-      </w:r>
-      <w:r>
-        <w:t>. Odds Ratio of Assay Positiv</w:t>
-      </w:r>
-      <w:r>
-        <w:t>ity, Stratified by Province Groups. We observed an increased odds of assay positivity in venous blood samples for both anti-N and anti-S assays, which is consistent with the analysis using unstratified national data.</w:t>
-      </w:r>
-      <w:bookmarkEnd w:id="20"/>
+        <w:t>Figure S3. Odds Ratio of Assay Positivity, Stratified by Province or Region.</w:t>
+      </w:r>
+      <w:r>
+        <w:t xml:space="preserve"> We observed an increased odds of assay positivity in venous blood samples for both anti-N and anti-S assays, which is consistent with the analysis using unstratified national data.</w:t>
+      </w:r>
+      <w:bookmarkEnd w:id="19"/>
     </w:p>
     <w:sectPr>
-      <w:footerReference w:type="default" r:id="rId20"/>
+      <w:footerReference w:type="default" r:id="rId22"/>
       <w:pgSz w:w="12240" w:h="15840"/>
       <w:pgMar w:top="1440" w:right="1440" w:bottom="1440" w:left="1440" w:header="720" w:footer="720" w:gutter="0"/>
       <w:cols w:space="720"/>
@@ -1277,7 +1181,7 @@
 </file>
 
 <file path=word/endnotes.xml><?xml version="1.0" encoding="utf-8"?>
-<w:endnotes xmlns:wpc="http://schemas.microsoft.com/office/word/2010/wordprocessingCanvas" xmlns:cx="http://schemas.microsoft.com/office/drawing/2014/chartex" xmlns:cx1="http://schemas.microsoft.com/office/drawing/2015/9/8/chartex" xmlns:mc="http://schemas.openxmlformats.org/markup-compatibility/2006" xmlns:o="urn:schemas-microsoft-com:office:office" xmlns:r="http://schemas.openxmlformats.org/officeDocument/2006/relationships" xmlns:m="http://schemas.openxmlformats.org/officeDocument/2006/math" xmlns:v="urn:schemas-microsoft-com:vml" xmlns:wp14="http://schemas.microsoft.com/office/word/2010/wordprocessingDrawing" xmlns:wp="http://schemas.openxmlformats.org/drawingml/2006/wordprocessingDrawing" xmlns:w10="urn:schemas-microsoft-com:office:word" xmlns:w="http://schemas.openxmlformats.org/wordprocessingml/2006/main" xmlns:w14="http://schemas.microsoft.com/office/word/2010/wordml" xmlns:w15="http://schemas.microsoft.com/office/word/2012/wordml" xmlns:w16se="http://schemas.microsoft.com/office/word/2015/wordml/symex" xmlns:wpg="http://schemas.microsoft.com/office/word/2010/wordprocessingGroup" xmlns:wpi="http://schemas.microsoft.com/office/word/2010/wordprocessingInk" xmlns:wne="http://schemas.microsoft.com/office/word/2006/wordml" xmlns:wps="http://schemas.microsoft.com/office/word/2010/wordprocessingShape" mc:Ignorable="w14 w15 w16se wp14">
+<w:endnotes xmlns:wpc="http://schemas.microsoft.com/office/word/2010/wordprocessingCanvas" xmlns:cx="http://schemas.microsoft.com/office/drawing/2014/chartex" xmlns:cx1="http://schemas.microsoft.com/office/drawing/2015/9/8/chartex" xmlns:cx2="http://schemas.microsoft.com/office/drawing/2015/10/21/chartex" xmlns:cx3="http://schemas.microsoft.com/office/drawing/2016/5/9/chartex" xmlns:cx4="http://schemas.microsoft.com/office/drawing/2016/5/10/chartex" xmlns:cx5="http://schemas.microsoft.com/office/drawing/2016/5/11/chartex" xmlns:cx6="http://schemas.microsoft.com/office/drawing/2016/5/12/chartex" xmlns:cx7="http://schemas.microsoft.com/office/drawing/2016/5/13/chartex" xmlns:cx8="http://schemas.microsoft.com/office/drawing/2016/5/14/chartex" xmlns:mc="http://schemas.openxmlformats.org/markup-compatibility/2006" xmlns:aink="http://schemas.microsoft.com/office/drawing/2016/ink" xmlns:am3d="http://schemas.microsoft.com/office/drawing/2017/model3d" xmlns:o="urn:schemas-microsoft-com:office:office" xmlns:oel="http://schemas.microsoft.com/office/2019/extlst" xmlns:r="http://schemas.openxmlformats.org/officeDocument/2006/relationships" xmlns:m="http://schemas.openxmlformats.org/officeDocument/2006/math" xmlns:v="urn:schemas-microsoft-com:vml" xmlns:wp14="http://schemas.microsoft.com/office/word/2010/wordprocessingDrawing" xmlns:wp="http://schemas.openxmlformats.org/drawingml/2006/wordprocessingDrawing" xmlns:w10="urn:schemas-microsoft-com:office:word" xmlns:w="http://schemas.openxmlformats.org/wordprocessingml/2006/main" xmlns:w14="http://schemas.microsoft.com/office/word/2010/wordml" xmlns:w15="http://schemas.microsoft.com/office/word/2012/wordml" xmlns:w16cex="http://schemas.microsoft.com/office/word/2018/wordml/cex" xmlns:w16cid="http://schemas.microsoft.com/office/word/2016/wordml/cid" xmlns:w16="http://schemas.microsoft.com/office/word/2018/wordml" xmlns:w16sdtdh="http://schemas.microsoft.com/office/word/2020/wordml/sdtdatahash" xmlns:w16se="http://schemas.microsoft.com/office/word/2015/wordml/symex" xmlns:wpg="http://schemas.microsoft.com/office/word/2010/wordprocessingGroup" xmlns:wpi="http://schemas.microsoft.com/office/word/2010/wordprocessingInk" xmlns:wne="http://schemas.microsoft.com/office/word/2006/wordml" xmlns:wps="http://schemas.microsoft.com/office/word/2010/wordprocessingShape" mc:Ignorable="w14 w15 w16se w16cid w16 w16cex w16sdtdh wp14">
   <w:endnote w:type="separator" w:id="-1">
     <w:p>
       <w:pPr>
@@ -1302,7 +1206,7 @@
 </file>
 
 <file path=word/footer1.xml><?xml version="1.0" encoding="utf-8"?>
-<w:ftr xmlns:wpc="http://schemas.microsoft.com/office/word/2010/wordprocessingCanvas" xmlns:cx="http://schemas.microsoft.com/office/drawing/2014/chartex" xmlns:cx1="http://schemas.microsoft.com/office/drawing/2015/9/8/chartex" xmlns:mc="http://schemas.openxmlformats.org/markup-compatibility/2006" xmlns:o="urn:schemas-microsoft-com:office:office" xmlns:r="http://schemas.openxmlformats.org/officeDocument/2006/relationships" xmlns:m="http://schemas.openxmlformats.org/officeDocument/2006/math" xmlns:v="urn:schemas-microsoft-com:vml" xmlns:wp14="http://schemas.microsoft.com/office/word/2010/wordprocessingDrawing" xmlns:wp="http://schemas.openxmlformats.org/drawingml/2006/wordprocessingDrawing" xmlns:w10="urn:schemas-microsoft-com:office:word" xmlns:w="http://schemas.openxmlformats.org/wordprocessingml/2006/main" xmlns:w14="http://schemas.microsoft.com/office/word/2010/wordml" xmlns:w15="http://schemas.microsoft.com/office/word/2012/wordml" xmlns:w16se="http://schemas.microsoft.com/office/word/2015/wordml/symex" xmlns:wpg="http://schemas.microsoft.com/office/word/2010/wordprocessingGroup" xmlns:wpi="http://schemas.microsoft.com/office/word/2010/wordprocessingInk" xmlns:wne="http://schemas.microsoft.com/office/word/2006/wordml" xmlns:wps="http://schemas.microsoft.com/office/word/2010/wordprocessingShape" mc:Ignorable="w14 w15 w16se wp14">
+<w:ftr xmlns:wpc="http://schemas.microsoft.com/office/word/2010/wordprocessingCanvas" xmlns:cx="http://schemas.microsoft.com/office/drawing/2014/chartex" xmlns:cx1="http://schemas.microsoft.com/office/drawing/2015/9/8/chartex" xmlns:cx2="http://schemas.microsoft.com/office/drawing/2015/10/21/chartex" xmlns:cx3="http://schemas.microsoft.com/office/drawing/2016/5/9/chartex" xmlns:cx4="http://schemas.microsoft.com/office/drawing/2016/5/10/chartex" xmlns:cx5="http://schemas.microsoft.com/office/drawing/2016/5/11/chartex" xmlns:cx6="http://schemas.microsoft.com/office/drawing/2016/5/12/chartex" xmlns:cx7="http://schemas.microsoft.com/office/drawing/2016/5/13/chartex" xmlns:cx8="http://schemas.microsoft.com/office/drawing/2016/5/14/chartex" xmlns:mc="http://schemas.openxmlformats.org/markup-compatibility/2006" xmlns:aink="http://schemas.microsoft.com/office/drawing/2016/ink" xmlns:am3d="http://schemas.microsoft.com/office/drawing/2017/model3d" xmlns:o="urn:schemas-microsoft-com:office:office" xmlns:oel="http://schemas.microsoft.com/office/2019/extlst" xmlns:r="http://schemas.openxmlformats.org/officeDocument/2006/relationships" xmlns:m="http://schemas.openxmlformats.org/officeDocument/2006/math" xmlns:v="urn:schemas-microsoft-com:vml" xmlns:wp14="http://schemas.microsoft.com/office/word/2010/wordprocessingDrawing" xmlns:wp="http://schemas.openxmlformats.org/drawingml/2006/wordprocessingDrawing" xmlns:w10="urn:schemas-microsoft-com:office:word" xmlns:w="http://schemas.openxmlformats.org/wordprocessingml/2006/main" xmlns:w14="http://schemas.microsoft.com/office/word/2010/wordml" xmlns:w15="http://schemas.microsoft.com/office/word/2012/wordml" xmlns:w16cex="http://schemas.microsoft.com/office/word/2018/wordml/cex" xmlns:w16cid="http://schemas.microsoft.com/office/word/2016/wordml/cid" xmlns:w16="http://schemas.microsoft.com/office/word/2018/wordml" xmlns:w16sdtdh="http://schemas.microsoft.com/office/word/2020/wordml/sdtdatahash" xmlns:w16se="http://schemas.microsoft.com/office/word/2015/wordml/symex" xmlns:wpg="http://schemas.microsoft.com/office/word/2010/wordprocessingGroup" xmlns:wpi="http://schemas.microsoft.com/office/word/2010/wordprocessingInk" xmlns:wne="http://schemas.microsoft.com/office/word/2006/wordml" xmlns:wps="http://schemas.microsoft.com/office/word/2010/wordprocessingShape" mc:Ignorable="w14 w15 w16se w16cid w16 w16cex w16sdtdh wp14">
   <w:sdt>
     <w:sdtPr>
       <w:id w:val="-1672329784"/>
@@ -1335,7 +1239,7 @@
           <w:rPr>
             <w:noProof/>
           </w:rPr>
-          <w:t>3</w:t>
+          <w:t>2</w:t>
         </w:r>
         <w:r>
           <w:rPr>
@@ -1355,7 +1259,7 @@
 </file>
 
 <file path=word/footnotes.xml><?xml version="1.0" encoding="utf-8"?>
-<w:footnotes xmlns:wpc="http://schemas.microsoft.com/office/word/2010/wordprocessingCanvas" xmlns:cx="http://schemas.microsoft.com/office/drawing/2014/chartex" xmlns:cx1="http://schemas.microsoft.com/office/drawing/2015/9/8/chartex" xmlns:mc="http://schemas.openxmlformats.org/markup-compatibility/2006" xmlns:o="urn:schemas-microsoft-com:office:office" xmlns:r="http://schemas.openxmlformats.org/officeDocument/2006/relationships" xmlns:m="http://schemas.openxmlformats.org/officeDocument/2006/math" xmlns:v="urn:schemas-microsoft-com:vml" xmlns:wp14="http://schemas.microsoft.com/office/word/2010/wordprocessingDrawing" xmlns:wp="http://schemas.openxmlformats.org/drawingml/2006/wordprocessingDrawing" xmlns:w10="urn:schemas-microsoft-com:office:word" xmlns:w="http://schemas.openxmlformats.org/wordprocessingml/2006/main" xmlns:w14="http://schemas.microsoft.com/office/word/2010/wordml" xmlns:w15="http://schemas.microsoft.com/office/word/2012/wordml" xmlns:w16se="http://schemas.microsoft.com/office/word/2015/wordml/symex" xmlns:wpg="http://schemas.microsoft.com/office/word/2010/wordprocessingGroup" xmlns:wpi="http://schemas.microsoft.com/office/word/2010/wordprocessingInk" xmlns:wne="http://schemas.microsoft.com/office/word/2006/wordml" xmlns:wps="http://schemas.microsoft.com/office/word/2010/wordprocessingShape" mc:Ignorable="w14 w15 w16se wp14">
+<w:footnotes xmlns:wpc="http://schemas.microsoft.com/office/word/2010/wordprocessingCanvas" xmlns:cx="http://schemas.microsoft.com/office/drawing/2014/chartex" xmlns:cx1="http://schemas.microsoft.com/office/drawing/2015/9/8/chartex" xmlns:cx2="http://schemas.microsoft.com/office/drawing/2015/10/21/chartex" xmlns:cx3="http://schemas.microsoft.com/office/drawing/2016/5/9/chartex" xmlns:cx4="http://schemas.microsoft.com/office/drawing/2016/5/10/chartex" xmlns:cx5="http://schemas.microsoft.com/office/drawing/2016/5/11/chartex" xmlns:cx6="http://schemas.microsoft.com/office/drawing/2016/5/12/chartex" xmlns:cx7="http://schemas.microsoft.com/office/drawing/2016/5/13/chartex" xmlns:cx8="http://schemas.microsoft.com/office/drawing/2016/5/14/chartex" xmlns:mc="http://schemas.openxmlformats.org/markup-compatibility/2006" xmlns:aink="http://schemas.microsoft.com/office/drawing/2016/ink" xmlns:am3d="http://schemas.microsoft.com/office/drawing/2017/model3d" xmlns:o="urn:schemas-microsoft-com:office:office" xmlns:oel="http://schemas.microsoft.com/office/2019/extlst" xmlns:r="http://schemas.openxmlformats.org/officeDocument/2006/relationships" xmlns:m="http://schemas.openxmlformats.org/officeDocument/2006/math" xmlns:v="urn:schemas-microsoft-com:vml" xmlns:wp14="http://schemas.microsoft.com/office/word/2010/wordprocessingDrawing" xmlns:wp="http://schemas.openxmlformats.org/drawingml/2006/wordprocessingDrawing" xmlns:w10="urn:schemas-microsoft-com:office:word" xmlns:w="http://schemas.openxmlformats.org/wordprocessingml/2006/main" xmlns:w14="http://schemas.microsoft.com/office/word/2010/wordml" xmlns:w15="http://schemas.microsoft.com/office/word/2012/wordml" xmlns:w16cex="http://schemas.microsoft.com/office/word/2018/wordml/cex" xmlns:w16cid="http://schemas.microsoft.com/office/word/2016/wordml/cid" xmlns:w16="http://schemas.microsoft.com/office/word/2018/wordml" xmlns:w16sdtdh="http://schemas.microsoft.com/office/word/2020/wordml/sdtdatahash" xmlns:w16se="http://schemas.microsoft.com/office/word/2015/wordml/symex" xmlns:wpg="http://schemas.microsoft.com/office/word/2010/wordprocessingGroup" xmlns:wpi="http://schemas.microsoft.com/office/word/2010/wordprocessingInk" xmlns:wne="http://schemas.microsoft.com/office/word/2006/wordml" xmlns:wps="http://schemas.microsoft.com/office/word/2010/wordprocessingShape" mc:Ignorable="w14 w15 w16se w16cid w16 w16cex w16sdtdh wp14">
   <w:footnote w:type="separator" w:id="-1">
     <w:p>
       <w:r>
@@ -1374,11 +1278,825 @@
 </file>
 
 <file path=word/numbering.xml><?xml version="1.0" encoding="utf-8"?>
-<w:numbering xmlns:wpc="http://schemas.microsoft.com/office/word/2010/wordprocessingCanvas" xmlns:cx="http://schemas.microsoft.com/office/drawing/2014/chartex" xmlns:cx1="http://schemas.microsoft.com/office/drawing/2015/9/8/chartex" xmlns:mc="http://schemas.openxmlformats.org/markup-compatibility/2006" xmlns:o="urn:schemas-microsoft-com:office:office" xmlns:r="http://schemas.openxmlformats.org/officeDocument/2006/relationships" xmlns:m="http://schemas.openxmlformats.org/officeDocument/2006/math" xmlns:v="urn:schemas-microsoft-com:vml" xmlns:wp14="http://schemas.microsoft.com/office/word/2010/wordprocessingDrawing" xmlns:wp="http://schemas.openxmlformats.org/drawingml/2006/wordprocessingDrawing" xmlns:w10="urn:schemas-microsoft-com:office:word" xmlns:w="http://schemas.openxmlformats.org/wordprocessingml/2006/main" xmlns:w14="http://schemas.microsoft.com/office/word/2010/wordml" xmlns:w15="http://schemas.microsoft.com/office/word/2012/wordml" xmlns:w16se="http://schemas.microsoft.com/office/word/2015/wordml/symex" xmlns:wpg="http://schemas.microsoft.com/office/word/2010/wordprocessingGroup" xmlns:wpi="http://schemas.microsoft.com/office/word/2010/wordprocessingInk" xmlns:wne="http://schemas.microsoft.com/office/word/2006/wordml" xmlns:wps="http://schemas.microsoft.com/office/word/2010/wordprocessingShape" mc:Ignorable="w14 w15 w16se wp14"/>
+<w:numbering xmlns:wpc="http://schemas.microsoft.com/office/word/2010/wordprocessingCanvas" xmlns:cx="http://schemas.microsoft.com/office/drawing/2014/chartex" xmlns:cx1="http://schemas.microsoft.com/office/drawing/2015/9/8/chartex" xmlns:cx2="http://schemas.microsoft.com/office/drawing/2015/10/21/chartex" xmlns:cx3="http://schemas.microsoft.com/office/drawing/2016/5/9/chartex" xmlns:cx4="http://schemas.microsoft.com/office/drawing/2016/5/10/chartex" xmlns:cx5="http://schemas.microsoft.com/office/drawing/2016/5/11/chartex" xmlns:cx6="http://schemas.microsoft.com/office/drawing/2016/5/12/chartex" xmlns:cx7="http://schemas.microsoft.com/office/drawing/2016/5/13/chartex" xmlns:cx8="http://schemas.microsoft.com/office/drawing/2016/5/14/chartex" xmlns:mc="http://schemas.openxmlformats.org/markup-compatibility/2006" xmlns:aink="http://schemas.microsoft.com/office/drawing/2016/ink" xmlns:am3d="http://schemas.microsoft.com/office/drawing/2017/model3d" xmlns:o="urn:schemas-microsoft-com:office:office" xmlns:oel="http://schemas.microsoft.com/office/2019/extlst" xmlns:r="http://schemas.openxmlformats.org/officeDocument/2006/relationships" xmlns:m="http://schemas.openxmlformats.org/officeDocument/2006/math" xmlns:v="urn:schemas-microsoft-com:vml" xmlns:wp14="http://schemas.microsoft.com/office/word/2010/wordprocessingDrawing" xmlns:wp="http://schemas.openxmlformats.org/drawingml/2006/wordprocessingDrawing" xmlns:w10="urn:schemas-microsoft-com:office:word" xmlns:w="http://schemas.openxmlformats.org/wordprocessingml/2006/main" xmlns:w14="http://schemas.microsoft.com/office/word/2010/wordml" xmlns:w15="http://schemas.microsoft.com/office/word/2012/wordml" xmlns:w16cex="http://schemas.microsoft.com/office/word/2018/wordml/cex" xmlns:w16cid="http://schemas.microsoft.com/office/word/2016/wordml/cid" xmlns:w16="http://schemas.microsoft.com/office/word/2018/wordml" xmlns:w16sdtdh="http://schemas.microsoft.com/office/word/2020/wordml/sdtdatahash" xmlns:w16se="http://schemas.microsoft.com/office/word/2015/wordml/symex" xmlns:wpg="http://schemas.microsoft.com/office/word/2010/wordprocessingGroup" xmlns:wpi="http://schemas.microsoft.com/office/word/2010/wordprocessingInk" xmlns:wne="http://schemas.microsoft.com/office/word/2006/wordml" xmlns:wps="http://schemas.microsoft.com/office/word/2010/wordprocessingShape" mc:Ignorable="w14 w15 w16se w16cid w16 w16cex w16sdtdh wp14">
+  <w:abstractNum w:abstractNumId="0" w15:restartNumberingAfterBreak="0">
+    <w:nsid w:val="FFFFFF7C"/>
+    <w:multiLevelType w:val="singleLevel"/>
+    <w:tmpl w:val="F76ED642"/>
+    <w:lvl w:ilvl="0">
+      <w:start w:val="1"/>
+      <w:numFmt w:val="decimal"/>
+      <w:lvlText w:val="%1."/>
+      <w:lvlJc w:val="left"/>
+      <w:pPr>
+        <w:tabs>
+          <w:tab w:val="num" w:pos="1492"/>
+        </w:tabs>
+        <w:ind w:left="1492" w:hanging="360"/>
+      </w:pPr>
+    </w:lvl>
+  </w:abstractNum>
+  <w:abstractNum w:abstractNumId="1" w15:restartNumberingAfterBreak="0">
+    <w:nsid w:val="FFFFFF7D"/>
+    <w:multiLevelType w:val="singleLevel"/>
+    <w:tmpl w:val="38660A02"/>
+    <w:lvl w:ilvl="0">
+      <w:start w:val="1"/>
+      <w:numFmt w:val="decimal"/>
+      <w:lvlText w:val="%1."/>
+      <w:lvlJc w:val="left"/>
+      <w:pPr>
+        <w:tabs>
+          <w:tab w:val="num" w:pos="1209"/>
+        </w:tabs>
+        <w:ind w:left="1209" w:hanging="360"/>
+      </w:pPr>
+    </w:lvl>
+  </w:abstractNum>
+  <w:abstractNum w:abstractNumId="2" w15:restartNumberingAfterBreak="0">
+    <w:nsid w:val="FFFFFF7E"/>
+    <w:multiLevelType w:val="singleLevel"/>
+    <w:tmpl w:val="924E1F30"/>
+    <w:lvl w:ilvl="0">
+      <w:start w:val="1"/>
+      <w:numFmt w:val="decimal"/>
+      <w:lvlText w:val="%1."/>
+      <w:lvlJc w:val="left"/>
+      <w:pPr>
+        <w:tabs>
+          <w:tab w:val="num" w:pos="926"/>
+        </w:tabs>
+        <w:ind w:left="926" w:hanging="360"/>
+      </w:pPr>
+    </w:lvl>
+  </w:abstractNum>
+  <w:abstractNum w:abstractNumId="3" w15:restartNumberingAfterBreak="0">
+    <w:nsid w:val="FFFFFF7F"/>
+    <w:multiLevelType w:val="singleLevel"/>
+    <w:tmpl w:val="EBB083A0"/>
+    <w:lvl w:ilvl="0">
+      <w:start w:val="1"/>
+      <w:numFmt w:val="decimal"/>
+      <w:lvlText w:val="%1."/>
+      <w:lvlJc w:val="left"/>
+      <w:pPr>
+        <w:tabs>
+          <w:tab w:val="num" w:pos="643"/>
+        </w:tabs>
+        <w:ind w:left="643" w:hanging="360"/>
+      </w:pPr>
+    </w:lvl>
+  </w:abstractNum>
+  <w:abstractNum w:abstractNumId="4" w15:restartNumberingAfterBreak="0">
+    <w:nsid w:val="FFFFFF80"/>
+    <w:multiLevelType w:val="singleLevel"/>
+    <w:tmpl w:val="B394A76E"/>
+    <w:lvl w:ilvl="0">
+      <w:start w:val="1"/>
+      <w:numFmt w:val="bullet"/>
+      <w:lvlText w:val=""/>
+      <w:lvlJc w:val="left"/>
+      <w:pPr>
+        <w:tabs>
+          <w:tab w:val="num" w:pos="1492"/>
+        </w:tabs>
+        <w:ind w:left="1492" w:hanging="360"/>
+      </w:pPr>
+      <w:rPr>
+        <w:rFonts w:ascii="Symbol" w:hAnsi="Symbol" w:hint="default"/>
+      </w:rPr>
+    </w:lvl>
+  </w:abstractNum>
+  <w:abstractNum w:abstractNumId="5" w15:restartNumberingAfterBreak="0">
+    <w:nsid w:val="FFFFFF81"/>
+    <w:multiLevelType w:val="singleLevel"/>
+    <w:tmpl w:val="3CC26A26"/>
+    <w:lvl w:ilvl="0">
+      <w:start w:val="1"/>
+      <w:numFmt w:val="bullet"/>
+      <w:lvlText w:val=""/>
+      <w:lvlJc w:val="left"/>
+      <w:pPr>
+        <w:tabs>
+          <w:tab w:val="num" w:pos="1209"/>
+        </w:tabs>
+        <w:ind w:left="1209" w:hanging="360"/>
+      </w:pPr>
+      <w:rPr>
+        <w:rFonts w:ascii="Symbol" w:hAnsi="Symbol" w:hint="default"/>
+      </w:rPr>
+    </w:lvl>
+  </w:abstractNum>
+  <w:abstractNum w:abstractNumId="6" w15:restartNumberingAfterBreak="0">
+    <w:nsid w:val="FFFFFF82"/>
+    <w:multiLevelType w:val="singleLevel"/>
+    <w:tmpl w:val="A7B2005C"/>
+    <w:lvl w:ilvl="0">
+      <w:start w:val="1"/>
+      <w:numFmt w:val="bullet"/>
+      <w:lvlText w:val=""/>
+      <w:lvlJc w:val="left"/>
+      <w:pPr>
+        <w:tabs>
+          <w:tab w:val="num" w:pos="926"/>
+        </w:tabs>
+        <w:ind w:left="926" w:hanging="360"/>
+      </w:pPr>
+      <w:rPr>
+        <w:rFonts w:ascii="Symbol" w:hAnsi="Symbol" w:hint="default"/>
+      </w:rPr>
+    </w:lvl>
+  </w:abstractNum>
+  <w:abstractNum w:abstractNumId="7" w15:restartNumberingAfterBreak="0">
+    <w:nsid w:val="FFFFFF83"/>
+    <w:multiLevelType w:val="singleLevel"/>
+    <w:tmpl w:val="6C742A08"/>
+    <w:lvl w:ilvl="0">
+      <w:start w:val="1"/>
+      <w:numFmt w:val="bullet"/>
+      <w:lvlText w:val=""/>
+      <w:lvlJc w:val="left"/>
+      <w:pPr>
+        <w:tabs>
+          <w:tab w:val="num" w:pos="643"/>
+        </w:tabs>
+        <w:ind w:left="643" w:hanging="360"/>
+      </w:pPr>
+      <w:rPr>
+        <w:rFonts w:ascii="Symbol" w:hAnsi="Symbol" w:hint="default"/>
+      </w:rPr>
+    </w:lvl>
+  </w:abstractNum>
+  <w:abstractNum w:abstractNumId="8" w15:restartNumberingAfterBreak="0">
+    <w:nsid w:val="FFFFFF88"/>
+    <w:multiLevelType w:val="singleLevel"/>
+    <w:tmpl w:val="16F63F76"/>
+    <w:lvl w:ilvl="0">
+      <w:start w:val="1"/>
+      <w:numFmt w:val="decimal"/>
+      <w:lvlText w:val="%1."/>
+      <w:lvlJc w:val="left"/>
+      <w:pPr>
+        <w:tabs>
+          <w:tab w:val="num" w:pos="360"/>
+        </w:tabs>
+        <w:ind w:left="360" w:hanging="360"/>
+      </w:pPr>
+    </w:lvl>
+  </w:abstractNum>
+  <w:abstractNum w:abstractNumId="9" w15:restartNumberingAfterBreak="0">
+    <w:nsid w:val="FFFFFF89"/>
+    <w:multiLevelType w:val="singleLevel"/>
+    <w:tmpl w:val="2CE82E74"/>
+    <w:lvl w:ilvl="0">
+      <w:start w:val="1"/>
+      <w:numFmt w:val="bullet"/>
+      <w:lvlText w:val=""/>
+      <w:lvlJc w:val="left"/>
+      <w:pPr>
+        <w:tabs>
+          <w:tab w:val="num" w:pos="360"/>
+        </w:tabs>
+        <w:ind w:left="360" w:hanging="360"/>
+      </w:pPr>
+      <w:rPr>
+        <w:rFonts w:ascii="Symbol" w:hAnsi="Symbol" w:hint="default"/>
+      </w:rPr>
+    </w:lvl>
+  </w:abstractNum>
+  <w:abstractNum w:abstractNumId="10" w15:restartNumberingAfterBreak="0">
+    <w:nsid w:val="0000A990"/>
+    <w:multiLevelType w:val="multilevel"/>
+    <w:tmpl w:val="44C8F9EC"/>
+    <w:lvl w:ilvl="0">
+      <w:numFmt w:val="bullet"/>
+      <w:lvlText w:val=" "/>
+      <w:lvlJc w:val="left"/>
+      <w:pPr>
+        <w:ind w:left="720" w:hanging="480"/>
+      </w:pPr>
+    </w:lvl>
+    <w:lvl w:ilvl="1">
+      <w:numFmt w:val="bullet"/>
+      <w:lvlText w:val=" "/>
+      <w:lvlJc w:val="left"/>
+      <w:pPr>
+        <w:ind w:left="1440" w:hanging="480"/>
+      </w:pPr>
+    </w:lvl>
+    <w:lvl w:ilvl="2">
+      <w:numFmt w:val="bullet"/>
+      <w:lvlText w:val=" "/>
+      <w:lvlJc w:val="left"/>
+      <w:pPr>
+        <w:ind w:left="2160" w:hanging="480"/>
+      </w:pPr>
+    </w:lvl>
+    <w:lvl w:ilvl="3">
+      <w:numFmt w:val="bullet"/>
+      <w:lvlText w:val=" "/>
+      <w:lvlJc w:val="left"/>
+      <w:pPr>
+        <w:ind w:left="2880" w:hanging="480"/>
+      </w:pPr>
+    </w:lvl>
+    <w:lvl w:ilvl="4">
+      <w:numFmt w:val="bullet"/>
+      <w:lvlText w:val=" "/>
+      <w:lvlJc w:val="left"/>
+      <w:pPr>
+        <w:ind w:left="3600" w:hanging="480"/>
+      </w:pPr>
+    </w:lvl>
+    <w:lvl w:ilvl="5">
+      <w:numFmt w:val="bullet"/>
+      <w:lvlText w:val=" "/>
+      <w:lvlJc w:val="left"/>
+      <w:pPr>
+        <w:ind w:left="4320" w:hanging="480"/>
+      </w:pPr>
+    </w:lvl>
+    <w:lvl w:ilvl="6">
+      <w:numFmt w:val="bullet"/>
+      <w:lvlText w:val=" "/>
+      <w:lvlJc w:val="left"/>
+      <w:pPr>
+        <w:ind w:left="5040" w:hanging="480"/>
+      </w:pPr>
+    </w:lvl>
+    <w:lvl w:ilvl="7">
+      <w:numFmt w:val="bullet"/>
+      <w:lvlText w:val=" "/>
+      <w:lvlJc w:val="left"/>
+      <w:pPr>
+        <w:ind w:left="5760" w:hanging="480"/>
+      </w:pPr>
+    </w:lvl>
+    <w:lvl w:ilvl="8">
+      <w:numFmt w:val="bullet"/>
+      <w:lvlText w:val=" "/>
+      <w:lvlJc w:val="left"/>
+      <w:pPr>
+        <w:ind w:left="6480" w:hanging="480"/>
+      </w:pPr>
+    </w:lvl>
+  </w:abstractNum>
+  <w:abstractNum w:abstractNumId="11" w15:restartNumberingAfterBreak="0">
+    <w:nsid w:val="170CD2DE"/>
+    <w:multiLevelType w:val="multilevel"/>
+    <w:tmpl w:val="14267CCC"/>
+    <w:lvl w:ilvl="0">
+      <w:numFmt w:val="bullet"/>
+      <w:lvlText w:val=" "/>
+      <w:lvlJc w:val="left"/>
+      <w:pPr>
+        <w:tabs>
+          <w:tab w:val="num" w:pos="0"/>
+        </w:tabs>
+        <w:ind w:left="480" w:hanging="480"/>
+      </w:pPr>
+    </w:lvl>
+    <w:lvl w:ilvl="1">
+      <w:numFmt w:val="bullet"/>
+      <w:lvlText w:val=" "/>
+      <w:lvlJc w:val="left"/>
+      <w:pPr>
+        <w:tabs>
+          <w:tab w:val="num" w:pos="720"/>
+        </w:tabs>
+        <w:ind w:left="1200" w:hanging="480"/>
+      </w:pPr>
+    </w:lvl>
+    <w:lvl w:ilvl="2">
+      <w:numFmt w:val="bullet"/>
+      <w:lvlText w:val=" "/>
+      <w:lvlJc w:val="left"/>
+      <w:pPr>
+        <w:tabs>
+          <w:tab w:val="num" w:pos="1440"/>
+        </w:tabs>
+        <w:ind w:left="1920" w:hanging="480"/>
+      </w:pPr>
+    </w:lvl>
+    <w:lvl w:ilvl="3">
+      <w:numFmt w:val="bullet"/>
+      <w:lvlText w:val=" "/>
+      <w:lvlJc w:val="left"/>
+      <w:pPr>
+        <w:tabs>
+          <w:tab w:val="num" w:pos="2160"/>
+        </w:tabs>
+        <w:ind w:left="2640" w:hanging="480"/>
+      </w:pPr>
+    </w:lvl>
+    <w:lvl w:ilvl="4">
+      <w:numFmt w:val="bullet"/>
+      <w:lvlText w:val=" "/>
+      <w:lvlJc w:val="left"/>
+      <w:pPr>
+        <w:tabs>
+          <w:tab w:val="num" w:pos="2880"/>
+        </w:tabs>
+        <w:ind w:left="3360" w:hanging="480"/>
+      </w:pPr>
+    </w:lvl>
+    <w:lvl w:ilvl="5">
+      <w:numFmt w:val="bullet"/>
+      <w:lvlText w:val=" "/>
+      <w:lvlJc w:val="left"/>
+      <w:pPr>
+        <w:tabs>
+          <w:tab w:val="num" w:pos="3600"/>
+        </w:tabs>
+        <w:ind w:left="4080" w:hanging="480"/>
+      </w:pPr>
+    </w:lvl>
+    <w:lvl w:ilvl="6">
+      <w:numFmt w:val="bullet"/>
+      <w:lvlText w:val=" "/>
+      <w:lvlJc w:val="left"/>
+      <w:pPr>
+        <w:tabs>
+          <w:tab w:val="num" w:pos="4320"/>
+        </w:tabs>
+        <w:ind w:left="4800" w:hanging="480"/>
+      </w:pPr>
+    </w:lvl>
+    <w:lvl w:ilvl="7">
+      <w:numFmt w:val="bullet"/>
+      <w:lvlText w:val=" "/>
+      <w:lvlJc w:val="left"/>
+      <w:pPr>
+        <w:tabs>
+          <w:tab w:val="num" w:pos="5040"/>
+        </w:tabs>
+        <w:ind w:left="5520" w:hanging="480"/>
+      </w:pPr>
+    </w:lvl>
+    <w:lvl w:ilvl="8">
+      <w:numFmt w:val="bullet"/>
+      <w:lvlText w:val=" "/>
+      <w:lvlJc w:val="left"/>
+      <w:pPr>
+        <w:tabs>
+          <w:tab w:val="num" w:pos="5760"/>
+        </w:tabs>
+        <w:ind w:left="6240" w:hanging="480"/>
+      </w:pPr>
+    </w:lvl>
+  </w:abstractNum>
+  <w:abstractNum w:abstractNumId="12" w15:restartNumberingAfterBreak="0">
+    <w:nsid w:val="23AC4025"/>
+    <w:multiLevelType w:val="hybridMultilevel"/>
+    <w:tmpl w:val="EDB03E1C"/>
+    <w:lvl w:ilvl="0" w:tplc="28AC975A">
+      <w:start w:val="1"/>
+      <w:numFmt w:val="decimal"/>
+      <w:lvlText w:val="1.%1"/>
+      <w:lvlJc w:val="left"/>
+      <w:pPr>
+        <w:ind w:left="360" w:hanging="360"/>
+      </w:pPr>
+      <w:rPr>
+        <w:rFonts w:hint="default"/>
+      </w:rPr>
+    </w:lvl>
+    <w:lvl w:ilvl="1" w:tplc="04090019" w:tentative="1">
+      <w:start w:val="1"/>
+      <w:numFmt w:val="lowerLetter"/>
+      <w:lvlText w:val="%2."/>
+      <w:lvlJc w:val="left"/>
+      <w:pPr>
+        <w:ind w:left="1440" w:hanging="360"/>
+      </w:pPr>
+    </w:lvl>
+    <w:lvl w:ilvl="2" w:tplc="0409001B" w:tentative="1">
+      <w:start w:val="1"/>
+      <w:numFmt w:val="lowerRoman"/>
+      <w:lvlText w:val="%3."/>
+      <w:lvlJc w:val="right"/>
+      <w:pPr>
+        <w:ind w:left="2160" w:hanging="180"/>
+      </w:pPr>
+    </w:lvl>
+    <w:lvl w:ilvl="3" w:tplc="0409000F" w:tentative="1">
+      <w:start w:val="1"/>
+      <w:numFmt w:val="decimal"/>
+      <w:lvlText w:val="%4."/>
+      <w:lvlJc w:val="left"/>
+      <w:pPr>
+        <w:ind w:left="2880" w:hanging="360"/>
+      </w:pPr>
+    </w:lvl>
+    <w:lvl w:ilvl="4" w:tplc="04090019" w:tentative="1">
+      <w:start w:val="1"/>
+      <w:numFmt w:val="lowerLetter"/>
+      <w:lvlText w:val="%5."/>
+      <w:lvlJc w:val="left"/>
+      <w:pPr>
+        <w:ind w:left="3600" w:hanging="360"/>
+      </w:pPr>
+    </w:lvl>
+    <w:lvl w:ilvl="5" w:tplc="0409001B" w:tentative="1">
+      <w:start w:val="1"/>
+      <w:numFmt w:val="lowerRoman"/>
+      <w:lvlText w:val="%6."/>
+      <w:lvlJc w:val="right"/>
+      <w:pPr>
+        <w:ind w:left="4320" w:hanging="180"/>
+      </w:pPr>
+    </w:lvl>
+    <w:lvl w:ilvl="6" w:tplc="0409000F" w:tentative="1">
+      <w:start w:val="1"/>
+      <w:numFmt w:val="decimal"/>
+      <w:lvlText w:val="%7."/>
+      <w:lvlJc w:val="left"/>
+      <w:pPr>
+        <w:ind w:left="5040" w:hanging="360"/>
+      </w:pPr>
+    </w:lvl>
+    <w:lvl w:ilvl="7" w:tplc="04090019" w:tentative="1">
+      <w:start w:val="1"/>
+      <w:numFmt w:val="lowerLetter"/>
+      <w:lvlText w:val="%8."/>
+      <w:lvlJc w:val="left"/>
+      <w:pPr>
+        <w:ind w:left="5760" w:hanging="360"/>
+      </w:pPr>
+    </w:lvl>
+    <w:lvl w:ilvl="8" w:tplc="0409001B" w:tentative="1">
+      <w:start w:val="1"/>
+      <w:numFmt w:val="lowerRoman"/>
+      <w:lvlText w:val="%9."/>
+      <w:lvlJc w:val="right"/>
+      <w:pPr>
+        <w:ind w:left="6480" w:hanging="180"/>
+      </w:pPr>
+    </w:lvl>
+  </w:abstractNum>
+  <w:abstractNum w:abstractNumId="13" w15:restartNumberingAfterBreak="0">
+    <w:nsid w:val="2C1AE401"/>
+    <w:multiLevelType w:val="multilevel"/>
+    <w:tmpl w:val="12406B6E"/>
+    <w:lvl w:ilvl="0">
+      <w:numFmt w:val="bullet"/>
+      <w:lvlText w:val=" "/>
+      <w:lvlJc w:val="left"/>
+      <w:pPr>
+        <w:tabs>
+          <w:tab w:val="num" w:pos="0"/>
+        </w:tabs>
+        <w:ind w:left="480" w:hanging="480"/>
+      </w:pPr>
+    </w:lvl>
+    <w:lvl w:ilvl="1">
+      <w:numFmt w:val="bullet"/>
+      <w:lvlText w:val=" "/>
+      <w:lvlJc w:val="left"/>
+      <w:pPr>
+        <w:tabs>
+          <w:tab w:val="num" w:pos="720"/>
+        </w:tabs>
+        <w:ind w:left="1200" w:hanging="480"/>
+      </w:pPr>
+    </w:lvl>
+    <w:lvl w:ilvl="2">
+      <w:numFmt w:val="bullet"/>
+      <w:lvlText w:val=" "/>
+      <w:lvlJc w:val="left"/>
+      <w:pPr>
+        <w:tabs>
+          <w:tab w:val="num" w:pos="1440"/>
+        </w:tabs>
+        <w:ind w:left="1920" w:hanging="480"/>
+      </w:pPr>
+    </w:lvl>
+    <w:lvl w:ilvl="3">
+      <w:numFmt w:val="bullet"/>
+      <w:lvlText w:val=" "/>
+      <w:lvlJc w:val="left"/>
+      <w:pPr>
+        <w:tabs>
+          <w:tab w:val="num" w:pos="2160"/>
+        </w:tabs>
+        <w:ind w:left="2640" w:hanging="480"/>
+      </w:pPr>
+    </w:lvl>
+    <w:lvl w:ilvl="4">
+      <w:numFmt w:val="bullet"/>
+      <w:lvlText w:val=" "/>
+      <w:lvlJc w:val="left"/>
+      <w:pPr>
+        <w:tabs>
+          <w:tab w:val="num" w:pos="2880"/>
+        </w:tabs>
+        <w:ind w:left="3360" w:hanging="480"/>
+      </w:pPr>
+    </w:lvl>
+    <w:lvl w:ilvl="5">
+      <w:numFmt w:val="bullet"/>
+      <w:lvlText w:val=" "/>
+      <w:lvlJc w:val="left"/>
+      <w:pPr>
+        <w:tabs>
+          <w:tab w:val="num" w:pos="3600"/>
+        </w:tabs>
+        <w:ind w:left="4080" w:hanging="480"/>
+      </w:pPr>
+    </w:lvl>
+    <w:lvl w:ilvl="6">
+      <w:numFmt w:val="bullet"/>
+      <w:lvlText w:val=" "/>
+      <w:lvlJc w:val="left"/>
+      <w:pPr>
+        <w:tabs>
+          <w:tab w:val="num" w:pos="4320"/>
+        </w:tabs>
+        <w:ind w:left="4800" w:hanging="480"/>
+      </w:pPr>
+    </w:lvl>
+    <w:lvl w:ilvl="7">
+      <w:numFmt w:val="bullet"/>
+      <w:lvlText w:val=" "/>
+      <w:lvlJc w:val="left"/>
+      <w:pPr>
+        <w:tabs>
+          <w:tab w:val="num" w:pos="5040"/>
+        </w:tabs>
+        <w:ind w:left="5520" w:hanging="480"/>
+      </w:pPr>
+    </w:lvl>
+    <w:lvl w:ilvl="8">
+      <w:numFmt w:val="bullet"/>
+      <w:lvlText w:val=" "/>
+      <w:lvlJc w:val="left"/>
+      <w:pPr>
+        <w:tabs>
+          <w:tab w:val="num" w:pos="5760"/>
+        </w:tabs>
+        <w:ind w:left="6240" w:hanging="480"/>
+      </w:pPr>
+    </w:lvl>
+  </w:abstractNum>
+  <w:abstractNum w:abstractNumId="14" w15:restartNumberingAfterBreak="0">
+    <w:nsid w:val="5FFD2A3C"/>
+    <w:multiLevelType w:val="hybridMultilevel"/>
+    <w:tmpl w:val="C910249A"/>
+    <w:lvl w:ilvl="0" w:tplc="27AEA6C8">
+      <w:start w:val="1"/>
+      <w:numFmt w:val="decimal"/>
+      <w:lvlText w:val="%1."/>
+      <w:lvlJc w:val="left"/>
+      <w:pPr>
+        <w:ind w:left="360" w:hanging="360"/>
+      </w:pPr>
+      <w:rPr>
+        <w:rFonts w:hint="default"/>
+      </w:rPr>
+    </w:lvl>
+    <w:lvl w:ilvl="1" w:tplc="04090019" w:tentative="1">
+      <w:start w:val="1"/>
+      <w:numFmt w:val="lowerLetter"/>
+      <w:lvlText w:val="%2."/>
+      <w:lvlJc w:val="left"/>
+      <w:pPr>
+        <w:ind w:left="1440" w:hanging="360"/>
+      </w:pPr>
+    </w:lvl>
+    <w:lvl w:ilvl="2" w:tplc="0409001B" w:tentative="1">
+      <w:start w:val="1"/>
+      <w:numFmt w:val="lowerRoman"/>
+      <w:lvlText w:val="%3."/>
+      <w:lvlJc w:val="right"/>
+      <w:pPr>
+        <w:ind w:left="2160" w:hanging="180"/>
+      </w:pPr>
+    </w:lvl>
+    <w:lvl w:ilvl="3" w:tplc="0409000F" w:tentative="1">
+      <w:start w:val="1"/>
+      <w:numFmt w:val="decimal"/>
+      <w:lvlText w:val="%4."/>
+      <w:lvlJc w:val="left"/>
+      <w:pPr>
+        <w:ind w:left="2880" w:hanging="360"/>
+      </w:pPr>
+    </w:lvl>
+    <w:lvl w:ilvl="4" w:tplc="04090019" w:tentative="1">
+      <w:start w:val="1"/>
+      <w:numFmt w:val="lowerLetter"/>
+      <w:lvlText w:val="%5."/>
+      <w:lvlJc w:val="left"/>
+      <w:pPr>
+        <w:ind w:left="3600" w:hanging="360"/>
+      </w:pPr>
+    </w:lvl>
+    <w:lvl w:ilvl="5" w:tplc="0409001B" w:tentative="1">
+      <w:start w:val="1"/>
+      <w:numFmt w:val="lowerRoman"/>
+      <w:lvlText w:val="%6."/>
+      <w:lvlJc w:val="right"/>
+      <w:pPr>
+        <w:ind w:left="4320" w:hanging="180"/>
+      </w:pPr>
+    </w:lvl>
+    <w:lvl w:ilvl="6" w:tplc="0409000F" w:tentative="1">
+      <w:start w:val="1"/>
+      <w:numFmt w:val="decimal"/>
+      <w:lvlText w:val="%7."/>
+      <w:lvlJc w:val="left"/>
+      <w:pPr>
+        <w:ind w:left="5040" w:hanging="360"/>
+      </w:pPr>
+    </w:lvl>
+    <w:lvl w:ilvl="7" w:tplc="04090019" w:tentative="1">
+      <w:start w:val="1"/>
+      <w:numFmt w:val="lowerLetter"/>
+      <w:lvlText w:val="%8."/>
+      <w:lvlJc w:val="left"/>
+      <w:pPr>
+        <w:ind w:left="5760" w:hanging="360"/>
+      </w:pPr>
+    </w:lvl>
+    <w:lvl w:ilvl="8" w:tplc="0409001B" w:tentative="1">
+      <w:start w:val="1"/>
+      <w:numFmt w:val="lowerRoman"/>
+      <w:lvlText w:val="%9."/>
+      <w:lvlJc w:val="right"/>
+      <w:pPr>
+        <w:ind w:left="6480" w:hanging="180"/>
+      </w:pPr>
+    </w:lvl>
+  </w:abstractNum>
+  <w:num w:numId="1" w16cid:durableId="2118212209">
+    <w:abstractNumId w:val="11"/>
+  </w:num>
+  <w:num w:numId="2" w16cid:durableId="998389692">
+    <w:abstractNumId w:val="11"/>
+  </w:num>
+  <w:num w:numId="3" w16cid:durableId="439180562">
+    <w:abstractNumId w:val="9"/>
+  </w:num>
+  <w:num w:numId="4" w16cid:durableId="1653675525">
+    <w:abstractNumId w:val="7"/>
+  </w:num>
+  <w:num w:numId="5" w16cid:durableId="1868980495">
+    <w:abstractNumId w:val="6"/>
+  </w:num>
+  <w:num w:numId="6" w16cid:durableId="949320869">
+    <w:abstractNumId w:val="5"/>
+  </w:num>
+  <w:num w:numId="7" w16cid:durableId="567542100">
+    <w:abstractNumId w:val="4"/>
+  </w:num>
+  <w:num w:numId="8" w16cid:durableId="2093117603">
+    <w:abstractNumId w:val="8"/>
+  </w:num>
+  <w:num w:numId="9" w16cid:durableId="1766725606">
+    <w:abstractNumId w:val="3"/>
+  </w:num>
+  <w:num w:numId="10" w16cid:durableId="1836721295">
+    <w:abstractNumId w:val="2"/>
+  </w:num>
+  <w:num w:numId="11" w16cid:durableId="957374429">
+    <w:abstractNumId w:val="1"/>
+  </w:num>
+  <w:num w:numId="12" w16cid:durableId="1315111753">
+    <w:abstractNumId w:val="0"/>
+  </w:num>
+  <w:num w:numId="13" w16cid:durableId="358045098">
+    <w:abstractNumId w:val="14"/>
+  </w:num>
+  <w:num w:numId="14" w16cid:durableId="2065591830">
+    <w:abstractNumId w:val="12"/>
+  </w:num>
+  <w:num w:numId="15" w16cid:durableId="1816333358">
+    <w:abstractNumId w:val="0"/>
+  </w:num>
+  <w:num w:numId="16" w16cid:durableId="1689911979">
+    <w:abstractNumId w:val="1"/>
+  </w:num>
+  <w:num w:numId="17" w16cid:durableId="1450009536">
+    <w:abstractNumId w:val="2"/>
+  </w:num>
+  <w:num w:numId="18" w16cid:durableId="62608426">
+    <w:abstractNumId w:val="3"/>
+  </w:num>
+  <w:num w:numId="19" w16cid:durableId="1604651232">
+    <w:abstractNumId w:val="8"/>
+  </w:num>
+  <w:num w:numId="20" w16cid:durableId="1610769812">
+    <w:abstractNumId w:val="4"/>
+  </w:num>
+  <w:num w:numId="21" w16cid:durableId="1917740920">
+    <w:abstractNumId w:val="5"/>
+  </w:num>
+  <w:num w:numId="22" w16cid:durableId="1850560295">
+    <w:abstractNumId w:val="6"/>
+  </w:num>
+  <w:num w:numId="23" w16cid:durableId="373504526">
+    <w:abstractNumId w:val="7"/>
+  </w:num>
+  <w:num w:numId="24" w16cid:durableId="307517742">
+    <w:abstractNumId w:val="9"/>
+  </w:num>
+  <w:num w:numId="25" w16cid:durableId="2109815658">
+    <w:abstractNumId w:val="0"/>
+  </w:num>
+  <w:num w:numId="26" w16cid:durableId="1222863152">
+    <w:abstractNumId w:val="1"/>
+  </w:num>
+  <w:num w:numId="27" w16cid:durableId="1828477482">
+    <w:abstractNumId w:val="2"/>
+  </w:num>
+  <w:num w:numId="28" w16cid:durableId="1215119757">
+    <w:abstractNumId w:val="3"/>
+  </w:num>
+  <w:num w:numId="29" w16cid:durableId="1940983189">
+    <w:abstractNumId w:val="8"/>
+  </w:num>
+  <w:num w:numId="30" w16cid:durableId="85080593">
+    <w:abstractNumId w:val="4"/>
+  </w:num>
+  <w:num w:numId="31" w16cid:durableId="143158434">
+    <w:abstractNumId w:val="5"/>
+  </w:num>
+  <w:num w:numId="32" w16cid:durableId="2026050233">
+    <w:abstractNumId w:val="6"/>
+  </w:num>
+  <w:num w:numId="33" w16cid:durableId="638190012">
+    <w:abstractNumId w:val="7"/>
+  </w:num>
+  <w:num w:numId="34" w16cid:durableId="2055305312">
+    <w:abstractNumId w:val="9"/>
+  </w:num>
+  <w:num w:numId="35" w16cid:durableId="944458106">
+    <w:abstractNumId w:val="0"/>
+  </w:num>
+  <w:num w:numId="36" w16cid:durableId="283467524">
+    <w:abstractNumId w:val="1"/>
+  </w:num>
+  <w:num w:numId="37" w16cid:durableId="328018944">
+    <w:abstractNumId w:val="2"/>
+  </w:num>
+  <w:num w:numId="38" w16cid:durableId="1681815030">
+    <w:abstractNumId w:val="3"/>
+  </w:num>
+  <w:num w:numId="39" w16cid:durableId="898636941">
+    <w:abstractNumId w:val="8"/>
+  </w:num>
+  <w:num w:numId="40" w16cid:durableId="930624238">
+    <w:abstractNumId w:val="4"/>
+  </w:num>
+  <w:num w:numId="41" w16cid:durableId="1414550695">
+    <w:abstractNumId w:val="5"/>
+  </w:num>
+  <w:num w:numId="42" w16cid:durableId="2138061571">
+    <w:abstractNumId w:val="6"/>
+  </w:num>
+  <w:num w:numId="43" w16cid:durableId="294069404">
+    <w:abstractNumId w:val="7"/>
+  </w:num>
+  <w:num w:numId="44" w16cid:durableId="503012756">
+    <w:abstractNumId w:val="9"/>
+  </w:num>
+  <w:num w:numId="45" w16cid:durableId="1727484959">
+    <w:abstractNumId w:val="0"/>
+  </w:num>
+  <w:num w:numId="46" w16cid:durableId="949046911">
+    <w:abstractNumId w:val="1"/>
+  </w:num>
+  <w:num w:numId="47" w16cid:durableId="1980374653">
+    <w:abstractNumId w:val="2"/>
+  </w:num>
+  <w:num w:numId="48" w16cid:durableId="1445539245">
+    <w:abstractNumId w:val="3"/>
+  </w:num>
+  <w:num w:numId="49" w16cid:durableId="1604991112">
+    <w:abstractNumId w:val="8"/>
+  </w:num>
+  <w:num w:numId="50" w16cid:durableId="1156647071">
+    <w:abstractNumId w:val="4"/>
+  </w:num>
+  <w:num w:numId="51" w16cid:durableId="530920288">
+    <w:abstractNumId w:val="5"/>
+  </w:num>
+  <w:num w:numId="52" w16cid:durableId="1220937960">
+    <w:abstractNumId w:val="6"/>
+  </w:num>
+  <w:num w:numId="53" w16cid:durableId="315185155">
+    <w:abstractNumId w:val="7"/>
+  </w:num>
+  <w:num w:numId="54" w16cid:durableId="1938516098">
+    <w:abstractNumId w:val="9"/>
+  </w:num>
+  <w:num w:numId="55" w16cid:durableId="2124692120">
+    <w:abstractNumId w:val="10"/>
+  </w:num>
+</w:numbering>
 </file>
 
 <file path=word/styles.xml><?xml version="1.0" encoding="utf-8"?>
-<w:styles xmlns:mc="http://schemas.openxmlformats.org/markup-compatibility/2006" xmlns:r="http://schemas.openxmlformats.org/officeDocument/2006/relationships" xmlns:w="http://schemas.openxmlformats.org/wordprocessingml/2006/main" xmlns:w14="http://schemas.microsoft.com/office/word/2010/wordml" xmlns:w15="http://schemas.microsoft.com/office/word/2012/wordml" xmlns:w16se="http://schemas.microsoft.com/office/word/2015/wordml/symex" mc:Ignorable="w14 w15 w16se">
+<w:styles xmlns:mc="http://schemas.openxmlformats.org/markup-compatibility/2006" xmlns:r="http://schemas.openxmlformats.org/officeDocument/2006/relationships" xmlns:w="http://schemas.openxmlformats.org/wordprocessingml/2006/main" xmlns:w14="http://schemas.microsoft.com/office/word/2010/wordml" xmlns:w15="http://schemas.microsoft.com/office/word/2012/wordml" xmlns:w16cex="http://schemas.microsoft.com/office/word/2018/wordml/cex" xmlns:w16cid="http://schemas.microsoft.com/office/word/2016/wordml/cid" xmlns:w16="http://schemas.microsoft.com/office/word/2018/wordml" xmlns:w16sdtdh="http://schemas.microsoft.com/office/word/2020/wordml/sdtdatahash" xmlns:w16se="http://schemas.microsoft.com/office/word/2015/wordml/symex" mc:Ignorable="w14 w15 w16se w16cid w16 w16cex w16sdtdh">
   <w:docDefaults>
     <w:rPrDefault>
       <w:rPr>
@@ -1394,7 +2112,7 @@
       </w:pPr>
     </w:pPrDefault>
   </w:docDefaults>
-  <w:latentStyles w:defLockedState="0" w:defUIPriority="0" w:defSemiHidden="0" w:defUnhideWhenUsed="0" w:defQFormat="0" w:count="371">
+  <w:latentStyles w:defLockedState="0" w:defUIPriority="0" w:defSemiHidden="0" w:defUnhideWhenUsed="0" w:defQFormat="0" w:count="376">
     <w:lsdException w:name="heading 5" w:semiHidden="1" w:unhideWhenUsed="1"/>
     <w:lsdException w:name="index 2" w:semiHidden="1" w:unhideWhenUsed="1"/>
     <w:lsdException w:name="index 3" w:semiHidden="1" w:unhideWhenUsed="1"/>
@@ -1726,6 +2444,11 @@
     <w:lsdException w:name="List Table 5 Dark Accent 6" w:uiPriority="50"/>
     <w:lsdException w:name="List Table 6 Colorful Accent 6" w:uiPriority="51"/>
     <w:lsdException w:name="List Table 7 Colorful Accent 6" w:uiPriority="52"/>
+    <w:lsdException w:name="Mention" w:semiHidden="1" w:uiPriority="99" w:unhideWhenUsed="1"/>
+    <w:lsdException w:name="Smart Hyperlink" w:semiHidden="1" w:uiPriority="99" w:unhideWhenUsed="1"/>
+    <w:lsdException w:name="Hashtag" w:semiHidden="1" w:uiPriority="99" w:unhideWhenUsed="1"/>
+    <w:lsdException w:name="Unresolved Mention" w:semiHidden="1" w:uiPriority="99" w:unhideWhenUsed="1"/>
+    <w:lsdException w:name="Smart Link" w:semiHidden="1" w:uiPriority="99" w:unhideWhenUsed="1"/>
   </w:latentStyles>
   <w:style w:type="paragraph" w:default="1" w:styleId="Normal">
     <w:name w:val="Normal"/>

</xml_diff>

<commit_message>
Updated the letter, cleaned the script folder
</commit_message>
<xml_diff>
--- a/5_manuscript/Letter_new_data.docx
+++ b/5_manuscript/Letter_new_data.docx
@@ -1,13 +1,115 @@
 
 <file path=word/document.xml><?xml version="1.0" encoding="utf-8"?>
-<w:document xmlns:wpc="http://schemas.microsoft.com/office/word/2010/wordprocessingCanvas" xmlns:cx="http://schemas.microsoft.com/office/drawing/2014/chartex" xmlns:cx1="http://schemas.microsoft.com/office/drawing/2015/9/8/chartex" xmlns:cx2="http://schemas.microsoft.com/office/drawing/2015/10/21/chartex" xmlns:cx3="http://schemas.microsoft.com/office/drawing/2016/5/9/chartex" xmlns:cx4="http://schemas.microsoft.com/office/drawing/2016/5/10/chartex" xmlns:cx5="http://schemas.microsoft.com/office/drawing/2016/5/11/chartex" xmlns:cx6="http://schemas.microsoft.com/office/drawing/2016/5/12/chartex" xmlns:cx7="http://schemas.microsoft.com/office/drawing/2016/5/13/chartex" xmlns:cx8="http://schemas.microsoft.com/office/drawing/2016/5/14/chartex" xmlns:mc="http://schemas.openxmlformats.org/markup-compatibility/2006" xmlns:aink="http://schemas.microsoft.com/office/drawing/2016/ink" xmlns:am3d="http://schemas.microsoft.com/office/drawing/2017/model3d" xmlns:o="urn:schemas-microsoft-com:office:office" xmlns:oel="http://schemas.microsoft.com/office/2019/extlst" xmlns:r="http://schemas.openxmlformats.org/officeDocument/2006/relationships" xmlns:m="http://schemas.openxmlformats.org/officeDocument/2006/math" xmlns:v="urn:schemas-microsoft-com:vml" xmlns:wp14="http://schemas.microsoft.com/office/word/2010/wordprocessingDrawing" xmlns:wp="http://schemas.openxmlformats.org/drawingml/2006/wordprocessingDrawing" xmlns:w10="urn:schemas-microsoft-com:office:word" xmlns:w="http://schemas.openxmlformats.org/wordprocessingml/2006/main" xmlns:w14="http://schemas.microsoft.com/office/word/2010/wordml" xmlns:w15="http://schemas.microsoft.com/office/word/2012/wordml" xmlns:w16cex="http://schemas.microsoft.com/office/word/2018/wordml/cex" xmlns:w16cid="http://schemas.microsoft.com/office/word/2016/wordml/cid" xmlns:w16="http://schemas.microsoft.com/office/word/2018/wordml" xmlns:w16sdtdh="http://schemas.microsoft.com/office/word/2020/wordml/sdtdatahash" xmlns:w16se="http://schemas.microsoft.com/office/word/2015/wordml/symex" xmlns:wpg="http://schemas.microsoft.com/office/word/2010/wordprocessingGroup" xmlns:wpi="http://schemas.microsoft.com/office/word/2010/wordprocessingInk" xmlns:wne="http://schemas.microsoft.com/office/word/2006/wordml" xmlns:wps="http://schemas.microsoft.com/office/word/2010/wordprocessingShape" mc:Ignorable="w14 w15 w16se w16cid w16 w16cex w16sdtdh wp14">
+<w:document xmlns:w="http://schemas.openxmlformats.org/wordprocessingml/2006/main" xmlns:m="http://schemas.openxmlformats.org/officeDocument/2006/math" xmlns:r="http://schemas.openxmlformats.org/officeDocument/2006/relationships" xmlns:o="urn:schemas-microsoft-com:office:office" xmlns:v="urn:schemas-microsoft-com:vml" xmlns:w10="urn:schemas-microsoft-com:office:word" xmlns:a="http://schemas.openxmlformats.org/drawingml/2006/main" xmlns:pic="http://schemas.openxmlformats.org/drawingml/2006/picture" xmlns:wp="http://schemas.openxmlformats.org/drawingml/2006/wordprocessingDrawing">
   <w:body>
     <w:p>
       <w:pPr>
         <w:pStyle w:val="Title"/>
       </w:pPr>
       <w:r>
-        <w:t>Impact of dried blood spot sample collection on SARS-CoV-2 antibody test results in a serological study of older Canadians</w:t>
+        <w:t xml:space="preserve">dried</w:t>
+      </w:r>
+      <w:r>
+        <w:t xml:space="preserve"> </w:t>
+      </w:r>
+      <w:r>
+        <w:t xml:space="preserve">blood</w:t>
+      </w:r>
+      <w:r>
+        <w:t xml:space="preserve"> </w:t>
+      </w:r>
+      <w:r>
+        <w:t xml:space="preserve">spot</w:t>
+      </w:r>
+      <w:r>
+        <w:t xml:space="preserve"> </w:t>
+      </w:r>
+      <w:r>
+        <w:t xml:space="preserve">vs. venous</w:t>
+      </w:r>
+      <w:r>
+        <w:t xml:space="preserve"> </w:t>
+      </w:r>
+      <w:r>
+        <w:t xml:space="preserve">sample</w:t>
+      </w:r>
+      <w:r>
+        <w:t xml:space="preserve"> </w:t>
+      </w:r>
+      <w:r>
+        <w:t xml:space="preserve">collection</w:t>
+      </w:r>
+      <w:r>
+        <w:t xml:space="preserve"> </w:t>
+      </w:r>
+      <w:r>
+        <w:t xml:space="preserve">on</w:t>
+      </w:r>
+      <w:r>
+        <w:t xml:space="preserve"> </w:t>
+      </w:r>
+      <w:r>
+        <w:t xml:space="preserve">SARS-CoV-2</w:t>
+      </w:r>
+      <w:r>
+        <w:t xml:space="preserve"> </w:t>
+      </w:r>
+      <w:r>
+        <w:t xml:space="preserve">antibody</w:t>
+      </w:r>
+      <w:r>
+        <w:t xml:space="preserve"> </w:t>
+      </w:r>
+      <w:r>
+        <w:t xml:space="preserve">test</w:t>
+      </w:r>
+      <w:r>
+        <w:t xml:space="preserve"> </w:t>
+      </w:r>
+      <w:r>
+        <w:t xml:space="preserve">results</w:t>
+      </w:r>
+      <w:r>
+        <w:t xml:space="preserve"> </w:t>
+      </w:r>
+      <w:r>
+        <w:t xml:space="preserve">in</w:t>
+      </w:r>
+      <w:r>
+        <w:t xml:space="preserve"> </w:t>
+      </w:r>
+      <w:r>
+        <w:t xml:space="preserve">a</w:t>
+      </w:r>
+      <w:r>
+        <w:t xml:space="preserve"> </w:t>
+      </w:r>
+      <w:r>
+        <w:t xml:space="preserve">serological</w:t>
+      </w:r>
+      <w:r>
+        <w:t xml:space="preserve"> </w:t>
+      </w:r>
+      <w:r>
+        <w:t xml:space="preserve">study</w:t>
+      </w:r>
+      <w:r>
+        <w:t xml:space="preserve"> </w:t>
+      </w:r>
+      <w:r>
+        <w:t xml:space="preserve">of</w:t>
+      </w:r>
+      <w:r>
+        <w:t xml:space="preserve"> </w:t>
+      </w:r>
+      <w:r>
+        <w:t xml:space="preserve">older</w:t>
+      </w:r>
+      <w:r>
+        <w:t xml:space="preserve"> </w:t>
+      </w:r>
+      <w:r>
+        <w:t xml:space="preserve">Canadians</w:t>
       </w:r>
     </w:p>
     <w:p>
@@ -15,25 +117,34 @@
         <w:pStyle w:val="FirstParagraph"/>
       </w:pPr>
       <w:r>
-        <w:t>Jiacheng Chen</w:t>
+        <w:t xml:space="preserve">Jiacheng Chen</w:t>
       </w:r>
       <w:r>
         <w:rPr>
           <w:vertAlign w:val="superscript"/>
         </w:rPr>
-        <w:t>1</w:t>
-      </w:r>
-      <w:r>
-        <w:t>, W. Alton Russell</w:t>
+        <w:t xml:space="preserve">1</w:t>
+      </w:r>
+      <w:r>
+        <w:t xml:space="preserve">, Steven J. Drews</w:t>
       </w:r>
       <w:r>
         <w:rPr>
           <w:vertAlign w:val="superscript"/>
         </w:rPr>
-        <w:t>1</w:t>
-      </w:r>
-      <w:r>
-        <w:t>,</w:t>
+        <w:t xml:space="preserve">2,3</w:t>
+      </w:r>
+      <w:r>
+        <w:t xml:space="preserve">, W. Alton Russell</w:t>
+      </w:r>
+      <w:r>
+        <w:rPr>
+          <w:vertAlign w:val="superscript"/>
+        </w:rPr>
+        <w:t xml:space="preserve">1</w:t>
+      </w:r>
+      <w:r>
+        <w:t xml:space="preserve">,</w:t>
       </w:r>
     </w:p>
     <w:p>
@@ -49,24 +160,56 @@
         <w:rPr>
           <w:vertAlign w:val="superscript"/>
         </w:rPr>
-        <w:t>1</w:t>
-      </w:r>
-      <w:r>
-        <w:t>School of Population and Global Health, McGill University, Montreal, Canada</w:t>
+        <w:t xml:space="preserve">1</w:t>
+      </w:r>
+      <w:r>
+        <w:t xml:space="preserve">School of Population and Global Health, McGill University, Montreal, Canada</w:t>
+      </w:r>
+      <w:r>
+        <w:t xml:space="preserve"> </w:t>
       </w:r>
     </w:p>
     <w:p>
       <w:pPr>
         <w:pStyle w:val="BodyText"/>
       </w:pPr>
-    </w:p>
+      <w:r>
+        <w:rPr>
+          <w:vertAlign w:val="superscript"/>
+        </w:rPr>
+        <w:t xml:space="preserve">2</w:t>
+      </w:r>
+      <w:r>
+        <w:t xml:space="preserve">Microbiology, Donation Policy and Studies, Canadian Blood Services, Edmonton, Alberta, Canada</w:t>
+      </w:r>
+      <w:r>
+        <w:t xml:space="preserve"> </w:t>
+      </w:r>
+    </w:p>
+    <w:p>
+      <w:pPr>
+        <w:pStyle w:val="BodyText"/>
+      </w:pPr>
+      <w:r>
+        <w:rPr>
+          <w:vertAlign w:val="superscript"/>
+        </w:rPr>
+        <w:t xml:space="preserve">3</w:t>
+      </w:r>
+      <w:r>
+        <w:t xml:space="preserve">Department of Laboratory Medicine and Pathology, Division of Diagnostic and Applied Microbiology, University of Alberta, Edmonton, Alberta, Canada</w:t>
+      </w:r>
+      <w:r>
+        <w:t xml:space="preserve"> </w:t>
+      </w:r>
+    </w:p>
+    <w:bookmarkStart w:id="20" w:name="letter-403-500-words"/>
     <w:p>
       <w:pPr>
         <w:pStyle w:val="Heading1"/>
       </w:pPr>
-      <w:bookmarkStart w:id="0" w:name="letter-384-500-words"/>
-      <w:r>
-        <w:t>Letter (384 / 500 Words)</w:t>
+      <w:r>
+        <w:t xml:space="preserve">Letter (403 / 500 Words)</w:t>
       </w:r>
     </w:p>
     <w:p>
@@ -74,7 +217,70 @@
         <w:pStyle w:val="FirstParagraph"/>
       </w:pPr>
       <w:r>
-        <w:t>Participant-collected dried blood spots (DBS) are a convenient, minimally invasive alternative to phlebotomist-collected venous samples for population serological surveillance. Several SARS-CoV-2 serosurveillance studies collected DBS samples in the mail to reach wider geographic areas and minimize face-to-face contact during the pandemic [1–3]. Prior studies characterized assay accuracy with DBS as ‘reliable’, based on their high sensitivity and specificity, which were derived from paired comparisons with venous samples [2,4,5]. A recent study comparing SARS-CoV-2 IgG results from paired venous and DBS samples concluded performance was “comparable” [6]. In a national SARS-CoV-2 serological study of older Canadians conducted by the Canadian Longitudinal Study on Aging [7], participants choose whether to mail a DBS sample or provide a venous sample at a testing center. We analyze these data to assess for systematic differences in assay findings between DBS and venous samples.</w:t>
+        <w:t xml:space="preserve">Participant-collected dried blood spots (DBS) are a convenient, minimally invasive alternative to phlebotomist-collected venous samples for population serological surveillance. Several SARS-CoV-2 serosurveillance studies collected DBS samples through the mail, reaching wider geographic areas and minimizing face-to-face contact during the pandemic</w:t>
+      </w:r>
+      <w:r>
+        <w:t xml:space="preserve"> </w:t>
+      </w:r>
+      <w:r>
+        <w:t xml:space="preserve">[1–3]</w:t>
+      </w:r>
+      <w:r>
+        <w:t xml:space="preserve">. Prior studies characterize assay accuracy with DBS as</w:t>
+      </w:r>
+      <w:r>
+        <w:t xml:space="preserve"> </w:t>
+      </w:r>
+      <w:r>
+        <w:t xml:space="preserve">‘</w:t>
+      </w:r>
+      <w:r>
+        <w:t xml:space="preserve">reliable</w:t>
+      </w:r>
+      <w:r>
+        <w:t xml:space="preserve">’</w:t>
+      </w:r>
+      <w:r>
+        <w:t xml:space="preserve">, based on their high sensitivity and specificity, in paired comparisons with venous samples</w:t>
+      </w:r>
+      <w:r>
+        <w:t xml:space="preserve"> </w:t>
+      </w:r>
+      <w:r>
+        <w:t xml:space="preserve">[3–5]</w:t>
+      </w:r>
+      <w:r>
+        <w:t xml:space="preserve">. A recent study comparing SARS-CoV-2 IgG results from paired venous and DBS samples concluded performance was</w:t>
+      </w:r>
+      <w:r>
+        <w:t xml:space="preserve"> </w:t>
+      </w:r>
+      <w:r>
+        <w:t xml:space="preserve">“</w:t>
+      </w:r>
+      <w:r>
+        <w:t xml:space="preserve">comparable</w:t>
+      </w:r>
+      <w:r>
+        <w:t xml:space="preserve">”</w:t>
+      </w:r>
+      <w:r>
+        <w:t xml:space="preserve"> </w:t>
+      </w:r>
+      <w:r>
+        <w:t xml:space="preserve">[6]</w:t>
+      </w:r>
+      <w:r>
+        <w:t xml:space="preserve">. In a national SARS-CoV-2 serological study of older Canadians conducted by the Canadian Longitudinal Study on Aging</w:t>
+      </w:r>
+      <w:r>
+        <w:t xml:space="preserve"> </w:t>
+      </w:r>
+      <w:r>
+        <w:t xml:space="preserve">[7]</w:t>
+      </w:r>
+      <w:r>
+        <w:t xml:space="preserve">, participants chose whether to mail a DBS sample or provide a venous sample at a testing center. We analyzed these data to assess for systematic differences in assay findings between DBS and venous samples.</w:t>
       </w:r>
     </w:p>
     <w:p>
@@ -82,27 +288,74 @@
         <w:pStyle w:val="BodyText"/>
       </w:pPr>
       <w:r>
-        <w:t xml:space="preserve">We developed a propensity model to examine the association of demographics, geography, and health-related factors with the choice of DBS or venous sample, and we compared SARS-CoV-2 Anti-N and Anti-S (7,230 assays each) results between participants who provided DBS (n = 3,773) or venous samples (n = 3,450; </w:t>
-      </w:r>
-      <w:r>
-        <w:rPr>
+        <w:t xml:space="preserve">First, we developed a logistic regression propensity model to examine the association of demographics, geography, and health-related factors with the choice to provide a DBS or venous sample. Then, we compared SARS-CoV-2 Anti-N and Anti-S (7,230 assays each) results between participants who provided DBS (n = 3,773) or venous samples (n = 3,450;</w:t>
+      </w:r>
+      <w:r>
+        <w:t xml:space="preserve"> </w:t>
+      </w:r>
+      <w:r>
+        <w:rPr>
+          <w:bCs/>
           <w:b/>
+        </w:rPr>
+        <w:t xml:space="preserve">Fig. S1</w:t>
+      </w:r>
+      <w:r>
+        <w:t xml:space="preserve">), using inverse probability of treatment weighting to adjust from potential confounding variables (details in</w:t>
+      </w:r>
+      <w:r>
+        <w:t xml:space="preserve"> </w:t>
+      </w:r>
+      <w:r>
+        <w:rPr>
           <w:bCs/>
-        </w:rPr>
-        <w:t>Fig. S1</w:t>
-      </w:r>
-      <w:r>
-        <w:t xml:space="preserve">), using inverse probability of treatment weighting to adjust from potential confounding variables (details in </w:t>
-      </w:r>
-      <w:r>
-        <w:rPr>
           <w:b/>
+        </w:rPr>
+        <w:t xml:space="preserve">Supplemental Methods</w:t>
+      </w:r>
+      <w:r>
+        <w:t xml:space="preserve">).</w:t>
+      </w:r>
+    </w:p>
+    <w:p>
+      <w:pPr>
+        <w:pStyle w:val="BodyText"/>
+      </w:pPr>
+      <w:r>
+        <w:t xml:space="preserve">Participants who provided in-person venous samples were more likely to be male, white, unvaccinated, and live in an urban area (</w:t>
+      </w:r>
+      <w:r>
+        <w:rPr>
           <w:bCs/>
-        </w:rPr>
-        <w:t>Supplemental Methods</w:t>
-      </w:r>
-      <w:r>
-        <w:t>).</w:t>
+          <w:b/>
+        </w:rPr>
+        <w:t xml:space="preserve">Fig. 1</w:t>
+      </w:r>
+      <w:r>
+        <w:t xml:space="preserve">). After balancing for 10 covariates via propensity score weighting, venous samples were 223% more likely to be Anti-N positive (Odds ratio [OR]: 3.33, 95% confidence interval [CI]: 2.78–4.01) and 27% more likely to be Anti-S positive (OR: 1.27, 95% CI: 1.08–1.49). Among Anti-S antibody positive samples, the distribution of quantitative anti-S levels was systematically lower for DBS samples (p &lt; 0.0001, Kolmogoriv-Smirnov test;</w:t>
+      </w:r>
+      <w:r>
+        <w:t xml:space="preserve"> </w:t>
+      </w:r>
+      <w:r>
+        <w:rPr>
+          <w:bCs/>
+          <w:b/>
+        </w:rPr>
+        <w:t xml:space="preserve">Fig. 2</w:t>
+      </w:r>
+      <w:r>
+        <w:t xml:space="preserve">). No DBS samples were above the assays upper limit of detection, compared to 8.43% of Anti-S positive venous. Province-level sub-analyses yielded consistent findings (</w:t>
+      </w:r>
+      <w:r>
+        <w:rPr>
+          <w:bCs/>
+          <w:b/>
+        </w:rPr>
+        <w:t xml:space="preserve">Fig. S3</w:t>
+      </w:r>
+      <w:r>
+        <w:t xml:space="preserve">). Compared to using venous samples, we estimate that DBS for all participants would have underestimated anti-N seropositivity by 69.3% (2.49% positive with DBS vs. 8.12% with venous) and would have underestimated anti-S positivity by 13.7% (43.74% vs. 50.68%).</w:t>
       </w:r>
     </w:p>
     <w:p>
@@ -110,38 +363,112 @@
         <w:pStyle w:val="BodyText"/>
       </w:pPr>
       <w:r>
-        <w:lastRenderedPageBreak/>
-        <w:t>Participants who provided in-person venous samples were more likely to be male, white, unvaccinated, and living in an urban area (</w:t>
-      </w:r>
-      <w:r>
-        <w:rPr>
+        <w:t xml:space="preserve">In contrast to earlier reports</w:t>
+      </w:r>
+      <w:r>
+        <w:t xml:space="preserve"> </w:t>
+      </w:r>
+      <w:r>
+        <w:t xml:space="preserve">[1–3,5]</w:t>
+      </w:r>
+      <w:r>
+        <w:t xml:space="preserve">, we found substantial differences between SARS-CoV-2 serological findings in DBS and venous samples. While assay-specific in-house calibration may mitigate these differences</w:t>
+      </w:r>
+      <w:r>
+        <w:t xml:space="preserve"> </w:t>
+      </w:r>
+      <w:r>
+        <w:t xml:space="preserve">[1]</w:t>
+      </w:r>
+      <w:r>
+        <w:t xml:space="preserve">, more work is needed to understand how use of DBS samples impacts population serosurveillance estimates.</w:t>
+      </w:r>
+    </w:p>
+    <w:p>
+      <w:r>
+        <w:br w:type="page"/>
+      </w:r>
+    </w:p>
+    <w:bookmarkEnd w:id="20"/>
+    <w:bookmarkStart w:id="21" w:name="declarations"/>
+    <w:p>
+      <w:pPr>
+        <w:pStyle w:val="Heading1"/>
+      </w:pPr>
+      <w:r>
+        <w:t xml:space="preserve">Declarations</w:t>
+      </w:r>
+    </w:p>
+    <w:p>
+      <w:pPr>
+        <w:pStyle w:val="FirstParagraph"/>
+      </w:pPr>
+      <w:r>
+        <w:rPr>
+          <w:bCs/>
           <w:b/>
+        </w:rPr>
+        <w:t xml:space="preserve">Funding:</w:t>
+      </w:r>
+      <w:r>
+        <w:t xml:space="preserve"> </w:t>
+      </w:r>
+      <w:r>
+        <w:t xml:space="preserve">None.</w:t>
+      </w:r>
+    </w:p>
+    <w:p>
+      <w:pPr>
+        <w:pStyle w:val="BodyText"/>
+      </w:pPr>
+      <w:r>
+        <w:rPr>
           <w:bCs/>
-        </w:rPr>
-        <w:t>Fig. 1</w:t>
-      </w:r>
-      <w:r>
-        <w:t>). Propensity weights achieved good balance. After weighting, venous samples were 223% more likely to be Anti-N positive (Odds ratio [OR]: 3.33, 95% confidence interval [CI]: 2.78–4.01) and 27% more likely to be Anti-S positive (OR: 1.27, 95% CI: 1.08–1.49). Among Anti-S antibody positive samples, the distribution of quantitative anti-S levels differed between DBS and venous samples (p &lt; 0.0001, Kolmogoriv-Smirnov test), with substantially higher in venous samples (</w:t>
-      </w:r>
-      <w:r>
-        <w:rPr>
           <w:b/>
+        </w:rPr>
+        <w:t xml:space="preserve">Conflicts:</w:t>
+      </w:r>
+      <w:r>
+        <w:t xml:space="preserve"> </w:t>
+      </w:r>
+      <w:r>
+        <w:t xml:space="preserve">No conflicts of interests.</w:t>
+      </w:r>
+    </w:p>
+    <w:p>
+      <w:pPr>
+        <w:pStyle w:val="BodyText"/>
+      </w:pPr>
+      <w:r>
+        <w:rPr>
           <w:bCs/>
-        </w:rPr>
-        <w:t>Fig. 2</w:t>
-      </w:r>
-      <w:r>
-        <w:t>). Province-level sub-analyses yielded consistent findings (</w:t>
-      </w:r>
-      <w:r>
-        <w:rPr>
           <w:b/>
+        </w:rPr>
+        <w:t xml:space="preserve">Ethics/Consent:</w:t>
+      </w:r>
+      <w:r>
+        <w:t xml:space="preserve"> </w:t>
+      </w:r>
+      <w:r>
+        <w:t xml:space="preserve">REB submitted and approved (REB 23-09-061).</w:t>
+      </w:r>
+    </w:p>
+    <w:p>
+      <w:pPr>
+        <w:pStyle w:val="BodyText"/>
+      </w:pPr>
+      <w:r>
+        <w:rPr>
           <w:bCs/>
-        </w:rPr>
-        <w:t>Fig. S3</w:t>
-      </w:r>
-      <w:r>
-        <w:t>). Compared to using venous samples, we estimate that DBS for all participants would have underestimated anti-N seropositivity by 69.3% (2.49% positive vs. 8.12%) and would have underestimated anti-S positivity by 13.7% (43.74% positive vs. 50.68%).</w:t>
+          <w:b/>
+        </w:rPr>
+        <w:t xml:space="preserve">Data and materials:</w:t>
+      </w:r>
+      <w:r>
+        <w:t xml:space="preserve"> </w:t>
+      </w:r>
+      <w:r>
+        <w:t xml:space="preserve">Data are all de-identified prior to transfer to our research team by our data-sharing partners (Canadian Blood Services, Alberta Precision Labs, and the Canadian Longitudinal Study on Aging).</w:t>
       </w:r>
     </w:p>
     <w:p>
@@ -149,7 +476,35 @@
         <w:pStyle w:val="BodyText"/>
       </w:pPr>
       <w:r>
-        <w:t>In contrast to earlier reports [1–3,5], we found substantial differences between SARS-CoV-2 serological findings in DBS and venous samples. While assay-specific in-house calibration may mitigate these differences [1], more work is needed to understand how use of DBS samples impacts population serosurveillance estimates.</w:t>
+        <w:rPr>
+          <w:bCs/>
+          <w:b/>
+        </w:rPr>
+        <w:t xml:space="preserve">Code availability:</w:t>
+      </w:r>
+      <w:r>
+        <w:t xml:space="preserve"> </w:t>
+      </w:r>
+      <w:r>
+        <w:t xml:space="preserve">https://github.com/altonrus/dbs-vs-venous-antibodies</w:t>
+      </w:r>
+    </w:p>
+    <w:p>
+      <w:pPr>
+        <w:pStyle w:val="BodyText"/>
+      </w:pPr>
+      <w:r>
+        <w:rPr>
+          <w:bCs/>
+          <w:b/>
+        </w:rPr>
+        <w:t xml:space="preserve">Authors’ contributions:</w:t>
+      </w:r>
+      <w:r>
+        <w:t xml:space="preserve"> </w:t>
+      </w:r>
+      <w:r>
+        <w:t xml:space="preserve">Finish this part once we got input from all co-authors.</w:t>
       </w:r>
     </w:p>
     <w:p>
@@ -157,461 +512,820 @@
         <w:br w:type="page"/>
       </w:r>
     </w:p>
+    <w:bookmarkEnd w:id="21"/>
+    <w:bookmarkStart w:id="42" w:name="references"/>
     <w:p>
       <w:pPr>
         <w:pStyle w:val="Heading1"/>
       </w:pPr>
-      <w:bookmarkStart w:id="1" w:name="declarations"/>
-      <w:bookmarkEnd w:id="0"/>
-      <w:r>
-        <w:lastRenderedPageBreak/>
-        <w:t>Declarations</w:t>
-      </w:r>
-    </w:p>
-    <w:p>
-      <w:pPr>
-        <w:pStyle w:val="FirstParagraph"/>
-      </w:pPr>
-      <w:r>
-        <w:rPr>
-          <w:b/>
-          <w:bCs/>
-        </w:rPr>
-        <w:t>Funding:</w:t>
-      </w:r>
-      <w:r>
-        <w:t xml:space="preserve"> None.</w:t>
-      </w:r>
-    </w:p>
-    <w:p>
-      <w:pPr>
-        <w:pStyle w:val="BodyText"/>
-      </w:pPr>
-      <w:r>
-        <w:rPr>
-          <w:b/>
-          <w:bCs/>
-        </w:rPr>
-        <w:t>Conflicts:</w:t>
-      </w:r>
-      <w:r>
-        <w:t xml:space="preserve"> No conflicts of interests.</w:t>
-      </w:r>
-    </w:p>
-    <w:p>
-      <w:pPr>
-        <w:pStyle w:val="BodyText"/>
-      </w:pPr>
-      <w:r>
-        <w:rPr>
-          <w:b/>
-          <w:bCs/>
-        </w:rPr>
-        <w:t>Ethics/Consent:</w:t>
-      </w:r>
-      <w:r>
-        <w:t xml:space="preserve"> REB submitted and approved (REB 23-09-061).</w:t>
-      </w:r>
-    </w:p>
-    <w:p>
-      <w:pPr>
-        <w:pStyle w:val="BodyText"/>
-      </w:pPr>
-      <w:r>
-        <w:rPr>
-          <w:b/>
-          <w:bCs/>
-        </w:rPr>
-        <w:t>Data and materials:</w:t>
-      </w:r>
-      <w:r>
-        <w:t xml:space="preserve"> Data are all de-identified prior to transfer to our research team by our data-sharing partners (Canadian Blood Services, Alberta Precision Labs, and the Canadian Longitudinal Study on Aging).</w:t>
-      </w:r>
-    </w:p>
-    <w:p>
-      <w:pPr>
-        <w:pStyle w:val="BodyText"/>
-        <w:rPr>
-          <w:lang w:val="fr-CA"/>
-        </w:rPr>
-      </w:pPr>
-      <w:r>
-        <w:rPr>
-          <w:b/>
-          <w:bCs/>
-          <w:lang w:val="fr-CA"/>
-        </w:rPr>
-        <w:t>Code availability:</w:t>
-      </w:r>
-      <w:r>
-        <w:rPr>
-          <w:lang w:val="fr-CA"/>
-        </w:rPr>
-        <w:t xml:space="preserve"> https://github.com/altonrus/dbs-vs-venous-antibodies</w:t>
-      </w:r>
-    </w:p>
-    <w:p>
-      <w:pPr>
-        <w:pStyle w:val="BodyText"/>
-      </w:pPr>
-      <w:r>
-        <w:rPr>
-          <w:b/>
-          <w:bCs/>
-        </w:rPr>
-        <w:t>Authors’ contributions:</w:t>
-      </w:r>
-      <w:r>
-        <w:t xml:space="preserve"> Finish this part once we got input from all co-authors.</w:t>
-      </w:r>
-    </w:p>
-    <w:p>
-      <w:r>
-        <w:br w:type="page"/>
-      </w:r>
-    </w:p>
-    <w:p>
-      <w:pPr>
-        <w:pStyle w:val="Heading1"/>
-      </w:pPr>
-      <w:bookmarkStart w:id="2" w:name="references"/>
-      <w:bookmarkEnd w:id="1"/>
-      <w:r>
-        <w:lastRenderedPageBreak/>
-        <w:t>References</w:t>
-      </w:r>
-    </w:p>
+      <w:r>
+        <w:t xml:space="preserve">References</w:t>
+      </w:r>
+    </w:p>
+    <w:bookmarkStart w:id="41" w:name="refs"/>
+    <w:bookmarkStart w:id="23" w:name="ref-Zava2021"/>
     <w:p>
       <w:pPr>
         <w:pStyle w:val="Bibliography"/>
       </w:pPr>
-      <w:bookmarkStart w:id="3" w:name="ref-Zava2021"/>
-      <w:bookmarkStart w:id="4" w:name="refs"/>
-      <w:r>
-        <w:t xml:space="preserve">1. </w:t>
-      </w:r>
-      <w:r>
-        <w:tab/>
-        <w:t xml:space="preserve">Zava TT, Zava DT. Validation of dried blood spot sample modifications to two commercially available COVID-19 IgG antibody immunoassays. </w:t>
-      </w:r>
-      <w:r>
-        <w:rPr>
+      <w:r>
+        <w:t xml:space="preserve">1.</w:t>
+      </w:r>
+      <w:r>
+        <w:t xml:space="preserve"> </w:t>
+      </w:r>
+      <w:r>
+        <w:t xml:space="preserve">	</w:t>
+      </w:r>
+      <w:r>
+        <w:t xml:space="preserve">Zava TT, Zava DT. Validation of dried blood spot sample modifications to two commercially available</w:t>
+      </w:r>
+      <w:r>
+        <w:t xml:space="preserve"> </w:t>
+      </w:r>
+      <w:r>
+        <w:t xml:space="preserve">COVID-19 IgG</w:t>
+      </w:r>
+      <w:r>
+        <w:t xml:space="preserve"> </w:t>
+      </w:r>
+      <w:r>
+        <w:t xml:space="preserve">antibody immunoassays.</w:t>
+      </w:r>
+      <w:r>
+        <w:t xml:space="preserve"> </w:t>
+      </w:r>
+      <w:r>
+        <w:rPr>
+          <w:iCs/>
           <w:i/>
-          <w:iCs/>
-        </w:rPr>
-        <w:t>Bioanalysis</w:t>
-      </w:r>
-      <w:r>
-        <w:t>. 2021;13(1):13-28. doi:</w:t>
-      </w:r>
-      <w:hyperlink r:id="rId7">
+        </w:rPr>
+        <w:t xml:space="preserve">Bioanalysis</w:t>
+      </w:r>
+      <w:r>
+        <w:t xml:space="preserve">. 2021;13(1):13-28. doi:</w:t>
+      </w:r>
+      <w:hyperlink r:id="rId22">
         <w:r>
           <w:rPr>
             <w:rStyle w:val="Hyperlink"/>
           </w:rPr>
-          <w:t>10.4155/bio-2020-0289</w:t>
+          <w:t xml:space="preserve">10.4155/bio-2020-0289</w:t>
         </w:r>
       </w:hyperlink>
     </w:p>
+    <w:bookmarkEnd w:id="23"/>
+    <w:bookmarkStart w:id="24" w:name="ref-Mackett2022"/>
     <w:p>
       <w:pPr>
         <w:pStyle w:val="Bibliography"/>
       </w:pPr>
-      <w:bookmarkStart w:id="5" w:name="ref-Meyers2021"/>
-      <w:bookmarkEnd w:id="3"/>
-      <w:r>
-        <w:t xml:space="preserve">2. </w:t>
-      </w:r>
-      <w:r>
-        <w:tab/>
-        <w:t xml:space="preserve">Meyers E, Heytens S, Formukong A, et al. Comparison of Dried Blood Spots and Venous Blood for the Detection of SARS-CoV-2 Antibodies in a Population of Nursing Home Residents. </w:t>
-      </w:r>
-      <w:r>
-        <w:rPr>
+      <w:r>
+        <w:t xml:space="preserve">2.</w:t>
+      </w:r>
+      <w:r>
+        <w:t xml:space="preserve"> </w:t>
+      </w:r>
+      <w:r>
+        <w:t xml:space="preserve">	</w:t>
+      </w:r>
+      <w:r>
+        <w:t xml:space="preserve">Mackett K, Oz UE, Naik C, et al. Do instructions for at-home dried blood spot (</w:t>
+      </w:r>
+      <w:r>
+        <w:t xml:space="preserve">DBS</w:t>
+      </w:r>
+      <w:r>
+        <w:t xml:space="preserve">) collection affect the quality of collection?</w:t>
+      </w:r>
+      <w:r>
+        <w:t xml:space="preserve"> </w:t>
+      </w:r>
+      <w:r>
+        <w:t xml:space="preserve">Data</w:t>
+      </w:r>
+      <w:r>
+        <w:t xml:space="preserve"> </w:t>
+      </w:r>
+      <w:r>
+        <w:t xml:space="preserve">from the</w:t>
+      </w:r>
+      <w:r>
+        <w:t xml:space="preserve"> </w:t>
+      </w:r>
+      <w:r>
+        <w:t xml:space="preserve">Canadian Longitudinal Study</w:t>
+      </w:r>
+      <w:r>
+        <w:t xml:space="preserve"> </w:t>
+      </w:r>
+      <w:r>
+        <w:t xml:space="preserve">on</w:t>
+      </w:r>
+      <w:r>
+        <w:t xml:space="preserve"> </w:t>
+      </w:r>
+      <w:r>
+        <w:t xml:space="preserve">Aging</w:t>
+      </w:r>
+      <w:r>
+        <w:t xml:space="preserve"> </w:t>
+      </w:r>
+      <w:r>
+        <w:t xml:space="preserve">(</w:t>
+      </w:r>
+      <w:r>
+        <w:t xml:space="preserve">CLSA</w:t>
+      </w:r>
+      <w:r>
+        <w:t xml:space="preserve">)</w:t>
+      </w:r>
+      <w:r>
+        <w:t xml:space="preserve"> </w:t>
+      </w:r>
+      <w:r>
+        <w:t xml:space="preserve">COVID-19</w:t>
+      </w:r>
+      <w:r>
+        <w:t xml:space="preserve"> </w:t>
+      </w:r>
+      <w:r>
+        <w:t xml:space="preserve">seroprevalence study.</w:t>
+      </w:r>
+      <w:r>
+        <w:t xml:space="preserve"> </w:t>
+      </w:r>
+      <w:r>
+        <w:rPr>
+          <w:iCs/>
           <w:i/>
+        </w:rPr>
+        <w:t xml:space="preserve">Clinical Biochemistry</w:t>
+      </w:r>
+      <w:r>
+        <w:t xml:space="preserve">. 2022:115-115.</w:t>
+      </w:r>
+    </w:p>
+    <w:bookmarkEnd w:id="24"/>
+    <w:bookmarkStart w:id="26" w:name="ref-Meyers2021"/>
+    <w:p>
+      <w:pPr>
+        <w:pStyle w:val="Bibliography"/>
+      </w:pPr>
+      <w:r>
+        <w:t xml:space="preserve">3.</w:t>
+      </w:r>
+      <w:r>
+        <w:t xml:space="preserve"> </w:t>
+      </w:r>
+      <w:r>
+        <w:t xml:space="preserve">	</w:t>
+      </w:r>
+      <w:r>
+        <w:t xml:space="preserve">Meyers E, Heytens S, Formukong A, et al. Comparison of</w:t>
+      </w:r>
+      <w:r>
+        <w:t xml:space="preserve"> </w:t>
+      </w:r>
+      <w:r>
+        <w:t xml:space="preserve">Dried Blood Spots</w:t>
+      </w:r>
+      <w:r>
+        <w:t xml:space="preserve"> </w:t>
+      </w:r>
+      <w:r>
+        <w:t xml:space="preserve">and</w:t>
+      </w:r>
+      <w:r>
+        <w:t xml:space="preserve"> </w:t>
+      </w:r>
+      <w:r>
+        <w:t xml:space="preserve">Venous Blood</w:t>
+      </w:r>
+      <w:r>
+        <w:t xml:space="preserve"> </w:t>
+      </w:r>
+      <w:r>
+        <w:t xml:space="preserve">for the</w:t>
+      </w:r>
+      <w:r>
+        <w:t xml:space="preserve"> </w:t>
+      </w:r>
+      <w:r>
+        <w:t xml:space="preserve">Detection</w:t>
+      </w:r>
+      <w:r>
+        <w:t xml:space="preserve"> </w:t>
+      </w:r>
+      <w:r>
+        <w:t xml:space="preserve">of</w:t>
+      </w:r>
+      <w:r>
+        <w:t xml:space="preserve"> </w:t>
+      </w:r>
+      <w:r>
+        <w:t xml:space="preserve">SARS-CoV-2 Antibodies</w:t>
+      </w:r>
+      <w:r>
+        <w:t xml:space="preserve"> </w:t>
+      </w:r>
+      <w:r>
+        <w:t xml:space="preserve">in a</w:t>
+      </w:r>
+      <w:r>
+        <w:t xml:space="preserve"> </w:t>
+      </w:r>
+      <w:r>
+        <w:t xml:space="preserve">Population</w:t>
+      </w:r>
+      <w:r>
+        <w:t xml:space="preserve"> </w:t>
+      </w:r>
+      <w:r>
+        <w:t xml:space="preserve">of</w:t>
+      </w:r>
+      <w:r>
+        <w:t xml:space="preserve"> </w:t>
+      </w:r>
+      <w:r>
+        <w:t xml:space="preserve">Nursing Home Residents</w:t>
+      </w:r>
+      <w:r>
+        <w:t xml:space="preserve">.</w:t>
+      </w:r>
+      <w:r>
+        <w:t xml:space="preserve"> </w:t>
+      </w:r>
+      <w:r>
+        <w:rPr>
           <w:iCs/>
-        </w:rPr>
-        <w:t>Microbiology Spectrum</w:t>
-      </w:r>
-      <w:r>
-        <w:t>. 2021;9(2):e00178-21. doi:</w:t>
-      </w:r>
-      <w:hyperlink r:id="rId8">
+          <w:i/>
+        </w:rPr>
+        <w:t xml:space="preserve">Microbiology Spectrum</w:t>
+      </w:r>
+      <w:r>
+        <w:t xml:space="preserve">. 2021;9(2):e00178-21. doi:</w:t>
+      </w:r>
+      <w:hyperlink r:id="rId25">
         <w:r>
           <w:rPr>
             <w:rStyle w:val="Hyperlink"/>
           </w:rPr>
-          <w:t>10.1128/Spectrum.00178-21</w:t>
+          <w:t xml:space="preserve">10.1128/Spectrum.00178-21</w:t>
         </w:r>
       </w:hyperlink>
     </w:p>
+    <w:bookmarkEnd w:id="26"/>
+    <w:bookmarkStart w:id="28" w:name="ref-Simmonds2011"/>
     <w:p>
       <w:pPr>
         <w:pStyle w:val="Bibliography"/>
       </w:pPr>
-      <w:bookmarkStart w:id="6" w:name="ref-Mackett2022"/>
-      <w:bookmarkEnd w:id="5"/>
-      <w:r>
-        <w:t xml:space="preserve">3. </w:t>
-      </w:r>
-      <w:r>
-        <w:tab/>
-        <w:t xml:space="preserve">Mackett K, Oz UE, Naik C, et al. Do instructions for at-home dried blood spot (DBS) collection affect the quality of collection? Data from the Canadian Longitudinal Study on Aging (CLSA) COVID-19 seroprevalence study. </w:t>
-      </w:r>
-      <w:r>
-        <w:rPr>
+      <w:r>
+        <w:t xml:space="preserve">4.</w:t>
+      </w:r>
+      <w:r>
+        <w:t xml:space="preserve"> </w:t>
+      </w:r>
+      <w:r>
+        <w:t xml:space="preserve">	</w:t>
+      </w:r>
+      <w:r>
+        <w:t xml:space="preserve">Simmonds MJ, Baskurt OK, Meiselman HJ, Marshall-Gradisnik SM. A comparison of capillary and venous blood sampling methods for the use in haemorheology studies.</w:t>
+      </w:r>
+      <w:r>
+        <w:t xml:space="preserve"> </w:t>
+      </w:r>
+      <w:r>
+        <w:rPr>
+          <w:iCs/>
           <w:i/>
-          <w:iCs/>
-        </w:rPr>
-        <w:t>Clinical Biochemistry</w:t>
-      </w:r>
-      <w:r>
-        <w:t>. 2022:115-115.</w:t>
-      </w:r>
-    </w:p>
-    <w:p>
-      <w:pPr>
-        <w:pStyle w:val="Bibliography"/>
-      </w:pPr>
-      <w:bookmarkStart w:id="7" w:name="ref-Simmonds2011"/>
-      <w:bookmarkEnd w:id="6"/>
-      <w:r>
-        <w:t xml:space="preserve">4. </w:t>
-      </w:r>
-      <w:r>
-        <w:tab/>
-        <w:t xml:space="preserve">Simmonds MJ, Baskurt OK, Meiselman HJ, Marshall-Gradisnik SM. A comparison of capillary and venous blood sampling methods for the use in haemorheology studies. </w:t>
-      </w:r>
-      <w:r>
-        <w:rPr>
-          <w:i/>
-          <w:iCs/>
-        </w:rPr>
-        <w:t>Clinical Hemorheology and Microcirculation</w:t>
-      </w:r>
-      <w:r>
-        <w:t>. 2011;47(2):111-119. doi:</w:t>
-      </w:r>
-      <w:hyperlink r:id="rId9">
+        </w:rPr>
+        <w:t xml:space="preserve">Clinical Hemorheology and Microcirculation</w:t>
+      </w:r>
+      <w:r>
+        <w:t xml:space="preserve">. 2011;47(2):111-119. doi:</w:t>
+      </w:r>
+      <w:hyperlink r:id="rId27">
         <w:r>
           <w:rPr>
             <w:rStyle w:val="Hyperlink"/>
           </w:rPr>
-          <w:t>10.3233/CH-2010-1372</w:t>
+          <w:t xml:space="preserve">10.3233/CH-2010-1372</w:t>
         </w:r>
       </w:hyperlink>
     </w:p>
+    <w:bookmarkEnd w:id="28"/>
+    <w:bookmarkStart w:id="30" w:name="ref-Morley2020"/>
     <w:p>
       <w:pPr>
         <w:pStyle w:val="Bibliography"/>
       </w:pPr>
-      <w:bookmarkStart w:id="8" w:name="ref-Morley2020"/>
-      <w:bookmarkEnd w:id="7"/>
-      <w:r>
-        <w:t xml:space="preserve">5. </w:t>
-      </w:r>
-      <w:r>
-        <w:tab/>
-        <w:t xml:space="preserve">Morley GL, Taylor S, Jossi S, et al. Sensitive Detection of SARS-CoV-2-Specific Antibodies in Dried Blood Spot Samples. </w:t>
-      </w:r>
-      <w:r>
-        <w:rPr>
+      <w:r>
+        <w:t xml:space="preserve">5.</w:t>
+      </w:r>
+      <w:r>
+        <w:t xml:space="preserve"> </w:t>
+      </w:r>
+      <w:r>
+        <w:t xml:space="preserve">	</w:t>
+      </w:r>
+      <w:r>
+        <w:t xml:space="preserve">Morley GL, Taylor S, Jossi S, et al. Sensitive</w:t>
+      </w:r>
+      <w:r>
+        <w:t xml:space="preserve"> </w:t>
+      </w:r>
+      <w:r>
+        <w:t xml:space="preserve">Detection</w:t>
+      </w:r>
+      <w:r>
+        <w:t xml:space="preserve"> </w:t>
+      </w:r>
+      <w:r>
+        <w:t xml:space="preserve">of</w:t>
+      </w:r>
+      <w:r>
+        <w:t xml:space="preserve"> </w:t>
+      </w:r>
+      <w:r>
+        <w:t xml:space="preserve">SARS-CoV-2-Specific Antibodies</w:t>
+      </w:r>
+      <w:r>
+        <w:t xml:space="preserve"> </w:t>
+      </w:r>
+      <w:r>
+        <w:t xml:space="preserve">in</w:t>
+      </w:r>
+      <w:r>
+        <w:t xml:space="preserve"> </w:t>
+      </w:r>
+      <w:r>
+        <w:t xml:space="preserve">Dried Blood Spot Samples</w:t>
+      </w:r>
+      <w:r>
+        <w:t xml:space="preserve">.</w:t>
+      </w:r>
+      <w:r>
+        <w:t xml:space="preserve"> </w:t>
+      </w:r>
+      <w:r>
+        <w:rPr>
+          <w:iCs/>
           <w:i/>
-          <w:iCs/>
-        </w:rPr>
-        <w:t>Emerging Infectious Diseases</w:t>
-      </w:r>
-      <w:r>
-        <w:t>. 2020;26(12):2970-2973. doi:</w:t>
-      </w:r>
-      <w:hyperlink r:id="rId10">
+        </w:rPr>
+        <w:t xml:space="preserve">Emerging Infectious Diseases</w:t>
+      </w:r>
+      <w:r>
+        <w:t xml:space="preserve">. 2020;26(12):2970-2973. doi:</w:t>
+      </w:r>
+      <w:hyperlink r:id="rId29">
         <w:r>
           <w:rPr>
             <w:rStyle w:val="Hyperlink"/>
           </w:rPr>
-          <w:t>10.3201/eid2612.203309</w:t>
+          <w:t xml:space="preserve">10.3201/eid2612.203309</w:t>
         </w:r>
       </w:hyperlink>
     </w:p>
+    <w:bookmarkEnd w:id="30"/>
+    <w:bookmarkStart w:id="32" w:name="ref-Nikiforuk2022"/>
     <w:p>
       <w:pPr>
         <w:pStyle w:val="Bibliography"/>
       </w:pPr>
-      <w:bookmarkStart w:id="9" w:name="ref-Nikiforuk2022"/>
-      <w:bookmarkEnd w:id="8"/>
-      <w:r>
-        <w:t xml:space="preserve">6. </w:t>
-      </w:r>
-      <w:r>
-        <w:tab/>
-        <w:t xml:space="preserve">Nikiforuk AM, McMillan B, Bartlett SR, et al. Performance of Immunoglobulin G Serology on Finger Prick Capillary Dried Blood Spot Samples to Detect a SARS-CoV-2 Antibody Response. </w:t>
-      </w:r>
-      <w:r>
-        <w:rPr>
+      <w:r>
+        <w:t xml:space="preserve">6.</w:t>
+      </w:r>
+      <w:r>
+        <w:t xml:space="preserve"> </w:t>
+      </w:r>
+      <w:r>
+        <w:t xml:space="preserve">	</w:t>
+      </w:r>
+      <w:r>
+        <w:t xml:space="preserve">Nikiforuk AM, McMillan B, Bartlett SR, et al. Performance of</w:t>
+      </w:r>
+      <w:r>
+        <w:t xml:space="preserve"> </w:t>
+      </w:r>
+      <w:r>
+        <w:t xml:space="preserve">Immunoglobulin G Serology</w:t>
+      </w:r>
+      <w:r>
+        <w:t xml:space="preserve"> </w:t>
+      </w:r>
+      <w:r>
+        <w:t xml:space="preserve">on</w:t>
+      </w:r>
+      <w:r>
+        <w:t xml:space="preserve"> </w:t>
+      </w:r>
+      <w:r>
+        <w:t xml:space="preserve">Finger Prick Capillary Dried Blood Spot Samples</w:t>
+      </w:r>
+      <w:r>
+        <w:t xml:space="preserve"> </w:t>
+      </w:r>
+      <w:r>
+        <w:t xml:space="preserve">to</w:t>
+      </w:r>
+      <w:r>
+        <w:t xml:space="preserve"> </w:t>
+      </w:r>
+      <w:r>
+        <w:t xml:space="preserve">Detect</w:t>
+      </w:r>
+      <w:r>
+        <w:t xml:space="preserve"> </w:t>
+      </w:r>
+      <w:r>
+        <w:t xml:space="preserve">a</w:t>
+      </w:r>
+      <w:r>
+        <w:t xml:space="preserve"> </w:t>
+      </w:r>
+      <w:r>
+        <w:t xml:space="preserve">SARS-CoV-2 Antibody Response</w:t>
+      </w:r>
+      <w:r>
+        <w:t xml:space="preserve">.</w:t>
+      </w:r>
+      <w:r>
+        <w:t xml:space="preserve"> </w:t>
+      </w:r>
+      <w:r>
+        <w:rPr>
+          <w:iCs/>
           <w:i/>
-          <w:iCs/>
-        </w:rPr>
-        <w:t>Microbiology Spectrum</w:t>
-      </w:r>
-      <w:r>
-        <w:t>. 2022;10(2):e01405-21. doi:</w:t>
-      </w:r>
-      <w:hyperlink r:id="rId11">
+        </w:rPr>
+        <w:t xml:space="preserve">Microbiology Spectrum</w:t>
+      </w:r>
+      <w:r>
+        <w:t xml:space="preserve">. 2022;10(2):e01405-21. doi:</w:t>
+      </w:r>
+      <w:hyperlink r:id="rId31">
         <w:r>
           <w:rPr>
             <w:rStyle w:val="Hyperlink"/>
           </w:rPr>
-          <w:t>10.1128/spectrum.01405-21</w:t>
+          <w:t xml:space="preserve">10.1128/spectrum.01405-21</w:t>
         </w:r>
       </w:hyperlink>
     </w:p>
+    <w:bookmarkEnd w:id="32"/>
+    <w:bookmarkStart w:id="34" w:name="ref-Raina2019"/>
     <w:p>
       <w:pPr>
         <w:pStyle w:val="Bibliography"/>
       </w:pPr>
-      <w:bookmarkStart w:id="10" w:name="ref-Raina2019"/>
-      <w:bookmarkEnd w:id="9"/>
-      <w:r>
-        <w:t xml:space="preserve">7. </w:t>
-      </w:r>
-      <w:r>
-        <w:tab/>
-        <w:t xml:space="preserve">Raina P, Wolfson C, Kirkland S, et al. Cohort Profile: The Canadian Longitudinal Study on Aging (CLSA). </w:t>
-      </w:r>
-      <w:r>
-        <w:rPr>
+      <w:r>
+        <w:t xml:space="preserve">7.</w:t>
+      </w:r>
+      <w:r>
+        <w:t xml:space="preserve"> </w:t>
+      </w:r>
+      <w:r>
+        <w:t xml:space="preserve">	</w:t>
+      </w:r>
+      <w:r>
+        <w:t xml:space="preserve">Raina P, Wolfson C, Kirkland S, et al. Cohort</w:t>
+      </w:r>
+      <w:r>
+        <w:t xml:space="preserve"> </w:t>
+      </w:r>
+      <w:r>
+        <w:t xml:space="preserve">Profile</w:t>
+      </w:r>
+      <w:r>
+        <w:t xml:space="preserve">:</w:t>
+      </w:r>
+      <w:r>
+        <w:t xml:space="preserve"> </w:t>
+      </w:r>
+      <w:r>
+        <w:t xml:space="preserve">The Canadian Longitudinal Study</w:t>
+      </w:r>
+      <w:r>
+        <w:t xml:space="preserve"> </w:t>
+      </w:r>
+      <w:r>
+        <w:t xml:space="preserve">on</w:t>
+      </w:r>
+      <w:r>
+        <w:t xml:space="preserve"> </w:t>
+      </w:r>
+      <w:r>
+        <w:t xml:space="preserve">Aging</w:t>
+      </w:r>
+      <w:r>
+        <w:t xml:space="preserve"> </w:t>
+      </w:r>
+      <w:r>
+        <w:t xml:space="preserve">(</w:t>
+      </w:r>
+      <w:r>
+        <w:t xml:space="preserve">CLSA</w:t>
+      </w:r>
+      <w:r>
+        <w:t xml:space="preserve">).</w:t>
+      </w:r>
+      <w:r>
+        <w:t xml:space="preserve"> </w:t>
+      </w:r>
+      <w:r>
+        <w:rPr>
+          <w:iCs/>
           <w:i/>
-          <w:iCs/>
-        </w:rPr>
-        <w:t>International Journal of Epidemiology</w:t>
-      </w:r>
-      <w:r>
-        <w:t>. 2019;48(6):1752-1753j. doi:</w:t>
-      </w:r>
-      <w:hyperlink r:id="rId12">
+        </w:rPr>
+        <w:t xml:space="preserve">International Journal of Epidemiology</w:t>
+      </w:r>
+      <w:r>
+        <w:t xml:space="preserve">. 2019;48(6):1752-1753j. doi:</w:t>
+      </w:r>
+      <w:hyperlink r:id="rId33">
         <w:r>
           <w:rPr>
             <w:rStyle w:val="Hyperlink"/>
           </w:rPr>
-          <w:t>10.1093/ije/dyz173</w:t>
+          <w:t xml:space="preserve">10.1093/ije/dyz173</w:t>
         </w:r>
       </w:hyperlink>
     </w:p>
+    <w:bookmarkEnd w:id="34"/>
+    <w:bookmarkStart w:id="36" w:name="X913733ca50175f7fc77073b8a1f150bd37ccb7c"/>
     <w:p>
       <w:pPr>
         <w:pStyle w:val="Bibliography"/>
       </w:pPr>
-      <w:bookmarkStart w:id="11" w:name="X913733ca50175f7fc77073b8a1f150bd37ccb7c"/>
-      <w:bookmarkEnd w:id="10"/>
-      <w:r>
-        <w:t xml:space="preserve">8. </w:t>
-      </w:r>
-      <w:r>
-        <w:tab/>
-      </w:r>
-      <w:r>
-        <w:rPr>
+      <w:r>
+        <w:t xml:space="preserve">8.</w:t>
+      </w:r>
+      <w:r>
+        <w:t xml:space="preserve"> </w:t>
+      </w:r>
+      <w:r>
+        <w:t xml:space="preserve">	</w:t>
+      </w:r>
+      <w:r>
+        <w:t xml:space="preserve">on Aging CLS.</w:t>
+      </w:r>
+      <w:r>
+        <w:t xml:space="preserve"> </w:t>
+      </w:r>
+      <w:r>
+        <w:rPr>
+          <w:iCs/>
           <w:i/>
+        </w:rPr>
+        <w:t xml:space="preserve">COVID</w:t>
+      </w:r>
+      <w:r>
+        <w:rPr>
           <w:iCs/>
-        </w:rPr>
-        <w:t>COVID-19 Antibody Study Findings</w:t>
-      </w:r>
-      <w:r>
-        <w:t xml:space="preserve">. Canadian Longitudinal Study on Aging; 2022. </w:t>
-      </w:r>
-      <w:hyperlink r:id="rId13">
+          <w:i/>
+        </w:rPr>
+        <w:t xml:space="preserve">-19</w:t>
+      </w:r>
+      <w:r>
+        <w:rPr>
+          <w:iCs/>
+          <w:i/>
+        </w:rPr>
+        <w:t xml:space="preserve"> </w:t>
+      </w:r>
+      <w:r>
+        <w:rPr>
+          <w:iCs/>
+          <w:i/>
+        </w:rPr>
+        <w:t xml:space="preserve">Antibody</w:t>
+      </w:r>
+      <w:r>
+        <w:rPr>
+          <w:iCs/>
+          <w:i/>
+        </w:rPr>
+        <w:t xml:space="preserve"> </w:t>
+      </w:r>
+      <w:r>
+        <w:rPr>
+          <w:iCs/>
+          <w:i/>
+        </w:rPr>
+        <w:t xml:space="preserve">Study</w:t>
+      </w:r>
+      <w:r>
+        <w:rPr>
+          <w:iCs/>
+          <w:i/>
+        </w:rPr>
+        <w:t xml:space="preserve"> </w:t>
+      </w:r>
+      <w:r>
+        <w:rPr>
+          <w:iCs/>
+          <w:i/>
+        </w:rPr>
+        <w:t xml:space="preserve">Findings</w:t>
+      </w:r>
+      <w:r>
+        <w:t xml:space="preserve">. Canadian Longitudinal Study on Aging; 2022.</w:t>
+      </w:r>
+      <w:r>
+        <w:t xml:space="preserve"> </w:t>
+      </w:r>
+      <w:hyperlink r:id="rId35">
         <w:r>
           <w:rPr>
             <w:rStyle w:val="Hyperlink"/>
           </w:rPr>
-          <w:t>https://www.clsa-elcv.ca/doc/5054</w:t>
+          <w:t xml:space="preserve">https://www.clsa-elcv.ca/doc/5054</w:t>
         </w:r>
       </w:hyperlink>
       <w:r>
-        <w:t>. Accessed November 17, 2023.</w:t>
-      </w:r>
-    </w:p>
+        <w:t xml:space="preserve">. Accessed November 17, 2023.</w:t>
+      </w:r>
+    </w:p>
+    <w:bookmarkEnd w:id="36"/>
+    <w:bookmarkStart w:id="38" w:name="ref-Adeyinka2022"/>
     <w:p>
       <w:pPr>
         <w:pStyle w:val="Bibliography"/>
       </w:pPr>
-      <w:bookmarkStart w:id="12" w:name="ref-Adeyinka2022"/>
-      <w:bookmarkEnd w:id="11"/>
-      <w:r>
-        <w:t xml:space="preserve">9. </w:t>
-      </w:r>
-      <w:r>
-        <w:tab/>
-        <w:t xml:space="preserve">Adeyinka DA, Neudorf C, Camillo CA, Marks WN, Muhajarine N. COVID-19 Vaccination and Public Health Countermeasures on Variants of Concern in Canada: Evidence From a Spatial Hierarchical Cluster Analysis. </w:t>
-      </w:r>
-      <w:r>
-        <w:rPr>
+      <w:r>
+        <w:t xml:space="preserve">9.</w:t>
+      </w:r>
+      <w:r>
+        <w:t xml:space="preserve"> </w:t>
+      </w:r>
+      <w:r>
+        <w:t xml:space="preserve">	</w:t>
+      </w:r>
+      <w:r>
+        <w:t xml:space="preserve">Adeyinka DA, Neudorf C, Camillo CA, Marks WN, Muhajarine N.</w:t>
+      </w:r>
+      <w:r>
+        <w:t xml:space="preserve"> </w:t>
+      </w:r>
+      <w:r>
+        <w:t xml:space="preserve">COVID-19 Vaccination</w:t>
+      </w:r>
+      <w:r>
+        <w:t xml:space="preserve"> </w:t>
+      </w:r>
+      <w:r>
+        <w:t xml:space="preserve">and</w:t>
+      </w:r>
+      <w:r>
+        <w:t xml:space="preserve"> </w:t>
+      </w:r>
+      <w:r>
+        <w:t xml:space="preserve">Public Health Countermeasures</w:t>
+      </w:r>
+      <w:r>
+        <w:t xml:space="preserve"> </w:t>
+      </w:r>
+      <w:r>
+        <w:t xml:space="preserve">on</w:t>
+      </w:r>
+      <w:r>
+        <w:t xml:space="preserve"> </w:t>
+      </w:r>
+      <w:r>
+        <w:t xml:space="preserve">Variants</w:t>
+      </w:r>
+      <w:r>
+        <w:t xml:space="preserve"> </w:t>
+      </w:r>
+      <w:r>
+        <w:t xml:space="preserve">of</w:t>
+      </w:r>
+      <w:r>
+        <w:t xml:space="preserve"> </w:t>
+      </w:r>
+      <w:r>
+        <w:t xml:space="preserve">Concern</w:t>
+      </w:r>
+      <w:r>
+        <w:t xml:space="preserve"> </w:t>
+      </w:r>
+      <w:r>
+        <w:t xml:space="preserve">in</w:t>
+      </w:r>
+      <w:r>
+        <w:t xml:space="preserve"> </w:t>
+      </w:r>
+      <w:r>
+        <w:t xml:space="preserve">Canada</w:t>
+      </w:r>
+      <w:r>
+        <w:t xml:space="preserve">:</w:t>
+      </w:r>
+      <w:r>
+        <w:t xml:space="preserve"> </w:t>
+      </w:r>
+      <w:r>
+        <w:t xml:space="preserve">Evidence From</w:t>
+      </w:r>
+      <w:r>
+        <w:t xml:space="preserve"> </w:t>
+      </w:r>
+      <w:r>
+        <w:t xml:space="preserve">a</w:t>
+      </w:r>
+      <w:r>
+        <w:t xml:space="preserve"> </w:t>
+      </w:r>
+      <w:r>
+        <w:t xml:space="preserve">Spatial Hierarchical Cluster Analysis</w:t>
+      </w:r>
+      <w:r>
+        <w:t xml:space="preserve">.</w:t>
+      </w:r>
+      <w:r>
+        <w:t xml:space="preserve"> </w:t>
+      </w:r>
+      <w:r>
+        <w:rPr>
+          <w:iCs/>
           <w:i/>
-          <w:iCs/>
-        </w:rPr>
-        <w:t>JMIR Public Health and Surveillance</w:t>
-      </w:r>
-      <w:r>
-        <w:t>. 2022;8(5):e31968. doi:</w:t>
-      </w:r>
-      <w:hyperlink r:id="rId14">
+        </w:rPr>
+        <w:t xml:space="preserve">JMIR Public Health and Surveillance</w:t>
+      </w:r>
+      <w:r>
+        <w:t xml:space="preserve">. 2022;8(5):e31968. doi:</w:t>
+      </w:r>
+      <w:hyperlink r:id="rId37">
         <w:r>
           <w:rPr>
             <w:rStyle w:val="Hyperlink"/>
           </w:rPr>
-          <w:t>10.2196/31968</w:t>
+          <w:t xml:space="preserve">10.2196/31968</w:t>
         </w:r>
       </w:hyperlink>
     </w:p>
+    <w:bookmarkEnd w:id="38"/>
+    <w:bookmarkStart w:id="40" w:name="ref-Hale2021"/>
     <w:p>
       <w:pPr>
         <w:pStyle w:val="Bibliography"/>
       </w:pPr>
-      <w:bookmarkStart w:id="13" w:name="ref-Hale2021"/>
-      <w:bookmarkEnd w:id="12"/>
-      <w:r>
-        <w:lastRenderedPageBreak/>
-        <w:t xml:space="preserve">10. </w:t>
-      </w:r>
-      <w:r>
-        <w:tab/>
-        <w:t xml:space="preserve">Hale T, Angrist N, Goldszmidt R, et al. A global panel database of pandemic policies (Oxford COVID-19 Government Response Tracker). </w:t>
-      </w:r>
-      <w:r>
-        <w:rPr>
+      <w:r>
+        <w:t xml:space="preserve">10.</w:t>
+      </w:r>
+      <w:r>
+        <w:t xml:space="preserve"> </w:t>
+      </w:r>
+      <w:r>
+        <w:t xml:space="preserve">	</w:t>
+      </w:r>
+      <w:r>
+        <w:t xml:space="preserve">Hale T, Angrist N, Goldszmidt R, et al. A global panel database of pandemic policies (</w:t>
+      </w:r>
+      <w:r>
+        <w:t xml:space="preserve">Oxford COVID-19 Government Response Tracker</w:t>
+      </w:r>
+      <w:r>
+        <w:t xml:space="preserve">).</w:t>
+      </w:r>
+      <w:r>
+        <w:t xml:space="preserve"> </w:t>
+      </w:r>
+      <w:r>
+        <w:rPr>
+          <w:iCs/>
           <w:i/>
-          <w:iCs/>
-        </w:rPr>
-        <w:t>Nature Human Behaviour</w:t>
-      </w:r>
-      <w:r>
-        <w:t>. 2021;5(4):529-538. doi:</w:t>
-      </w:r>
-      <w:hyperlink r:id="rId15">
+        </w:rPr>
+        <w:t xml:space="preserve">Nature Human Behaviour</w:t>
+      </w:r>
+      <w:r>
+        <w:t xml:space="preserve">. 2021;5(4):529-538. doi:</w:t>
+      </w:r>
+      <w:hyperlink r:id="rId39">
         <w:r>
           <w:rPr>
             <w:rStyle w:val="Hyperlink"/>
           </w:rPr>
-          <w:t>10.1038/s41562-021-01079-8</w:t>
+          <w:t xml:space="preserve">10.1038/s41562-021-01079-8</w:t>
         </w:r>
       </w:hyperlink>
     </w:p>
-    <w:bookmarkEnd w:id="4"/>
-    <w:bookmarkEnd w:id="13"/>
+    <w:bookmarkEnd w:id="40"/>
+    <w:bookmarkEnd w:id="41"/>
     <w:p>
       <w:r>
         <w:br w:type="page"/>
       </w:r>
     </w:p>
+    <w:bookmarkEnd w:id="42"/>
+    <w:bookmarkStart w:id="49" w:name="figure"/>
     <w:p>
       <w:pPr>
         <w:pStyle w:val="Heading1"/>
       </w:pPr>
-      <w:bookmarkStart w:id="14" w:name="figure"/>
-      <w:bookmarkEnd w:id="2"/>
-      <w:r>
-        <w:lastRenderedPageBreak/>
-        <w:t>Figure</w:t>
+      <w:r>
+        <w:t xml:space="preserve">Figure</w:t>
       </w:r>
     </w:p>
     <w:p>
@@ -619,26 +1333,22 @@
         <w:pStyle w:val="FirstParagraph"/>
       </w:pPr>
       <w:r>
-        <w:rPr>
-          <w:noProof/>
-        </w:rPr>
         <w:drawing>
-          <wp:inline distT="0" distB="0" distL="0" distR="0" wp14:anchorId="4928F7F1" wp14:editId="43BCC040">
+          <wp:inline>
             <wp:extent cx="5943600" cy="3566159"/>
-            <wp:effectExtent l="0" t="0" r="0" b="0"/>
-            <wp:docPr id="44" name="Picture"/>
-            <wp:cNvGraphicFramePr/>
-            <a:graphic xmlns:a="http://schemas.openxmlformats.org/drawingml/2006/main">
+            <wp:effectExtent b="0" l="0" r="0" t="0"/>
+            <wp:docPr descr="" title="" id="44" name="Picture"/>
+            <a:graphic>
               <a:graphicData uri="http://schemas.openxmlformats.org/drawingml/2006/picture">
-                <pic:pic xmlns:pic="http://schemas.openxmlformats.org/drawingml/2006/picture">
+                <pic:pic>
                   <pic:nvPicPr>
-                    <pic:cNvPr id="45" name="Picture" descr="../4_output/figs/Fig.3%20OR%20Plot.png"/>
+                    <pic:cNvPr descr="../4_output/figs/Fig.3%20OR%20Plot.png" id="45" name="Picture"/>
                     <pic:cNvPicPr>
-                      <a:picLocks noChangeAspect="1" noChangeArrowheads="1"/>
+                      <a:picLocks noChangeArrowheads="1" noChangeAspect="1"/>
                     </pic:cNvPicPr>
                   </pic:nvPicPr>
                   <pic:blipFill>
-                    <a:blip r:embed="rId16"/>
+                    <a:blip r:embed="rId43"/>
                     <a:stretch>
                       <a:fillRect/>
                     </a:stretch>
@@ -671,13 +1381,49 @@
       </w:pPr>
       <w:r>
         <w:rPr>
+          <w:bCs/>
           <w:b/>
-          <w:bCs/>
-        </w:rPr>
-        <w:t>Figure 1</w:t>
-      </w:r>
-      <w:r>
-        <w:t>: Odds ratios for providing an in-person venous sample instead of DBS using a multivariate logistic regression model (‘adjusted’) and univariate model (‘unadjusted’). After applying inverse probability of treatment weighting (‘weighted’), all odds ratios were insignificant.</w:t>
+        </w:rPr>
+        <w:t xml:space="preserve">Figure 1</w:t>
+      </w:r>
+      <w:r>
+        <w:t xml:space="preserve">: Odds ratios for providing an in-person venous sample instead of DBS using a multivariate logistic regression model (</w:t>
+      </w:r>
+      <w:r>
+        <w:t xml:space="preserve">‘</w:t>
+      </w:r>
+      <w:r>
+        <w:t xml:space="preserve">adjusted</w:t>
+      </w:r>
+      <w:r>
+        <w:t xml:space="preserve">’</w:t>
+      </w:r>
+      <w:r>
+        <w:t xml:space="preserve">) and univariate model (</w:t>
+      </w:r>
+      <w:r>
+        <w:t xml:space="preserve">‘</w:t>
+      </w:r>
+      <w:r>
+        <w:t xml:space="preserve">unadjusted</w:t>
+      </w:r>
+      <w:r>
+        <w:t xml:space="preserve">’</w:t>
+      </w:r>
+      <w:r>
+        <w:t xml:space="preserve">). After applying inverse probability of treatment weighting (</w:t>
+      </w:r>
+      <w:r>
+        <w:t xml:space="preserve">‘</w:t>
+      </w:r>
+      <w:r>
+        <w:t xml:space="preserve">weighted</w:t>
+      </w:r>
+      <w:r>
+        <w:t xml:space="preserve">’</w:t>
+      </w:r>
+      <w:r>
+        <w:t xml:space="preserve">), all odds ratios were insignificant, suggesting good balance.</w:t>
       </w:r>
     </w:p>
     <w:p>
@@ -685,27 +1431,22 @@
         <w:pStyle w:val="BodyText"/>
       </w:pPr>
       <w:r>
-        <w:rPr>
-          <w:noProof/>
-        </w:rPr>
-        <w:lastRenderedPageBreak/>
         <w:drawing>
-          <wp:inline distT="0" distB="0" distL="0" distR="0" wp14:anchorId="3B284013" wp14:editId="122EF72A">
+          <wp:inline>
             <wp:extent cx="4893110" cy="3669832"/>
-            <wp:effectExtent l="0" t="0" r="0" b="0"/>
-            <wp:docPr id="47" name="Picture"/>
-            <wp:cNvGraphicFramePr/>
-            <a:graphic xmlns:a="http://schemas.openxmlformats.org/drawingml/2006/main">
+            <wp:effectExtent b="0" l="0" r="0" t="0"/>
+            <wp:docPr descr="" title="" id="47" name="Picture"/>
+            <a:graphic>
               <a:graphicData uri="http://schemas.openxmlformats.org/drawingml/2006/picture">
-                <pic:pic xmlns:pic="http://schemas.openxmlformats.org/drawingml/2006/picture">
+                <pic:pic>
                   <pic:nvPicPr>
-                    <pic:cNvPr id="48" name="Picture" descr="../4_output/figs/Fig.1c%20Weighted%20eCDF%20Anti-S.png"/>
+                    <pic:cNvPr descr="../4_output/figs/Fig.1c%20Weighted%20eCDF%20Anti-S.png" id="48" name="Picture"/>
                     <pic:cNvPicPr>
-                      <a:picLocks noChangeAspect="1" noChangeArrowheads="1"/>
+                      <a:picLocks noChangeArrowheads="1" noChangeAspect="1"/>
                     </pic:cNvPicPr>
                   </pic:nvPicPr>
                   <pic:blipFill>
-                    <a:blip r:embed="rId17"/>
+                    <a:blip r:embed="rId46"/>
                     <a:stretch>
                       <a:fillRect/>
                     </a:stretch>
@@ -738,13 +1479,274 @@
       </w:pPr>
       <w:r>
         <w:rPr>
+          <w:bCs/>
           <w:b/>
+        </w:rPr>
+        <w:t xml:space="preserve">Figure 2</w:t>
+      </w:r>
+      <w:r>
+        <w:t xml:space="preserve">: Empirical cumulative distribution function for the quantitative Anti-S level among participants who tested positive on the Anti-S assay. Venous samples tended to have higher Anti-S levels (mean: 300.54 AU/ml, median: 38.63 AU/ml) compared to DBS (mean: 105.75 AU/ml, median: 3.43 AU/ml).</w:t>
+      </w:r>
+    </w:p>
+    <w:p>
+      <w:r>
+        <w:br w:type="page"/>
+      </w:r>
+    </w:p>
+    <w:bookmarkEnd w:id="49"/>
+    <w:bookmarkStart w:id="50" w:name="supplemental-materials"/>
+    <w:p>
+      <w:pPr>
+        <w:pStyle w:val="Heading1"/>
+      </w:pPr>
+      <w:r>
+        <w:t xml:space="preserve">Supplemental materials</w:t>
+      </w:r>
+    </w:p>
+    <w:p>
+      <w:pPr>
+        <w:pStyle w:val="FirstParagraph"/>
+      </w:pPr>
+    </w:p>
+    <w:bookmarkEnd w:id="50"/>
+    <w:bookmarkStart w:id="53" w:name="supplemental-methods"/>
+    <w:p>
+      <w:pPr>
+        <w:pStyle w:val="Heading1"/>
+      </w:pPr>
+      <w:r>
+        <w:t xml:space="preserve">Supplemental methods</w:t>
+      </w:r>
+    </w:p>
+    <w:bookmarkStart w:id="51" w:name="dataset"/>
+    <w:p>
+      <w:pPr>
+        <w:pStyle w:val="Heading2"/>
+      </w:pPr>
+      <w:r>
+        <w:t xml:space="preserve">Dataset</w:t>
+      </w:r>
+    </w:p>
+    <w:p>
+      <w:pPr>
+        <w:pStyle w:val="FirstParagraph"/>
+      </w:pPr>
+      <w:r>
+        <w:t xml:space="preserve">The Canadian Longitudinal Study on Aging (CLSA) is a comprehensive national long-term study designed to track approximately 50,000 individuals aged 45 to 85 years at recruitment for a minimum of 20 years</w:t>
+      </w:r>
+      <w:r>
+        <w:t xml:space="preserve"> </w:t>
+      </w:r>
+      <w:r>
+        <w:t xml:space="preserve">[7]</w:t>
+      </w:r>
+      <w:r>
+        <w:t xml:space="preserve">. The CLSA COVID-19 Antibody Study has two complementary cohorts. The first one is called</w:t>
+      </w:r>
+      <w:r>
+        <w:t xml:space="preserve"> </w:t>
+      </w:r>
+      <w:r>
+        <w:t xml:space="preserve">“</w:t>
+      </w:r>
+      <w:r>
+        <w:t xml:space="preserve">comprehensive cohort</w:t>
+      </w:r>
+      <w:r>
+        <w:t xml:space="preserve">”</w:t>
+      </w:r>
+      <w:r>
+        <w:t xml:space="preserve">, in which 30,097 participants were randomly selected from locations within 25-50 km of the data collection sites (DCS) and underwent in-person interviews, providing detailed information on demographics, physical and mental health status, as well as vaccination and hospitalization history. The second cohort, known as the</w:t>
+      </w:r>
+      <w:r>
+        <w:t xml:space="preserve"> </w:t>
+      </w:r>
+      <w:r>
+        <w:t xml:space="preserve">“</w:t>
+      </w:r>
+      <w:r>
+        <w:t xml:space="preserve">tracking cohort,</w:t>
+      </w:r>
+      <w:r>
+        <w:t xml:space="preserve">”</w:t>
+      </w:r>
+      <w:r>
+        <w:t xml:space="preserve"> </w:t>
+      </w:r>
+      <w:r>
+        <w:t xml:space="preserve">was interviewed by telephone. The detailed sampling process of CLSA is presented in the flowchart (</w:t>
+      </w:r>
+      <w:r>
+        <w:rPr>
           <w:bCs/>
-        </w:rPr>
-        <w:t>Figure 2</w:t>
-      </w:r>
-      <w:r>
-        <w:t>: Empirical cumulative distribution function for the quantitative Anti-S level among participants who tested positive on the Anti-S assay. Venous samples tended to have higher Anti-S levels (mean: 300.54 AU/ml, median: 38.63 AU/ml) compared to DBS (mean: 105.75 AU/ml, median: 3.43 AU/ml). 8.43% of venous samples were above the assay’s upper limit of detection, compared to 0% of DBS.</w:t>
+          <w:b/>
+        </w:rPr>
+        <w:t xml:space="preserve">Fig. S1</w:t>
+      </w:r>
+      <w:r>
+        <w:t xml:space="preserve">).</w:t>
+      </w:r>
+    </w:p>
+    <w:p>
+      <w:pPr>
+        <w:pStyle w:val="BodyText"/>
+      </w:pPr>
+      <w:r>
+        <w:t xml:space="preserve">During the COVID-19 pandemic, the CLSA COVID-19 Antibody Study was conducted to evaluate the pandemic’s population-level health impact on older Canadians. The CLSA COVID-19 Antibody Study included over 18,000 CLSA participants across ten provinces from November 2020 to July 2021</w:t>
+      </w:r>
+      <w:r>
+        <w:t xml:space="preserve"> </w:t>
+      </w:r>
+      <w:r>
+        <w:t xml:space="preserve">[8]</w:t>
+      </w:r>
+      <w:r>
+        <w:t xml:space="preserve">. Among those participants, 10,259 from the comprehensive cohort provided samples that were suitable for testing, within which N=4,258 contributed venous blood samples, and N=5,495 provided dried blood samples. In addition to demographic and health status variables, the data we acquired included immunoassay tests results.</w:t>
+      </w:r>
+    </w:p>
+    <w:p>
+      <w:pPr>
+        <w:pStyle w:val="BodyText"/>
+      </w:pPr>
+      <w:r>
+        <w:t xml:space="preserve">In our analysis, we utilized data exclusively from the comprehensive cohort of the CLSA COVID-19 Antibody Study, as it provides more comprehensive demographic and health condition data. Additionally, we excluded participants residing in regions located more than 50 km from the data collection center, as their extended travel distance is caused by recent relocations subsequent to enrollment in the study. The final sample size included in our analysis was 7,230.</w:t>
+      </w:r>
+    </w:p>
+    <w:bookmarkEnd w:id="51"/>
+    <w:bookmarkStart w:id="52" w:name="statistical-analysis"/>
+    <w:p>
+      <w:pPr>
+        <w:pStyle w:val="Heading2"/>
+      </w:pPr>
+      <w:r>
+        <w:t xml:space="preserve">Statistical analysis</w:t>
+      </w:r>
+    </w:p>
+    <w:p>
+      <w:pPr>
+        <w:pStyle w:val="FirstParagraph"/>
+      </w:pPr>
+      <w:r>
+        <w:rPr>
+          <w:bCs/>
+          <w:b/>
+        </w:rPr>
+        <w:t xml:space="preserve">Analyzing predictors of in-person venous samples vs. DBS:</w:t>
+      </w:r>
+      <w:r>
+        <w:t xml:space="preserve"> </w:t>
+      </w:r>
+      <w:r>
+        <w:t xml:space="preserve">Before conducting propensity score weighting, we performed an initial unadjusted bivariate analysis to compare the DBS and VBS groups. Additionally, we developed multivariate logistic regression models that regressed VBS/DBS against demographic factors, physical and mental health conditions, travel distance, vaccination status, and time since the last COVID outbreak. The comprehensive results generated by those simple logistic regression models and the full model are displayed in the odds ratio (OR) plot (</w:t>
+      </w:r>
+      <w:r>
+        <w:rPr>
+          <w:bCs/>
+          <w:b/>
+        </w:rPr>
+        <w:t xml:space="preserve">Fig. 1</w:t>
+      </w:r>
+      <w:r>
+        <w:t xml:space="preserve">).</w:t>
+      </w:r>
+    </w:p>
+    <w:p>
+      <w:pPr>
+        <w:pStyle w:val="BodyText"/>
+      </w:pPr>
+      <w:r>
+        <w:rPr>
+          <w:bCs/>
+          <w:b/>
+        </w:rPr>
+        <w:t xml:space="preserve">Propensity score weighting:</w:t>
+      </w:r>
+      <w:r>
+        <w:t xml:space="preserve"> </w:t>
+      </w:r>
+      <w:r>
+        <w:t xml:space="preserve">Upon completion of the full model, we constructed a best-fit model utilizing a backward stepwise model selection strategy. The model with lowest Akaike Information Criterion (AIC) value was selected as the best-fit model. Subsequently, we applied this best-fit model to calculate propensity scores for the selection of VBS over DBS. Participants from both groups were weighteded based on their propensity scores using inverse probability of treatment weighting (IPTW). IPTW achieved good balance between the DBS and VBS groups, illustrated by the fact that the odds ratios in the model are all not significant after applying the weights.</w:t>
+      </w:r>
+    </w:p>
+    <w:p>
+      <w:pPr>
+        <w:pStyle w:val="BodyText"/>
+      </w:pPr>
+      <w:r>
+        <w:rPr>
+          <w:bCs/>
+          <w:b/>
+        </w:rPr>
+        <w:t xml:space="preserve">Analysis with Weighted Data：</w:t>
+      </w:r>
+      <w:r>
+        <w:t xml:space="preserve"> </w:t>
+      </w:r>
+      <w:r>
+        <w:t xml:space="preserve">Utilizing weighted data, we further analyzed the differences in assay positivity between the DBS and VBS cohorts. The outcomes of the stratified analysis (</w:t>
+      </w:r>
+      <w:r>
+        <w:rPr>
+          <w:bCs/>
+          <w:b/>
+        </w:rPr>
+        <w:t xml:space="preserve">Fig. S3</w:t>
+      </w:r>
+      <w:r>
+        <w:t xml:space="preserve">) aligned with those from the unstratified national dataset. To analyze the variation in quantitative Anti-S immunoassay results, we employed the weighted empirical cumulative distribution function (eCDF) to visualize the distribution in the DBS and VBS cohorts (</w:t>
+      </w:r>
+      <w:r>
+        <w:rPr>
+          <w:bCs/>
+          <w:b/>
+        </w:rPr>
+        <w:t xml:space="preserve">Fig. 2</w:t>
+      </w:r>
+      <w:r>
+        <w:t xml:space="preserve">). We used Kolmogorov-Smirnov (KS) Test to assess whether the distributions are statistically-significantly different.</w:t>
+      </w:r>
+    </w:p>
+    <w:p>
+      <w:pPr>
+        <w:pStyle w:val="BodyText"/>
+      </w:pPr>
+      <w:r>
+        <w:rPr>
+          <w:bCs/>
+          <w:b/>
+        </w:rPr>
+        <w:t xml:space="preserve">Sub-analyses:</w:t>
+      </w:r>
+      <w:r>
+        <w:t xml:space="preserve"> </w:t>
+      </w:r>
+      <w:r>
+        <w:t xml:space="preserve">Based on the national data, we conducted a stratified analysis by province. Our study sample included participants from seven provinces, which were recategorized into five groups according to their locations and geographic proximities: British Columbia (BC), Manitoba (MB) &amp; Alberta (AB), Ontario (ON), Quebec (QC), and Newfoundland (NL) &amp; Nova Scotia (NS). The pandemic’s impact varied across these regions, with residents adapting differently to the diverse policies implemented by their respective health departments</w:t>
+      </w:r>
+      <w:r>
+        <w:t xml:space="preserve"> </w:t>
+      </w:r>
+      <w:r>
+        <w:t xml:space="preserve">[9,10]</w:t>
+      </w:r>
+      <w:r>
+        <w:t xml:space="preserve">.</w:t>
+      </w:r>
+      <w:r>
+        <w:t xml:space="preserve"> </w:t>
+      </w:r>
+      <w:r>
+        <w:rPr>
+          <w:bCs/>
+          <w:b/>
+        </w:rPr>
+        <w:t xml:space="preserve">Figure S2</w:t>
+      </w:r>
+      <w:r>
+        <w:t xml:space="preserve"> </w:t>
+      </w:r>
+      <w:r>
+        <w:t xml:space="preserve">illustrates the variation in odds ratios for the preference of venous blood sampling across provinces.</w:t>
       </w:r>
     </w:p>
     <w:p>
@@ -752,239 +1754,38 @@
         <w:br w:type="page"/>
       </w:r>
     </w:p>
+    <w:bookmarkEnd w:id="52"/>
+    <w:bookmarkEnd w:id="53"/>
+    <w:bookmarkStart w:id="64" w:name="supplemental-figures"/>
     <w:p>
       <w:pPr>
         <w:pStyle w:val="Heading1"/>
       </w:pPr>
-      <w:bookmarkStart w:id="15" w:name="supplemental-materials"/>
-      <w:bookmarkEnd w:id="14"/>
-      <w:r>
-        <w:lastRenderedPageBreak/>
-        <w:t>Supplemental materials</w:t>
+      <w:r>
+        <w:t xml:space="preserve">Supplemental figures</w:t>
       </w:r>
     </w:p>
     <w:p>
       <w:pPr>
         <w:pStyle w:val="FirstParagraph"/>
       </w:pPr>
-    </w:p>
-    <w:p>
-      <w:pPr>
-        <w:pStyle w:val="Heading1"/>
-      </w:pPr>
-      <w:bookmarkStart w:id="16" w:name="supplemental-methods"/>
-      <w:bookmarkEnd w:id="15"/>
-      <w:r>
-        <w:t>Supplemental methods</w:t>
-      </w:r>
-    </w:p>
-    <w:p>
-      <w:pPr>
-        <w:pStyle w:val="Heading2"/>
-      </w:pPr>
-      <w:bookmarkStart w:id="17" w:name="dataset"/>
-      <w:r>
-        <w:t>Dataset</w:t>
-      </w:r>
-    </w:p>
-    <w:p>
-      <w:pPr>
-        <w:pStyle w:val="FirstParagraph"/>
-      </w:pPr>
-      <w:r>
-        <w:t>The Canadian Longitudinal Study on Aging (CLSA) is a comprehensive national long-term study designed to track approximately 50,000 individuals aged 45 to 85 years at recruitment for a minimum of 20 years [7]. The CLSA COVID-19 Antibody Study has two complementary cohorts. The first one is called “comprehensive cohort”, in which 30,097 participants were randomly selected from locations within 25-50 km of the data collection sites (DCS) and underwent in-person interviews, providing detailed information on demographics, physical and mental health status, as well as vaccination and hospitalization history. The second cohort, known as the “tracking cohort,” was interviewed by telephone. The detailed sampling process of CLSA is presented in the flowchart (</w:t>
-      </w:r>
-      <w:r>
-        <w:rPr>
-          <w:b/>
-          <w:bCs/>
-        </w:rPr>
-        <w:t>Fig. S1</w:t>
-      </w:r>
-      <w:r>
-        <w:t>).</w:t>
-      </w:r>
-    </w:p>
-    <w:p>
-      <w:pPr>
-        <w:pStyle w:val="BodyText"/>
-      </w:pPr>
-      <w:r>
-        <w:t>During the COVID-19 pandemic, the CLSA COVID-19 Antibody Study was conducted to evaluate the pandemic’s population-level health impact on older Canadians. The CLSA COVID-19 Antibody Study included over 18,000 CLSA participants across ten provinces from November 2020 to July 2021 [8]. Among those participants, 10,259 from the comprehensive cohort provided samples that were suitable for testing, within which N=4,258 contributed venous blood samples, and N=5,495 provided dried blood samples. In addition to demographic and health status variables, the data we acquired included immunoassay tests results.</w:t>
-      </w:r>
-    </w:p>
-    <w:p>
-      <w:pPr>
-        <w:pStyle w:val="BodyText"/>
-      </w:pPr>
-      <w:r>
-        <w:t xml:space="preserve">In our analysis, we utilized data exclusively from the comprehensive cohort of the CLSA COVID-19 Antibody Study, as it provides more comprehensive demographic and health condition data. Additionally, we excluded participants residing in regions located more than 50 km from the data collection center, as their extended travel distance is caused by recent </w:t>
-      </w:r>
-      <w:r>
-        <w:lastRenderedPageBreak/>
-        <w:t>relocations subsequent to enrollment in the study. The final sample size included in our analysis was 7,230.</w:t>
-      </w:r>
-    </w:p>
-    <w:p>
-      <w:pPr>
-        <w:pStyle w:val="Heading2"/>
-      </w:pPr>
-      <w:bookmarkStart w:id="18" w:name="statistical-analysis"/>
-      <w:bookmarkEnd w:id="17"/>
-      <w:r>
-        <w:t>Statistical analysis</w:t>
-      </w:r>
-    </w:p>
-    <w:p>
-      <w:pPr>
-        <w:pStyle w:val="FirstParagraph"/>
-      </w:pPr>
-      <w:r>
-        <w:rPr>
-          <w:b/>
-          <w:bCs/>
-        </w:rPr>
-        <w:t>Analyzing predictors of in-person venous samples vs. DBS:</w:t>
-      </w:r>
-      <w:r>
-        <w:t xml:space="preserve"> Before conducting propensity score weighting, we performed an initial unadjusted bivariate analysis to compare the DBS and VBS groups. Additionally, we developed multivariate logistic regression models that regressed VBS/DBS against demographic factors, physical and mental health conditions, travel distance, vaccination status, and time since the last COVID outbreak. The comprehensive results generated by those simple logistic regression models and the full model are displayed in the odds ratio (OR) plot (</w:t>
-      </w:r>
-      <w:r>
-        <w:rPr>
-          <w:b/>
-          <w:bCs/>
-        </w:rPr>
-        <w:t>Fig. 1</w:t>
-      </w:r>
-      <w:r>
-        <w:t>).</w:t>
-      </w:r>
-    </w:p>
-    <w:p>
-      <w:pPr>
-        <w:pStyle w:val="BodyText"/>
-      </w:pPr>
-      <w:r>
-        <w:rPr>
-          <w:b/>
-          <w:bCs/>
-        </w:rPr>
-        <w:t>Propensity score weighting:</w:t>
-      </w:r>
-      <w:r>
-        <w:t xml:space="preserve"> Upon completion of the full model, we constructed a best-fit model utilizing a backward stepwise model selection strategy. The model with lowest Akaike Information Criterion (AIC) value was selected as the best-fit model. Subsequently, we applied this best-fit model to calculate propensity scores for the selection of VBS over DBS. Participants from both groups were weighteded based on their propensity scores using inverse probability of treatment weighting (IPTW). IPTW achieved good balance between the DBS and VBS groups, illustrated by the fact that the odds ratios in the model are all not significant after applying the weights.</w:t>
-      </w:r>
-    </w:p>
-    <w:p>
-      <w:pPr>
-        <w:pStyle w:val="BodyText"/>
-      </w:pPr>
-      <w:r>
-        <w:rPr>
-          <w:b/>
-          <w:bCs/>
-        </w:rPr>
-        <w:t>Analysis with Weighted Data</w:t>
-      </w:r>
-      <w:r>
-        <w:rPr>
-          <w:b/>
-          <w:bCs/>
-        </w:rPr>
-        <w:t>：</w:t>
-      </w:r>
-      <w:r>
-        <w:t xml:space="preserve"> Utilizing weighted data, we further analyzed the differences in assay positivity between the DBS and VBS cohorts. The outcomes of the stratified analysis (</w:t>
-      </w:r>
-      <w:r>
-        <w:rPr>
-          <w:b/>
-          <w:bCs/>
-        </w:rPr>
-        <w:t>Fig. S3</w:t>
-      </w:r>
-      <w:r>
-        <w:t>) aligned with those from the unstratified national dataset. To analyze the variation in quantitative Anti-S immunoassay results, we employed the weighted empirical cumulative distribution function (eCDF) to visualize the distribution in the DBS and VBS cohorts (</w:t>
-      </w:r>
-      <w:r>
-        <w:rPr>
-          <w:b/>
-          <w:bCs/>
-        </w:rPr>
-        <w:t>Fig. 2</w:t>
-      </w:r>
-      <w:r>
-        <w:t>). We used Kolmogorov-Smirnov (KS) Test to assess whether the distributions are statistically-significantly different.</w:t>
-      </w:r>
-    </w:p>
-    <w:p>
-      <w:pPr>
-        <w:pStyle w:val="BodyText"/>
-      </w:pPr>
-      <w:r>
-        <w:rPr>
-          <w:b/>
-          <w:bCs/>
-        </w:rPr>
-        <w:lastRenderedPageBreak/>
-        <w:t>Sub-analyses:</w:t>
-      </w:r>
-      <w:r>
-        <w:t xml:space="preserve"> Based on the national data, we conducted a stratified analysis by province. Our study sample included participants from seven provinces, which were recategorized into five groups according to their locations and geographic proximities: British Columbia (BC), Manitoba (MB) &amp; Alberta (AB), Ontario (ON), Quebec (QC), and Newfoundland (NL) &amp; Nova Scotia (NS). The pandemic’s impact varied across these regions, with residents adapting differently to the diverse policies implemented by their respective health departments [9,10]. </w:t>
-      </w:r>
-      <w:r>
-        <w:rPr>
-          <w:b/>
-          <w:bCs/>
-        </w:rPr>
-        <w:t>Figure S2</w:t>
-      </w:r>
-      <w:r>
-        <w:t xml:space="preserve"> illustrates the variation in odds ratios for the preference of venous blood sampling across provinces.</w:t>
-      </w:r>
-    </w:p>
-    <w:p>
-      <w:r>
-        <w:br w:type="page"/>
-      </w:r>
-    </w:p>
-    <w:p>
-      <w:pPr>
-        <w:pStyle w:val="Heading1"/>
-      </w:pPr>
-      <w:bookmarkStart w:id="19" w:name="supplemental-figures"/>
-      <w:bookmarkEnd w:id="16"/>
-      <w:bookmarkEnd w:id="18"/>
-      <w:r>
-        <w:lastRenderedPageBreak/>
-        <w:t>Supplemental figures</w:t>
-      </w:r>
-    </w:p>
-    <w:p>
-      <w:pPr>
-        <w:pStyle w:val="FirstParagraph"/>
-      </w:pPr>
-      <w:r>
-        <w:rPr>
-          <w:noProof/>
-        </w:rPr>
+      <w:r>
         <w:drawing>
-          <wp:inline distT="0" distB="0" distL="0" distR="0" wp14:anchorId="2ECCCD11" wp14:editId="01E3D19B">
+          <wp:inline>
             <wp:extent cx="5943600" cy="4457700"/>
-            <wp:effectExtent l="0" t="0" r="0" b="0"/>
-            <wp:docPr id="55" name="Picture"/>
-            <wp:cNvGraphicFramePr/>
-            <a:graphic xmlns:a="http://schemas.openxmlformats.org/drawingml/2006/main">
+            <wp:effectExtent b="0" l="0" r="0" t="0"/>
+            <wp:docPr descr="" title="" id="55" name="Picture"/>
+            <a:graphic>
               <a:graphicData uri="http://schemas.openxmlformats.org/drawingml/2006/picture">
-                <pic:pic xmlns:pic="http://schemas.openxmlformats.org/drawingml/2006/picture">
+                <pic:pic>
                   <pic:nvPicPr>
-                    <pic:cNvPr id="56" name="Picture" descr="../4_output/figs/Fig%207.%20CLSA%20Data%20Collection.jpg"/>
+                    <pic:cNvPr descr="../4_output/figs/Fig%207.%20CLSA%20Data%20Collection.jpg" id="56" name="Picture"/>
                     <pic:cNvPicPr>
-                      <a:picLocks noChangeAspect="1" noChangeArrowheads="1"/>
+                      <a:picLocks noChangeArrowheads="1" noChangeAspect="1"/>
                     </pic:cNvPicPr>
                   </pic:nvPicPr>
                   <pic:blipFill>
-                    <a:blip r:embed="rId18"/>
+                    <a:blip r:embed="rId54"/>
                     <a:stretch>
                       <a:fillRect/>
                     </a:stretch>
@@ -1017,20 +1818,26 @@
       </w:pPr>
       <w:r>
         <w:rPr>
+          <w:bCs/>
           <w:b/>
-          <w:bCs/>
-        </w:rPr>
-        <w:t>Figure S1: CLSA COVID-19 Study Sampling Process.</w:t>
-      </w:r>
-      <w:r>
-        <w:t xml:space="preserve"> Reproduced from </w:t>
-      </w:r>
-      <w:hyperlink r:id="rId19">
+        </w:rPr>
+        <w:t xml:space="preserve">Figure S1: CLSA COVID-19 Study Sampling Process.</w:t>
+      </w:r>
+      <w:r>
+        <w:t xml:space="preserve"> </w:t>
+      </w:r>
+      <w:r>
+        <w:t xml:space="preserve">Reproduced from</w:t>
+      </w:r>
+      <w:r>
+        <w:t xml:space="preserve"> </w:t>
+      </w:r>
+      <w:hyperlink r:id="rId57">
         <w:r>
           <w:rPr>
             <w:rStyle w:val="Hyperlink"/>
           </w:rPr>
-          <w:t>https://www.clsa-elcv.ca/doc/2429</w:t>
+          <w:t xml:space="preserve">https://www.clsa-elcv.ca/doc/2429</w:t>
         </w:r>
       </w:hyperlink>
     </w:p>
@@ -1039,27 +1846,22 @@
         <w:pStyle w:val="BodyText"/>
       </w:pPr>
       <w:r>
-        <w:rPr>
-          <w:noProof/>
-        </w:rPr>
-        <w:lastRenderedPageBreak/>
         <w:drawing>
-          <wp:inline distT="0" distB="0" distL="0" distR="0" wp14:anchorId="1BECE547" wp14:editId="6A249096">
+          <wp:inline>
             <wp:extent cx="5943600" cy="4457699"/>
-            <wp:effectExtent l="0" t="0" r="0" b="0"/>
-            <wp:docPr id="59" name="Picture"/>
-            <wp:cNvGraphicFramePr/>
-            <a:graphic xmlns:a="http://schemas.openxmlformats.org/drawingml/2006/main">
+            <wp:effectExtent b="0" l="0" r="0" t="0"/>
+            <wp:docPr descr="" title="" id="59" name="Picture"/>
+            <a:graphic>
               <a:graphicData uri="http://schemas.openxmlformats.org/drawingml/2006/picture">
-                <pic:pic xmlns:pic="http://schemas.openxmlformats.org/drawingml/2006/picture">
+                <pic:pic>
                   <pic:nvPicPr>
-                    <pic:cNvPr id="60" name="Picture" descr="../4_output/figs/Fig.4%20OR%20Plot%20by%20prov.png"/>
+                    <pic:cNvPr descr="../4_output/figs/Fig.4%20OR%20Plot%20by%20prov.png" id="60" name="Picture"/>
                     <pic:cNvPicPr>
-                      <a:picLocks noChangeAspect="1" noChangeArrowheads="1"/>
+                      <a:picLocks noChangeArrowheads="1" noChangeAspect="1"/>
                     </pic:cNvPicPr>
                   </pic:nvPicPr>
                   <pic:blipFill>
-                    <a:blip r:embed="rId20"/>
+                    <a:blip r:embed="rId58"/>
                     <a:stretch>
                       <a:fillRect/>
                     </a:stretch>
@@ -1092,13 +1894,16 @@
       </w:pPr>
       <w:r>
         <w:rPr>
+          <w:bCs/>
           <w:b/>
-          <w:bCs/>
-        </w:rPr>
-        <w:t>Figure S2. Odds Ratio of Venous Blood Sampling, Stratified by Province or Region.</w:t>
-      </w:r>
-      <w:r>
-        <w:t xml:space="preserve"> The odds ratios for venous blood sampling vary among the five provincial groups. We observed significant differences in sampling method preferences across provinces. Compared to British Columbia (BC), participants in Ontario (ON) and Quebec (QC) preferred in-person venous sampling. In the Atlantic provinces, however, there was a preference for at-home DBS sampling over the venous sampling approach.</w:t>
+        </w:rPr>
+        <w:t xml:space="preserve">Figure S2. Odds Ratio of Venous Blood Sampling, Stratified by Province or Region.</w:t>
+      </w:r>
+      <w:r>
+        <w:t xml:space="preserve"> </w:t>
+      </w:r>
+      <w:r>
+        <w:t xml:space="preserve">The odds ratios for venous blood sampling vary among the five provincial groups. We observed significant differences in sampling method preferences across provinces. Compared to British Columbia (BC), participants in Ontario (ON) and Quebec (QC) preferred in-person venous sampling. In the Atlantic provinces, however, there was a preference for at-home DBS sampling over the venous sampling approach.</w:t>
       </w:r>
     </w:p>
     <w:p>
@@ -1106,27 +1911,22 @@
         <w:pStyle w:val="BodyText"/>
       </w:pPr>
       <w:r>
-        <w:rPr>
-          <w:noProof/>
-        </w:rPr>
-        <w:lastRenderedPageBreak/>
         <w:drawing>
-          <wp:inline distT="0" distB="0" distL="0" distR="0" wp14:anchorId="17CBB964" wp14:editId="7D93DE35">
+          <wp:inline>
             <wp:extent cx="5943600" cy="3962400"/>
-            <wp:effectExtent l="0" t="0" r="0" b="0"/>
-            <wp:docPr id="62" name="Picture"/>
-            <wp:cNvGraphicFramePr/>
-            <a:graphic xmlns:a="http://schemas.openxmlformats.org/drawingml/2006/main">
+            <wp:effectExtent b="0" l="0" r="0" t="0"/>
+            <wp:docPr descr="" title="" id="62" name="Picture"/>
+            <a:graphic>
               <a:graphicData uri="http://schemas.openxmlformats.org/drawingml/2006/picture">
-                <pic:pic xmlns:pic="http://schemas.openxmlformats.org/drawingml/2006/picture">
+                <pic:pic>
                   <pic:nvPicPr>
-                    <pic:cNvPr id="63" name="Picture" descr="../4_output/figs/Fig.5%20OR%20Plot%20of%20Anti-N%20&amp;%20S%20by%20prov.png"/>
+                    <pic:cNvPr descr="../4_output/figs/Fig.5%20OR%20Plot%20of%20Anti-N%20&amp;%20S%20by%20prov.png" id="63" name="Picture"/>
                     <pic:cNvPicPr>
-                      <a:picLocks noChangeAspect="1" noChangeArrowheads="1"/>
+                      <a:picLocks noChangeArrowheads="1" noChangeAspect="1"/>
                     </pic:cNvPicPr>
                   </pic:nvPicPr>
                   <pic:blipFill>
-                    <a:blip r:embed="rId21"/>
+                    <a:blip r:embed="rId61"/>
                     <a:stretch>
                       <a:fillRect/>
                     </a:stretch>
@@ -1159,20 +1959,23 @@
       </w:pPr>
       <w:r>
         <w:rPr>
+          <w:bCs/>
           <w:b/>
-          <w:bCs/>
-        </w:rPr>
-        <w:t>Figure S3. Odds Ratio of Assay Positivity, Stratified by Province or Region.</w:t>
-      </w:r>
-      <w:r>
-        <w:t xml:space="preserve"> We observed an increased odds of assay positivity in venous blood samples for both anti-N and anti-S assays, which is consistent with the analysis using unstratified national data.</w:t>
-      </w:r>
-      <w:bookmarkEnd w:id="19"/>
-    </w:p>
+        </w:rPr>
+        <w:t xml:space="preserve">Figure S3. Odds Ratio of Assay Positivity, Stratified by Province or Region.</w:t>
+      </w:r>
+      <w:r>
+        <w:t xml:space="preserve"> </w:t>
+      </w:r>
+      <w:r>
+        <w:t xml:space="preserve">We observed an increased odds of assay positivity in venous blood samples for both anti-N and anti-S assays, which is consistent with the analysis using unstratified national data.</w:t>
+      </w:r>
+    </w:p>
+    <w:bookmarkEnd w:id="64"/>
     <w:sectPr>
-      <w:footerReference w:type="default" r:id="rId22"/>
-      <w:pgSz w:w="12240" w:h="15840"/>
-      <w:pgMar w:top="1440" w:right="1440" w:bottom="1440" w:left="1440" w:header="720" w:footer="720" w:gutter="0"/>
+      <w:footerReference r:id="rId9" w:type="default"/>
+      <w:pgSz w:h="15840" w:w="12240"/>
+      <w:pgMar w:bottom="1440" w:footer="720" w:gutter="0" w:header="720" w:left="1440" w:right="1440" w:top="1440"/>
       <w:cols w:space="720"/>
       <w:docGrid w:linePitch="326"/>
     </w:sectPr>
@@ -1180,33 +1983,12 @@
 </w:document>
 </file>
 
-<file path=word/endnotes.xml><?xml version="1.0" encoding="utf-8"?>
-<w:endnotes xmlns:wpc="http://schemas.microsoft.com/office/word/2010/wordprocessingCanvas" xmlns:cx="http://schemas.microsoft.com/office/drawing/2014/chartex" xmlns:cx1="http://schemas.microsoft.com/office/drawing/2015/9/8/chartex" xmlns:cx2="http://schemas.microsoft.com/office/drawing/2015/10/21/chartex" xmlns:cx3="http://schemas.microsoft.com/office/drawing/2016/5/9/chartex" xmlns:cx4="http://schemas.microsoft.com/office/drawing/2016/5/10/chartex" xmlns:cx5="http://schemas.microsoft.com/office/drawing/2016/5/11/chartex" xmlns:cx6="http://schemas.microsoft.com/office/drawing/2016/5/12/chartex" xmlns:cx7="http://schemas.microsoft.com/office/drawing/2016/5/13/chartex" xmlns:cx8="http://schemas.microsoft.com/office/drawing/2016/5/14/chartex" xmlns:mc="http://schemas.openxmlformats.org/markup-compatibility/2006" xmlns:aink="http://schemas.microsoft.com/office/drawing/2016/ink" xmlns:am3d="http://schemas.microsoft.com/office/drawing/2017/model3d" xmlns:o="urn:schemas-microsoft-com:office:office" xmlns:oel="http://schemas.microsoft.com/office/2019/extlst" xmlns:r="http://schemas.openxmlformats.org/officeDocument/2006/relationships" xmlns:m="http://schemas.openxmlformats.org/officeDocument/2006/math" xmlns:v="urn:schemas-microsoft-com:vml" xmlns:wp14="http://schemas.microsoft.com/office/word/2010/wordprocessingDrawing" xmlns:wp="http://schemas.openxmlformats.org/drawingml/2006/wordprocessingDrawing" xmlns:w10="urn:schemas-microsoft-com:office:word" xmlns:w="http://schemas.openxmlformats.org/wordprocessingml/2006/main" xmlns:w14="http://schemas.microsoft.com/office/word/2010/wordml" xmlns:w15="http://schemas.microsoft.com/office/word/2012/wordml" xmlns:w16cex="http://schemas.microsoft.com/office/word/2018/wordml/cex" xmlns:w16cid="http://schemas.microsoft.com/office/word/2016/wordml/cid" xmlns:w16="http://schemas.microsoft.com/office/word/2018/wordml" xmlns:w16sdtdh="http://schemas.microsoft.com/office/word/2020/wordml/sdtdatahash" xmlns:w16se="http://schemas.microsoft.com/office/word/2015/wordml/symex" xmlns:wpg="http://schemas.microsoft.com/office/word/2010/wordprocessingGroup" xmlns:wpi="http://schemas.microsoft.com/office/word/2010/wordprocessingInk" xmlns:wne="http://schemas.microsoft.com/office/word/2006/wordml" xmlns:wps="http://schemas.microsoft.com/office/word/2010/wordprocessingShape" mc:Ignorable="w14 w15 w16se w16cid w16 w16cex w16sdtdh wp14">
-  <w:endnote w:type="separator" w:id="-1">
-    <w:p>
-      <w:pPr>
-        <w:spacing w:after="0" w:line="240" w:lineRule="auto"/>
-      </w:pPr>
-      <w:r>
-        <w:separator/>
-      </w:r>
-    </w:p>
-  </w:endnote>
-  <w:endnote w:type="continuationSeparator" w:id="0">
-    <w:p>
-      <w:pPr>
-        <w:spacing w:after="0" w:line="240" w:lineRule="auto"/>
-      </w:pPr>
-      <w:r>
-        <w:continuationSeparator/>
-      </w:r>
-    </w:p>
-  </w:endnote>
-</w:endnotes>
+<file path=word/comments.xml><?xml version="1.0" encoding="utf-8"?>
+<w:comments xmlns:w="http://schemas.openxmlformats.org/wordprocessingml/2006/main" xmlns:m="http://schemas.openxmlformats.org/officeDocument/2006/math" xmlns:r="http://schemas.openxmlformats.org/officeDocument/2006/relationships" xmlns:o="urn:schemas-microsoft-com:office:office" xmlns:v="urn:schemas-microsoft-com:vml" xmlns:w10="urn:schemas-microsoft-com:office:word" xmlns:a="http://schemas.openxmlformats.org/drawingml/2006/main" xmlns:pic="http://schemas.openxmlformats.org/drawingml/2006/picture" xmlns:wp="http://schemas.openxmlformats.org/drawingml/2006/wordprocessingDrawing"/>
 </file>
 
 <file path=word/footer1.xml><?xml version="1.0" encoding="utf-8"?>
-<w:ftr xmlns:wpc="http://schemas.microsoft.com/office/word/2010/wordprocessingCanvas" xmlns:cx="http://schemas.microsoft.com/office/drawing/2014/chartex" xmlns:cx1="http://schemas.microsoft.com/office/drawing/2015/9/8/chartex" xmlns:cx2="http://schemas.microsoft.com/office/drawing/2015/10/21/chartex" xmlns:cx3="http://schemas.microsoft.com/office/drawing/2016/5/9/chartex" xmlns:cx4="http://schemas.microsoft.com/office/drawing/2016/5/10/chartex" xmlns:cx5="http://schemas.microsoft.com/office/drawing/2016/5/11/chartex" xmlns:cx6="http://schemas.microsoft.com/office/drawing/2016/5/12/chartex" xmlns:cx7="http://schemas.microsoft.com/office/drawing/2016/5/13/chartex" xmlns:cx8="http://schemas.microsoft.com/office/drawing/2016/5/14/chartex" xmlns:mc="http://schemas.openxmlformats.org/markup-compatibility/2006" xmlns:aink="http://schemas.microsoft.com/office/drawing/2016/ink" xmlns:am3d="http://schemas.microsoft.com/office/drawing/2017/model3d" xmlns:o="urn:schemas-microsoft-com:office:office" xmlns:oel="http://schemas.microsoft.com/office/2019/extlst" xmlns:r="http://schemas.openxmlformats.org/officeDocument/2006/relationships" xmlns:m="http://schemas.openxmlformats.org/officeDocument/2006/math" xmlns:v="urn:schemas-microsoft-com:vml" xmlns:wp14="http://schemas.microsoft.com/office/word/2010/wordprocessingDrawing" xmlns:wp="http://schemas.openxmlformats.org/drawingml/2006/wordprocessingDrawing" xmlns:w10="urn:schemas-microsoft-com:office:word" xmlns:w="http://schemas.openxmlformats.org/wordprocessingml/2006/main" xmlns:w14="http://schemas.microsoft.com/office/word/2010/wordml" xmlns:w15="http://schemas.microsoft.com/office/word/2012/wordml" xmlns:w16cex="http://schemas.microsoft.com/office/word/2018/wordml/cex" xmlns:w16cid="http://schemas.microsoft.com/office/word/2016/wordml/cid" xmlns:w16="http://schemas.microsoft.com/office/word/2018/wordml" xmlns:w16sdtdh="http://schemas.microsoft.com/office/word/2020/wordml/sdtdatahash" xmlns:w16se="http://schemas.microsoft.com/office/word/2015/wordml/symex" xmlns:wpg="http://schemas.microsoft.com/office/word/2010/wordprocessingGroup" xmlns:wpi="http://schemas.microsoft.com/office/word/2010/wordprocessingInk" xmlns:wne="http://schemas.microsoft.com/office/word/2006/wordml" xmlns:wps="http://schemas.microsoft.com/office/word/2010/wordprocessingShape" mc:Ignorable="w14 w15 w16se w16cid w16 w16cex w16sdtdh wp14">
+<w:ftr xmlns:wpc="http://schemas.microsoft.com/office/word/2010/wordprocessingCanvas" xmlns:cx="http://schemas.microsoft.com/office/drawing/2014/chartex" xmlns:cx1="http://schemas.microsoft.com/office/drawing/2015/9/8/chartex" xmlns:cx2="http://schemas.microsoft.com/office/drawing/2015/10/21/chartex" xmlns:cx3="http://schemas.microsoft.com/office/drawing/2016/5/9/chartex" xmlns:cx4="http://schemas.microsoft.com/office/drawing/2016/5/10/chartex" xmlns:cx5="http://schemas.microsoft.com/office/drawing/2016/5/11/chartex" xmlns:cx6="http://schemas.microsoft.com/office/drawing/2016/5/12/chartex" xmlns:cx7="http://schemas.microsoft.com/office/drawing/2016/5/13/chartex" xmlns:cx8="http://schemas.microsoft.com/office/drawing/2016/5/14/chartex" xmlns:mc="http://schemas.openxmlformats.org/markup-compatibility/2006" xmlns:aink="http://schemas.microsoft.com/office/drawing/2016/ink" xmlns:am3d="http://schemas.microsoft.com/office/drawing/2017/model3d" xmlns:o="urn:schemas-microsoft-com:office:office" xmlns:oel="http://schemas.microsoft.com/office/2019/extlst" xmlns:r="http://schemas.openxmlformats.org/officeDocument/2006/relationships" xmlns:m="http://schemas.openxmlformats.org/officeDocument/2006/math" xmlns:v="urn:schemas-microsoft-com:vml" xmlns:wp14="http://schemas.microsoft.com/office/word/2010/wordprocessingDrawing" xmlns:wp="http://schemas.openxmlformats.org/drawingml/2006/wordprocessingDrawing" xmlns:w10="urn:schemas-microsoft-com:office:word" xmlns:w="http://schemas.openxmlformats.org/wordprocessingml/2006/main" xmlns:w14="http://schemas.microsoft.com/office/word/2010/wordml" xmlns:w15="http://schemas.microsoft.com/office/word/2012/wordml" xmlns:w16cex="http://schemas.microsoft.com/office/word/2018/wordml/cex" xmlns:w16cid="http://schemas.microsoft.com/office/word/2016/wordml/cid" xmlns:w16="http://schemas.microsoft.com/office/word/2018/wordml" xmlns:w16du="http://schemas.microsoft.com/office/word/2023/wordml/word16du" xmlns:w16sdtdh="http://schemas.microsoft.com/office/word/2020/wordml/sdtdatahash" xmlns:w16se="http://schemas.microsoft.com/office/word/2015/wordml/symex" xmlns:wpg="http://schemas.microsoft.com/office/word/2010/wordprocessingGroup" xmlns:wpi="http://schemas.microsoft.com/office/word/2010/wordprocessingInk" xmlns:wne="http://schemas.microsoft.com/office/word/2006/wordml" xmlns:wps="http://schemas.microsoft.com/office/word/2010/wordprocessingShape" mc:Ignorable="w14 w15 w16se w16cid w16 w16cex w16sdtdh wp14">
   <w:sdt>
     <w:sdtPr>
       <w:id w:val="-1672329784"/>
@@ -1259,18 +2041,18 @@
 </file>
 
 <file path=word/footnotes.xml><?xml version="1.0" encoding="utf-8"?>
-<w:footnotes xmlns:wpc="http://schemas.microsoft.com/office/word/2010/wordprocessingCanvas" xmlns:cx="http://schemas.microsoft.com/office/drawing/2014/chartex" xmlns:cx1="http://schemas.microsoft.com/office/drawing/2015/9/8/chartex" xmlns:cx2="http://schemas.microsoft.com/office/drawing/2015/10/21/chartex" xmlns:cx3="http://schemas.microsoft.com/office/drawing/2016/5/9/chartex" xmlns:cx4="http://schemas.microsoft.com/office/drawing/2016/5/10/chartex" xmlns:cx5="http://schemas.microsoft.com/office/drawing/2016/5/11/chartex" xmlns:cx6="http://schemas.microsoft.com/office/drawing/2016/5/12/chartex" xmlns:cx7="http://schemas.microsoft.com/office/drawing/2016/5/13/chartex" xmlns:cx8="http://schemas.microsoft.com/office/drawing/2016/5/14/chartex" xmlns:mc="http://schemas.openxmlformats.org/markup-compatibility/2006" xmlns:aink="http://schemas.microsoft.com/office/drawing/2016/ink" xmlns:am3d="http://schemas.microsoft.com/office/drawing/2017/model3d" xmlns:o="urn:schemas-microsoft-com:office:office" xmlns:oel="http://schemas.microsoft.com/office/2019/extlst" xmlns:r="http://schemas.openxmlformats.org/officeDocument/2006/relationships" xmlns:m="http://schemas.openxmlformats.org/officeDocument/2006/math" xmlns:v="urn:schemas-microsoft-com:vml" xmlns:wp14="http://schemas.microsoft.com/office/word/2010/wordprocessingDrawing" xmlns:wp="http://schemas.openxmlformats.org/drawingml/2006/wordprocessingDrawing" xmlns:w10="urn:schemas-microsoft-com:office:word" xmlns:w="http://schemas.openxmlformats.org/wordprocessingml/2006/main" xmlns:w14="http://schemas.microsoft.com/office/word/2010/wordml" xmlns:w15="http://schemas.microsoft.com/office/word/2012/wordml" xmlns:w16cex="http://schemas.microsoft.com/office/word/2018/wordml/cex" xmlns:w16cid="http://schemas.microsoft.com/office/word/2016/wordml/cid" xmlns:w16="http://schemas.microsoft.com/office/word/2018/wordml" xmlns:w16sdtdh="http://schemas.microsoft.com/office/word/2020/wordml/sdtdatahash" xmlns:w16se="http://schemas.microsoft.com/office/word/2015/wordml/symex" xmlns:wpg="http://schemas.microsoft.com/office/word/2010/wordprocessingGroup" xmlns:wpi="http://schemas.microsoft.com/office/word/2010/wordprocessingInk" xmlns:wne="http://schemas.microsoft.com/office/word/2006/wordml" xmlns:wps="http://schemas.microsoft.com/office/word/2010/wordprocessingShape" mc:Ignorable="w14 w15 w16se w16cid w16 w16cex w16sdtdh wp14">
+<w:footnotes xmlns:w="http://schemas.openxmlformats.org/wordprocessingml/2006/main" xmlns:m="http://schemas.openxmlformats.org/officeDocument/2006/math" xmlns:r="http://schemas.openxmlformats.org/officeDocument/2006/relationships" xmlns:o="urn:schemas-microsoft-com:office:office" xmlns:v="urn:schemas-microsoft-com:vml" xmlns:w10="urn:schemas-microsoft-com:office:word" xmlns:a="http://schemas.openxmlformats.org/drawingml/2006/main" xmlns:pic="http://schemas.openxmlformats.org/drawingml/2006/picture" xmlns:wp="http://schemas.openxmlformats.org/drawingml/2006/wordprocessingDrawing">
+  <w:footnote w:type="continuationSeparator" w:id="0">
+    <w:p>
+      <w:r>
+        <w:continuationSeparator/>
+      </w:r>
+    </w:p>
+  </w:footnote>
   <w:footnote w:type="separator" w:id="-1">
     <w:p>
       <w:r>
         <w:separator/>
-      </w:r>
-    </w:p>
-  </w:footnote>
-  <w:footnote w:type="continuationSeparator" w:id="0">
-    <w:p>
-      <w:r>
-        <w:continuationSeparator/>
       </w:r>
     </w:p>
   </w:footnote>
@@ -1278,8 +2060,8 @@
 </file>
 
 <file path=word/numbering.xml><?xml version="1.0" encoding="utf-8"?>
-<w:numbering xmlns:wpc="http://schemas.microsoft.com/office/word/2010/wordprocessingCanvas" xmlns:cx="http://schemas.microsoft.com/office/drawing/2014/chartex" xmlns:cx1="http://schemas.microsoft.com/office/drawing/2015/9/8/chartex" xmlns:cx2="http://schemas.microsoft.com/office/drawing/2015/10/21/chartex" xmlns:cx3="http://schemas.microsoft.com/office/drawing/2016/5/9/chartex" xmlns:cx4="http://schemas.microsoft.com/office/drawing/2016/5/10/chartex" xmlns:cx5="http://schemas.microsoft.com/office/drawing/2016/5/11/chartex" xmlns:cx6="http://schemas.microsoft.com/office/drawing/2016/5/12/chartex" xmlns:cx7="http://schemas.microsoft.com/office/drawing/2016/5/13/chartex" xmlns:cx8="http://schemas.microsoft.com/office/drawing/2016/5/14/chartex" xmlns:mc="http://schemas.openxmlformats.org/markup-compatibility/2006" xmlns:aink="http://schemas.microsoft.com/office/drawing/2016/ink" xmlns:am3d="http://schemas.microsoft.com/office/drawing/2017/model3d" xmlns:o="urn:schemas-microsoft-com:office:office" xmlns:oel="http://schemas.microsoft.com/office/2019/extlst" xmlns:r="http://schemas.openxmlformats.org/officeDocument/2006/relationships" xmlns:m="http://schemas.openxmlformats.org/officeDocument/2006/math" xmlns:v="urn:schemas-microsoft-com:vml" xmlns:wp14="http://schemas.microsoft.com/office/word/2010/wordprocessingDrawing" xmlns:wp="http://schemas.openxmlformats.org/drawingml/2006/wordprocessingDrawing" xmlns:w10="urn:schemas-microsoft-com:office:word" xmlns:w="http://schemas.openxmlformats.org/wordprocessingml/2006/main" xmlns:w14="http://schemas.microsoft.com/office/word/2010/wordml" xmlns:w15="http://schemas.microsoft.com/office/word/2012/wordml" xmlns:w16cex="http://schemas.microsoft.com/office/word/2018/wordml/cex" xmlns:w16cid="http://schemas.microsoft.com/office/word/2016/wordml/cid" xmlns:w16="http://schemas.microsoft.com/office/word/2018/wordml" xmlns:w16sdtdh="http://schemas.microsoft.com/office/word/2020/wordml/sdtdatahash" xmlns:w16se="http://schemas.microsoft.com/office/word/2015/wordml/symex" xmlns:wpg="http://schemas.microsoft.com/office/word/2010/wordprocessingGroup" xmlns:wpi="http://schemas.microsoft.com/office/word/2010/wordprocessingInk" xmlns:wne="http://schemas.microsoft.com/office/word/2006/wordml" xmlns:wps="http://schemas.microsoft.com/office/word/2010/wordprocessingShape" mc:Ignorable="w14 w15 w16se w16cid w16 w16cex w16sdtdh wp14">
-  <w:abstractNum w:abstractNumId="0" w15:restartNumberingAfterBreak="0">
+<w:numbering xmlns:aink="http://schemas.microsoft.com/office/drawing/2016/ink" xmlns:am3d="http://schemas.microsoft.com/office/drawing/2017/model3d" xmlns:cx="http://schemas.microsoft.com/office/drawing/2014/chartex" xmlns:cx1="http://schemas.microsoft.com/office/drawing/2015/9/8/chartex" xmlns:cx2="http://schemas.microsoft.com/office/drawing/2015/10/21/chartex" xmlns:cx3="http://schemas.microsoft.com/office/drawing/2016/5/9/chartex" xmlns:cx4="http://schemas.microsoft.com/office/drawing/2016/5/10/chartex" xmlns:cx5="http://schemas.microsoft.com/office/drawing/2016/5/11/chartex" xmlns:cx6="http://schemas.microsoft.com/office/drawing/2016/5/12/chartex" xmlns:cx7="http://schemas.microsoft.com/office/drawing/2016/5/13/chartex" xmlns:cx8="http://schemas.microsoft.com/office/drawing/2016/5/14/chartex" xmlns:m="http://schemas.openxmlformats.org/officeDocument/2006/math" xmlns:mc="http://schemas.openxmlformats.org/markup-compatibility/2006" xmlns:o="urn:schemas-microsoft-com:office:office" xmlns:oel="http://schemas.microsoft.com/office/2019/extlst" xmlns:r="http://schemas.openxmlformats.org/officeDocument/2006/relationships" xmlns:v="urn:schemas-microsoft-com:vml" xmlns:w="http://schemas.openxmlformats.org/wordprocessingml/2006/main" xmlns:w10="urn:schemas-microsoft-com:office:word" xmlns:w14="http://schemas.microsoft.com/office/word/2010/wordml" xmlns:w15="http://schemas.microsoft.com/office/word/2012/wordml" xmlns:w16="http://schemas.microsoft.com/office/word/2018/wordml" xmlns:w16cex="http://schemas.microsoft.com/office/word/2018/wordml/cex" xmlns:w16cid="http://schemas.microsoft.com/office/word/2016/wordml/cid" xmlns:w16du="http://schemas.microsoft.com/office/word/2023/wordml/word16du" xmlns:w16sdtdh="http://schemas.microsoft.com/office/word/2020/wordml/sdtdatahash" xmlns:w16se="http://schemas.microsoft.com/office/word/2015/wordml/symex" xmlns:wne="http://schemas.microsoft.com/office/word/2006/wordml" xmlns:wp="http://schemas.openxmlformats.org/drawingml/2006/wordprocessingDrawing" xmlns:wp14="http://schemas.microsoft.com/office/word/2010/wordprocessingDrawing" xmlns:wpc="http://schemas.microsoft.com/office/word/2010/wordprocessingCanvas" xmlns:wpg="http://schemas.microsoft.com/office/word/2010/wordprocessingGroup" xmlns:wpi="http://schemas.microsoft.com/office/word/2010/wordprocessingInk" xmlns:wps="http://schemas.microsoft.com/office/word/2010/wordprocessingShape" mc:Ignorable="w14 w15 w16se w16cid w16 w16cex w16sdtdh wp14">
+  <w:abstractNum w15:restartNumberingAfterBreak="0" w:abstractNumId="0">
     <w:nsid w:val="FFFFFF7C"/>
     <w:multiLevelType w:val="singleLevel"/>
     <w:tmpl w:val="F76ED642"/>
@@ -1290,13 +2072,13 @@
       <w:lvlJc w:val="left"/>
       <w:pPr>
         <w:tabs>
-          <w:tab w:val="num" w:pos="1492"/>
+          <w:tab w:pos="1492" w:val="num"/>
         </w:tabs>
-        <w:ind w:left="1492" w:hanging="360"/>
+        <w:ind w:hanging="360" w:left="1492"/>
       </w:pPr>
     </w:lvl>
   </w:abstractNum>
-  <w:abstractNum w:abstractNumId="1" w15:restartNumberingAfterBreak="0">
+  <w:abstractNum w15:restartNumberingAfterBreak="0" w:abstractNumId="1">
     <w:nsid w:val="FFFFFF7D"/>
     <w:multiLevelType w:val="singleLevel"/>
     <w:tmpl w:val="38660A02"/>
@@ -1307,13 +2089,13 @@
       <w:lvlJc w:val="left"/>
       <w:pPr>
         <w:tabs>
-          <w:tab w:val="num" w:pos="1209"/>
+          <w:tab w:pos="1209" w:val="num"/>
         </w:tabs>
-        <w:ind w:left="1209" w:hanging="360"/>
+        <w:ind w:hanging="360" w:left="1209"/>
       </w:pPr>
     </w:lvl>
   </w:abstractNum>
-  <w:abstractNum w:abstractNumId="2" w15:restartNumberingAfterBreak="0">
+  <w:abstractNum w15:restartNumberingAfterBreak="0" w:abstractNumId="2">
     <w:nsid w:val="FFFFFF7E"/>
     <w:multiLevelType w:val="singleLevel"/>
     <w:tmpl w:val="924E1F30"/>
@@ -1324,13 +2106,13 @@
       <w:lvlJc w:val="left"/>
       <w:pPr>
         <w:tabs>
-          <w:tab w:val="num" w:pos="926"/>
+          <w:tab w:pos="926" w:val="num"/>
         </w:tabs>
-        <w:ind w:left="926" w:hanging="360"/>
+        <w:ind w:hanging="360" w:left="926"/>
       </w:pPr>
     </w:lvl>
   </w:abstractNum>
-  <w:abstractNum w:abstractNumId="3" w15:restartNumberingAfterBreak="0">
+  <w:abstractNum w15:restartNumberingAfterBreak="0" w:abstractNumId="3">
     <w:nsid w:val="FFFFFF7F"/>
     <w:multiLevelType w:val="singleLevel"/>
     <w:tmpl w:val="EBB083A0"/>
@@ -1341,13 +2123,13 @@
       <w:lvlJc w:val="left"/>
       <w:pPr>
         <w:tabs>
-          <w:tab w:val="num" w:pos="643"/>
+          <w:tab w:pos="643" w:val="num"/>
         </w:tabs>
-        <w:ind w:left="643" w:hanging="360"/>
+        <w:ind w:hanging="360" w:left="643"/>
       </w:pPr>
     </w:lvl>
   </w:abstractNum>
-  <w:abstractNum w:abstractNumId="4" w15:restartNumberingAfterBreak="0">
+  <w:abstractNum w15:restartNumberingAfterBreak="0" w:abstractNumId="4">
     <w:nsid w:val="FFFFFF80"/>
     <w:multiLevelType w:val="singleLevel"/>
     <w:tmpl w:val="B394A76E"/>
@@ -1358,16 +2140,16 @@
       <w:lvlJc w:val="left"/>
       <w:pPr>
         <w:tabs>
-          <w:tab w:val="num" w:pos="1492"/>
+          <w:tab w:pos="1492" w:val="num"/>
         </w:tabs>
-        <w:ind w:left="1492" w:hanging="360"/>
+        <w:ind w:hanging="360" w:left="1492"/>
       </w:pPr>
       <w:rPr>
         <w:rFonts w:ascii="Symbol" w:hAnsi="Symbol" w:hint="default"/>
       </w:rPr>
     </w:lvl>
   </w:abstractNum>
-  <w:abstractNum w:abstractNumId="5" w15:restartNumberingAfterBreak="0">
+  <w:abstractNum w15:restartNumberingAfterBreak="0" w:abstractNumId="5">
     <w:nsid w:val="FFFFFF81"/>
     <w:multiLevelType w:val="singleLevel"/>
     <w:tmpl w:val="3CC26A26"/>
@@ -1378,16 +2160,16 @@
       <w:lvlJc w:val="left"/>
       <w:pPr>
         <w:tabs>
-          <w:tab w:val="num" w:pos="1209"/>
+          <w:tab w:pos="1209" w:val="num"/>
         </w:tabs>
-        <w:ind w:left="1209" w:hanging="360"/>
+        <w:ind w:hanging="360" w:left="1209"/>
       </w:pPr>
       <w:rPr>
         <w:rFonts w:ascii="Symbol" w:hAnsi="Symbol" w:hint="default"/>
       </w:rPr>
     </w:lvl>
   </w:abstractNum>
-  <w:abstractNum w:abstractNumId="6" w15:restartNumberingAfterBreak="0">
+  <w:abstractNum w15:restartNumberingAfterBreak="0" w:abstractNumId="6">
     <w:nsid w:val="FFFFFF82"/>
     <w:multiLevelType w:val="singleLevel"/>
     <w:tmpl w:val="A7B2005C"/>
@@ -1398,16 +2180,16 @@
       <w:lvlJc w:val="left"/>
       <w:pPr>
         <w:tabs>
-          <w:tab w:val="num" w:pos="926"/>
+          <w:tab w:pos="926" w:val="num"/>
         </w:tabs>
-        <w:ind w:left="926" w:hanging="360"/>
+        <w:ind w:hanging="360" w:left="926"/>
       </w:pPr>
       <w:rPr>
         <w:rFonts w:ascii="Symbol" w:hAnsi="Symbol" w:hint="default"/>
       </w:rPr>
     </w:lvl>
   </w:abstractNum>
-  <w:abstractNum w:abstractNumId="7" w15:restartNumberingAfterBreak="0">
+  <w:abstractNum w15:restartNumberingAfterBreak="0" w:abstractNumId="7">
     <w:nsid w:val="FFFFFF83"/>
     <w:multiLevelType w:val="singleLevel"/>
     <w:tmpl w:val="6C742A08"/>
@@ -1418,16 +2200,16 @@
       <w:lvlJc w:val="left"/>
       <w:pPr>
         <w:tabs>
-          <w:tab w:val="num" w:pos="643"/>
+          <w:tab w:pos="643" w:val="num"/>
         </w:tabs>
-        <w:ind w:left="643" w:hanging="360"/>
+        <w:ind w:hanging="360" w:left="643"/>
       </w:pPr>
       <w:rPr>
         <w:rFonts w:ascii="Symbol" w:hAnsi="Symbol" w:hint="default"/>
       </w:rPr>
     </w:lvl>
   </w:abstractNum>
-  <w:abstractNum w:abstractNumId="8" w15:restartNumberingAfterBreak="0">
+  <w:abstractNum w15:restartNumberingAfterBreak="0" w:abstractNumId="8">
     <w:nsid w:val="FFFFFF88"/>
     <w:multiLevelType w:val="singleLevel"/>
     <w:tmpl w:val="16F63F76"/>
@@ -1438,13 +2220,13 @@
       <w:lvlJc w:val="left"/>
       <w:pPr>
         <w:tabs>
-          <w:tab w:val="num" w:pos="360"/>
+          <w:tab w:pos="360" w:val="num"/>
         </w:tabs>
-        <w:ind w:left="360" w:hanging="360"/>
+        <w:ind w:hanging="360" w:left="360"/>
       </w:pPr>
     </w:lvl>
   </w:abstractNum>
-  <w:abstractNum w:abstractNumId="9" w15:restartNumberingAfterBreak="0">
+  <w:abstractNum w15:restartNumberingAfterBreak="0" w:abstractNumId="9">
     <w:nsid w:val="FFFFFF89"/>
     <w:multiLevelType w:val="singleLevel"/>
     <w:tmpl w:val="2CE82E74"/>
@@ -1455,93 +2237,16 @@
       <w:lvlJc w:val="left"/>
       <w:pPr>
         <w:tabs>
-          <w:tab w:val="num" w:pos="360"/>
+          <w:tab w:pos="360" w:val="num"/>
         </w:tabs>
-        <w:ind w:left="360" w:hanging="360"/>
+        <w:ind w:hanging="360" w:left="360"/>
       </w:pPr>
       <w:rPr>
         <w:rFonts w:ascii="Symbol" w:hAnsi="Symbol" w:hint="default"/>
       </w:rPr>
     </w:lvl>
   </w:abstractNum>
-  <w:abstractNum w:abstractNumId="10" w15:restartNumberingAfterBreak="0">
-    <w:nsid w:val="0000A990"/>
-    <w:multiLevelType w:val="multilevel"/>
-    <w:tmpl w:val="44C8F9EC"/>
-    <w:lvl w:ilvl="0">
-      <w:numFmt w:val="bullet"/>
-      <w:lvlText w:val=" "/>
-      <w:lvlJc w:val="left"/>
-      <w:pPr>
-        <w:ind w:left="720" w:hanging="480"/>
-      </w:pPr>
-    </w:lvl>
-    <w:lvl w:ilvl="1">
-      <w:numFmt w:val="bullet"/>
-      <w:lvlText w:val=" "/>
-      <w:lvlJc w:val="left"/>
-      <w:pPr>
-        <w:ind w:left="1440" w:hanging="480"/>
-      </w:pPr>
-    </w:lvl>
-    <w:lvl w:ilvl="2">
-      <w:numFmt w:val="bullet"/>
-      <w:lvlText w:val=" "/>
-      <w:lvlJc w:val="left"/>
-      <w:pPr>
-        <w:ind w:left="2160" w:hanging="480"/>
-      </w:pPr>
-    </w:lvl>
-    <w:lvl w:ilvl="3">
-      <w:numFmt w:val="bullet"/>
-      <w:lvlText w:val=" "/>
-      <w:lvlJc w:val="left"/>
-      <w:pPr>
-        <w:ind w:left="2880" w:hanging="480"/>
-      </w:pPr>
-    </w:lvl>
-    <w:lvl w:ilvl="4">
-      <w:numFmt w:val="bullet"/>
-      <w:lvlText w:val=" "/>
-      <w:lvlJc w:val="left"/>
-      <w:pPr>
-        <w:ind w:left="3600" w:hanging="480"/>
-      </w:pPr>
-    </w:lvl>
-    <w:lvl w:ilvl="5">
-      <w:numFmt w:val="bullet"/>
-      <w:lvlText w:val=" "/>
-      <w:lvlJc w:val="left"/>
-      <w:pPr>
-        <w:ind w:left="4320" w:hanging="480"/>
-      </w:pPr>
-    </w:lvl>
-    <w:lvl w:ilvl="6">
-      <w:numFmt w:val="bullet"/>
-      <w:lvlText w:val=" "/>
-      <w:lvlJc w:val="left"/>
-      <w:pPr>
-        <w:ind w:left="5040" w:hanging="480"/>
-      </w:pPr>
-    </w:lvl>
-    <w:lvl w:ilvl="7">
-      <w:numFmt w:val="bullet"/>
-      <w:lvlText w:val=" "/>
-      <w:lvlJc w:val="left"/>
-      <w:pPr>
-        <w:ind w:left="5760" w:hanging="480"/>
-      </w:pPr>
-    </w:lvl>
-    <w:lvl w:ilvl="8">
-      <w:numFmt w:val="bullet"/>
-      <w:lvlText w:val=" "/>
-      <w:lvlJc w:val="left"/>
-      <w:pPr>
-        <w:ind w:left="6480" w:hanging="480"/>
-      </w:pPr>
-    </w:lvl>
-  </w:abstractNum>
-  <w:abstractNum w:abstractNumId="11" w15:restartNumberingAfterBreak="0">
+  <w:abstractNum w15:restartNumberingAfterBreak="0" w:abstractNumId="10">
     <w:nsid w:val="170CD2DE"/>
     <w:multiLevelType w:val="multilevel"/>
     <w:tmpl w:val="14267CCC"/>
@@ -1551,9 +2256,9 @@
       <w:lvlJc w:val="left"/>
       <w:pPr>
         <w:tabs>
-          <w:tab w:val="num" w:pos="0"/>
+          <w:tab w:pos="0" w:val="num"/>
         </w:tabs>
-        <w:ind w:left="480" w:hanging="480"/>
+        <w:ind w:hanging="480" w:left="480"/>
       </w:pPr>
     </w:lvl>
     <w:lvl w:ilvl="1">
@@ -1562,9 +2267,9 @@
       <w:lvlJc w:val="left"/>
       <w:pPr>
         <w:tabs>
-          <w:tab w:val="num" w:pos="720"/>
+          <w:tab w:pos="720" w:val="num"/>
         </w:tabs>
-        <w:ind w:left="1200" w:hanging="480"/>
+        <w:ind w:hanging="480" w:left="1200"/>
       </w:pPr>
     </w:lvl>
     <w:lvl w:ilvl="2">
@@ -1573,9 +2278,9 @@
       <w:lvlJc w:val="left"/>
       <w:pPr>
         <w:tabs>
-          <w:tab w:val="num" w:pos="1440"/>
+          <w:tab w:pos="1440" w:val="num"/>
         </w:tabs>
-        <w:ind w:left="1920" w:hanging="480"/>
+        <w:ind w:hanging="480" w:left="1920"/>
       </w:pPr>
     </w:lvl>
     <w:lvl w:ilvl="3">
@@ -1584,9 +2289,9 @@
       <w:lvlJc w:val="left"/>
       <w:pPr>
         <w:tabs>
-          <w:tab w:val="num" w:pos="2160"/>
+          <w:tab w:pos="2160" w:val="num"/>
         </w:tabs>
-        <w:ind w:left="2640" w:hanging="480"/>
+        <w:ind w:hanging="480" w:left="2640"/>
       </w:pPr>
     </w:lvl>
     <w:lvl w:ilvl="4">
@@ -1595,9 +2300,9 @@
       <w:lvlJc w:val="left"/>
       <w:pPr>
         <w:tabs>
-          <w:tab w:val="num" w:pos="2880"/>
+          <w:tab w:pos="2880" w:val="num"/>
         </w:tabs>
-        <w:ind w:left="3360" w:hanging="480"/>
+        <w:ind w:hanging="480" w:left="3360"/>
       </w:pPr>
     </w:lvl>
     <w:lvl w:ilvl="5">
@@ -1606,9 +2311,9 @@
       <w:lvlJc w:val="left"/>
       <w:pPr>
         <w:tabs>
-          <w:tab w:val="num" w:pos="3600"/>
+          <w:tab w:pos="3600" w:val="num"/>
         </w:tabs>
-        <w:ind w:left="4080" w:hanging="480"/>
+        <w:ind w:hanging="480" w:left="4080"/>
       </w:pPr>
     </w:lvl>
     <w:lvl w:ilvl="6">
@@ -1617,9 +2322,9 @@
       <w:lvlJc w:val="left"/>
       <w:pPr>
         <w:tabs>
-          <w:tab w:val="num" w:pos="4320"/>
+          <w:tab w:pos="4320" w:val="num"/>
         </w:tabs>
-        <w:ind w:left="4800" w:hanging="480"/>
+        <w:ind w:hanging="480" w:left="4800"/>
       </w:pPr>
     </w:lvl>
     <w:lvl w:ilvl="7">
@@ -1628,9 +2333,9 @@
       <w:lvlJc w:val="left"/>
       <w:pPr>
         <w:tabs>
-          <w:tab w:val="num" w:pos="5040"/>
+          <w:tab w:pos="5040" w:val="num"/>
         </w:tabs>
-        <w:ind w:left="5520" w:hanging="480"/>
+        <w:ind w:hanging="480" w:left="5520"/>
       </w:pPr>
     </w:lvl>
     <w:lvl w:ilvl="8">
@@ -1639,13 +2344,13 @@
       <w:lvlJc w:val="left"/>
       <w:pPr>
         <w:tabs>
-          <w:tab w:val="num" w:pos="5760"/>
+          <w:tab w:pos="5760" w:val="num"/>
         </w:tabs>
-        <w:ind w:left="6240" w:hanging="480"/>
+        <w:ind w:hanging="480" w:left="6240"/>
       </w:pPr>
     </w:lvl>
   </w:abstractNum>
-  <w:abstractNum w:abstractNumId="12" w15:restartNumberingAfterBreak="0">
+  <w:abstractNum w15:restartNumberingAfterBreak="0" w:abstractNumId="11">
     <w:nsid w:val="23AC4025"/>
     <w:multiLevelType w:val="hybridMultilevel"/>
     <w:tmpl w:val="EDB03E1C"/>
@@ -1655,86 +2360,86 @@
       <w:lvlText w:val="1.%1"/>
       <w:lvlJc w:val="left"/>
       <w:pPr>
-        <w:ind w:left="360" w:hanging="360"/>
+        <w:ind w:hanging="360" w:left="360"/>
       </w:pPr>
       <w:rPr>
         <w:rFonts w:hint="default"/>
       </w:rPr>
     </w:lvl>
-    <w:lvl w:ilvl="1" w:tplc="04090019" w:tentative="1">
+    <w:lvl w:ilvl="1" w:tentative="1" w:tplc="04090019">
       <w:start w:val="1"/>
       <w:numFmt w:val="lowerLetter"/>
       <w:lvlText w:val="%2."/>
       <w:lvlJc w:val="left"/>
       <w:pPr>
-        <w:ind w:left="1440" w:hanging="360"/>
-      </w:pPr>
-    </w:lvl>
-    <w:lvl w:ilvl="2" w:tplc="0409001B" w:tentative="1">
+        <w:ind w:hanging="360" w:left="1440"/>
+      </w:pPr>
+    </w:lvl>
+    <w:lvl w:ilvl="2" w:tentative="1" w:tplc="0409001B">
       <w:start w:val="1"/>
       <w:numFmt w:val="lowerRoman"/>
       <w:lvlText w:val="%3."/>
       <w:lvlJc w:val="right"/>
       <w:pPr>
-        <w:ind w:left="2160" w:hanging="180"/>
-      </w:pPr>
-    </w:lvl>
-    <w:lvl w:ilvl="3" w:tplc="0409000F" w:tentative="1">
+        <w:ind w:hanging="180" w:left="2160"/>
+      </w:pPr>
+    </w:lvl>
+    <w:lvl w:ilvl="3" w:tentative="1" w:tplc="0409000F">
       <w:start w:val="1"/>
       <w:numFmt w:val="decimal"/>
       <w:lvlText w:val="%4."/>
       <w:lvlJc w:val="left"/>
       <w:pPr>
-        <w:ind w:left="2880" w:hanging="360"/>
-      </w:pPr>
-    </w:lvl>
-    <w:lvl w:ilvl="4" w:tplc="04090019" w:tentative="1">
+        <w:ind w:hanging="360" w:left="2880"/>
+      </w:pPr>
+    </w:lvl>
+    <w:lvl w:ilvl="4" w:tentative="1" w:tplc="04090019">
       <w:start w:val="1"/>
       <w:numFmt w:val="lowerLetter"/>
       <w:lvlText w:val="%5."/>
       <w:lvlJc w:val="left"/>
       <w:pPr>
-        <w:ind w:left="3600" w:hanging="360"/>
-      </w:pPr>
-    </w:lvl>
-    <w:lvl w:ilvl="5" w:tplc="0409001B" w:tentative="1">
+        <w:ind w:hanging="360" w:left="3600"/>
+      </w:pPr>
+    </w:lvl>
+    <w:lvl w:ilvl="5" w:tentative="1" w:tplc="0409001B">
       <w:start w:val="1"/>
       <w:numFmt w:val="lowerRoman"/>
       <w:lvlText w:val="%6."/>
       <w:lvlJc w:val="right"/>
       <w:pPr>
-        <w:ind w:left="4320" w:hanging="180"/>
-      </w:pPr>
-    </w:lvl>
-    <w:lvl w:ilvl="6" w:tplc="0409000F" w:tentative="1">
+        <w:ind w:hanging="180" w:left="4320"/>
+      </w:pPr>
+    </w:lvl>
+    <w:lvl w:ilvl="6" w:tentative="1" w:tplc="0409000F">
       <w:start w:val="1"/>
       <w:numFmt w:val="decimal"/>
       <w:lvlText w:val="%7."/>
       <w:lvlJc w:val="left"/>
       <w:pPr>
-        <w:ind w:left="5040" w:hanging="360"/>
-      </w:pPr>
-    </w:lvl>
-    <w:lvl w:ilvl="7" w:tplc="04090019" w:tentative="1">
+        <w:ind w:hanging="360" w:left="5040"/>
+      </w:pPr>
+    </w:lvl>
+    <w:lvl w:ilvl="7" w:tentative="1" w:tplc="04090019">
       <w:start w:val="1"/>
       <w:numFmt w:val="lowerLetter"/>
       <w:lvlText w:val="%8."/>
       <w:lvlJc w:val="left"/>
       <w:pPr>
-        <w:ind w:left="5760" w:hanging="360"/>
-      </w:pPr>
-    </w:lvl>
-    <w:lvl w:ilvl="8" w:tplc="0409001B" w:tentative="1">
+        <w:ind w:hanging="360" w:left="5760"/>
+      </w:pPr>
+    </w:lvl>
+    <w:lvl w:ilvl="8" w:tentative="1" w:tplc="0409001B">
       <w:start w:val="1"/>
       <w:numFmt w:val="lowerRoman"/>
       <w:lvlText w:val="%9."/>
       <w:lvlJc w:val="right"/>
       <w:pPr>
-        <w:ind w:left="6480" w:hanging="180"/>
+        <w:ind w:hanging="180" w:left="6480"/>
       </w:pPr>
     </w:lvl>
   </w:abstractNum>
-  <w:abstractNum w:abstractNumId="13" w15:restartNumberingAfterBreak="0">
+  <w:abstractNum w15:restartNumberingAfterBreak="0" w:abstractNumId="12">
     <w:nsid w:val="2C1AE401"/>
     <w:multiLevelType w:val="multilevel"/>
     <w:tmpl w:val="12406B6E"/>
@@ -1744,9 +2449,9 @@
       <w:lvlJc w:val="left"/>
       <w:pPr>
         <w:tabs>
-          <w:tab w:val="num" w:pos="0"/>
+          <w:tab w:pos="0" w:val="num"/>
         </w:tabs>
-        <w:ind w:left="480" w:hanging="480"/>
+        <w:ind w:hanging="480" w:left="480"/>
       </w:pPr>
     </w:lvl>
     <w:lvl w:ilvl="1">
@@ -1755,9 +2460,9 @@
       <w:lvlJc w:val="left"/>
       <w:pPr>
         <w:tabs>
-          <w:tab w:val="num" w:pos="720"/>
+          <w:tab w:pos="720" w:val="num"/>
         </w:tabs>
-        <w:ind w:left="1200" w:hanging="480"/>
+        <w:ind w:hanging="480" w:left="1200"/>
       </w:pPr>
     </w:lvl>
     <w:lvl w:ilvl="2">
@@ -1766,9 +2471,9 @@
       <w:lvlJc w:val="left"/>
       <w:pPr>
         <w:tabs>
-          <w:tab w:val="num" w:pos="1440"/>
+          <w:tab w:pos="1440" w:val="num"/>
         </w:tabs>
-        <w:ind w:left="1920" w:hanging="480"/>
+        <w:ind w:hanging="480" w:left="1920"/>
       </w:pPr>
     </w:lvl>
     <w:lvl w:ilvl="3">
@@ -1777,9 +2482,9 @@
       <w:lvlJc w:val="left"/>
       <w:pPr>
         <w:tabs>
-          <w:tab w:val="num" w:pos="2160"/>
+          <w:tab w:pos="2160" w:val="num"/>
         </w:tabs>
-        <w:ind w:left="2640" w:hanging="480"/>
+        <w:ind w:hanging="480" w:left="2640"/>
       </w:pPr>
     </w:lvl>
     <w:lvl w:ilvl="4">
@@ -1788,9 +2493,9 @@
       <w:lvlJc w:val="left"/>
       <w:pPr>
         <w:tabs>
-          <w:tab w:val="num" w:pos="2880"/>
+          <w:tab w:pos="2880" w:val="num"/>
         </w:tabs>
-        <w:ind w:left="3360" w:hanging="480"/>
+        <w:ind w:hanging="480" w:left="3360"/>
       </w:pPr>
     </w:lvl>
     <w:lvl w:ilvl="5">
@@ -1799,9 +2504,9 @@
       <w:lvlJc w:val="left"/>
       <w:pPr>
         <w:tabs>
-          <w:tab w:val="num" w:pos="3600"/>
+          <w:tab w:pos="3600" w:val="num"/>
         </w:tabs>
-        <w:ind w:left="4080" w:hanging="480"/>
+        <w:ind w:hanging="480" w:left="4080"/>
       </w:pPr>
     </w:lvl>
     <w:lvl w:ilvl="6">
@@ -1810,9 +2515,9 @@
       <w:lvlJc w:val="left"/>
       <w:pPr>
         <w:tabs>
-          <w:tab w:val="num" w:pos="4320"/>
+          <w:tab w:pos="4320" w:val="num"/>
         </w:tabs>
-        <w:ind w:left="4800" w:hanging="480"/>
+        <w:ind w:hanging="480" w:left="4800"/>
       </w:pPr>
     </w:lvl>
     <w:lvl w:ilvl="7">
@@ -1821,9 +2526,9 @@
       <w:lvlJc w:val="left"/>
       <w:pPr>
         <w:tabs>
-          <w:tab w:val="num" w:pos="5040"/>
+          <w:tab w:pos="5040" w:val="num"/>
         </w:tabs>
-        <w:ind w:left="5520" w:hanging="480"/>
+        <w:ind w:hanging="480" w:left="5520"/>
       </w:pPr>
     </w:lvl>
     <w:lvl w:ilvl="8">
@@ -1832,13 +2537,13 @@
       <w:lvlJc w:val="left"/>
       <w:pPr>
         <w:tabs>
-          <w:tab w:val="num" w:pos="5760"/>
+          <w:tab w:pos="5760" w:val="num"/>
         </w:tabs>
-        <w:ind w:left="6240" w:hanging="480"/>
+        <w:ind w:hanging="480" w:left="6240"/>
       </w:pPr>
     </w:lvl>
   </w:abstractNum>
-  <w:abstractNum w:abstractNumId="14" w15:restartNumberingAfterBreak="0">
+  <w:abstractNum w15:restartNumberingAfterBreak="0" w:abstractNumId="13">
     <w:nsid w:val="5FFD2A3C"/>
     <w:multiLevelType w:val="hybridMultilevel"/>
     <w:tmpl w:val="C910249A"/>
@@ -1848,262 +2553,338 @@
       <w:lvlText w:val="%1."/>
       <w:lvlJc w:val="left"/>
       <w:pPr>
-        <w:ind w:left="360" w:hanging="360"/>
+        <w:ind w:hanging="360" w:left="360"/>
       </w:pPr>
       <w:rPr>
         <w:rFonts w:hint="default"/>
       </w:rPr>
     </w:lvl>
-    <w:lvl w:ilvl="1" w:tplc="04090019" w:tentative="1">
+    <w:lvl w:ilvl="1" w:tentative="1" w:tplc="04090019">
       <w:start w:val="1"/>
       <w:numFmt w:val="lowerLetter"/>
       <w:lvlText w:val="%2."/>
       <w:lvlJc w:val="left"/>
       <w:pPr>
-        <w:ind w:left="1440" w:hanging="360"/>
-      </w:pPr>
-    </w:lvl>
-    <w:lvl w:ilvl="2" w:tplc="0409001B" w:tentative="1">
+        <w:ind w:hanging="360" w:left="1440"/>
+      </w:pPr>
+    </w:lvl>
+    <w:lvl w:ilvl="2" w:tentative="1" w:tplc="0409001B">
       <w:start w:val="1"/>
       <w:numFmt w:val="lowerRoman"/>
       <w:lvlText w:val="%3."/>
       <w:lvlJc w:val="right"/>
       <w:pPr>
-        <w:ind w:left="2160" w:hanging="180"/>
-      </w:pPr>
-    </w:lvl>
-    <w:lvl w:ilvl="3" w:tplc="0409000F" w:tentative="1">
+        <w:ind w:hanging="180" w:left="2160"/>
+      </w:pPr>
+    </w:lvl>
+    <w:lvl w:ilvl="3" w:tentative="1" w:tplc="0409000F">
       <w:start w:val="1"/>
       <w:numFmt w:val="decimal"/>
       <w:lvlText w:val="%4."/>
       <w:lvlJc w:val="left"/>
       <w:pPr>
-        <w:ind w:left="2880" w:hanging="360"/>
-      </w:pPr>
-    </w:lvl>
-    <w:lvl w:ilvl="4" w:tplc="04090019" w:tentative="1">
+        <w:ind w:hanging="360" w:left="2880"/>
+      </w:pPr>
+    </w:lvl>
+    <w:lvl w:ilvl="4" w:tentative="1" w:tplc="04090019">
       <w:start w:val="1"/>
       <w:numFmt w:val="lowerLetter"/>
       <w:lvlText w:val="%5."/>
       <w:lvlJc w:val="left"/>
       <w:pPr>
-        <w:ind w:left="3600" w:hanging="360"/>
-      </w:pPr>
-    </w:lvl>
-    <w:lvl w:ilvl="5" w:tplc="0409001B" w:tentative="1">
+        <w:ind w:hanging="360" w:left="3600"/>
+      </w:pPr>
+    </w:lvl>
+    <w:lvl w:ilvl="5" w:tentative="1" w:tplc="0409001B">
       <w:start w:val="1"/>
       <w:numFmt w:val="lowerRoman"/>
       <w:lvlText w:val="%6."/>
       <w:lvlJc w:val="right"/>
       <w:pPr>
-        <w:ind w:left="4320" w:hanging="180"/>
-      </w:pPr>
-    </w:lvl>
-    <w:lvl w:ilvl="6" w:tplc="0409000F" w:tentative="1">
+        <w:ind w:hanging="180" w:left="4320"/>
+      </w:pPr>
+    </w:lvl>
+    <w:lvl w:ilvl="6" w:tentative="1" w:tplc="0409000F">
       <w:start w:val="1"/>
       <w:numFmt w:val="decimal"/>
       <w:lvlText w:val="%7."/>
       <w:lvlJc w:val="left"/>
       <w:pPr>
-        <w:ind w:left="5040" w:hanging="360"/>
-      </w:pPr>
-    </w:lvl>
-    <w:lvl w:ilvl="7" w:tplc="04090019" w:tentative="1">
+        <w:ind w:hanging="360" w:left="5040"/>
+      </w:pPr>
+    </w:lvl>
+    <w:lvl w:ilvl="7" w:tentative="1" w:tplc="04090019">
       <w:start w:val="1"/>
       <w:numFmt w:val="lowerLetter"/>
       <w:lvlText w:val="%8."/>
       <w:lvlJc w:val="left"/>
       <w:pPr>
-        <w:ind w:left="5760" w:hanging="360"/>
-      </w:pPr>
-    </w:lvl>
-    <w:lvl w:ilvl="8" w:tplc="0409001B" w:tentative="1">
+        <w:ind w:hanging="360" w:left="5760"/>
+      </w:pPr>
+    </w:lvl>
+    <w:lvl w:ilvl="8" w:tentative="1" w:tplc="0409001B">
       <w:start w:val="1"/>
       <w:numFmt w:val="lowerRoman"/>
       <w:lvlText w:val="%9."/>
       <w:lvlJc w:val="right"/>
       <w:pPr>
-        <w:ind w:left="6480" w:hanging="180"/>
+        <w:ind w:hanging="180" w:left="6480"/>
       </w:pPr>
     </w:lvl>
   </w:abstractNum>
-  <w:num w:numId="1" w16cid:durableId="2118212209">
+  <w:abstractNum w:abstractNumId="990">
+    <w:nsid w:val="A990"/>
+    <w:multiLevelType w:val="multilevel"/>
+    <w:lvl w:ilvl="0">
+      <w:numFmt w:val="bullet"/>
+      <w:lvlText w:val=" "/>
+      <w:lvlJc w:val="left"/>
+      <w:pPr>
+        <w:ind w:left="720" w:hanging="480"/>
+      </w:pPr>
+    </w:lvl>
+    <w:lvl w:ilvl="1">
+      <w:numFmt w:val="bullet"/>
+      <w:lvlText w:val=" "/>
+      <w:lvlJc w:val="left"/>
+      <w:pPr>
+        <w:ind w:left="1440" w:hanging="480"/>
+      </w:pPr>
+    </w:lvl>
+    <w:lvl w:ilvl="2">
+      <w:numFmt w:val="bullet"/>
+      <w:lvlText w:val=" "/>
+      <w:lvlJc w:val="left"/>
+      <w:pPr>
+        <w:ind w:left="2160" w:hanging="480"/>
+      </w:pPr>
+    </w:lvl>
+    <w:lvl w:ilvl="3">
+      <w:numFmt w:val="bullet"/>
+      <w:lvlText w:val=" "/>
+      <w:lvlJc w:val="left"/>
+      <w:pPr>
+        <w:ind w:left="2880" w:hanging="480"/>
+      </w:pPr>
+    </w:lvl>
+    <w:lvl w:ilvl="4">
+      <w:numFmt w:val="bullet"/>
+      <w:lvlText w:val=" "/>
+      <w:lvlJc w:val="left"/>
+      <w:pPr>
+        <w:ind w:left="3600" w:hanging="480"/>
+      </w:pPr>
+    </w:lvl>
+    <w:lvl w:ilvl="5">
+      <w:numFmt w:val="bullet"/>
+      <w:lvlText w:val=" "/>
+      <w:lvlJc w:val="left"/>
+      <w:pPr>
+        <w:ind w:left="4320" w:hanging="480"/>
+      </w:pPr>
+    </w:lvl>
+    <w:lvl w:ilvl="6">
+      <w:numFmt w:val="bullet"/>
+      <w:lvlText w:val=" "/>
+      <w:lvlJc w:val="left"/>
+      <w:pPr>
+        <w:ind w:left="5040" w:hanging="480"/>
+      </w:pPr>
+    </w:lvl>
+    <w:lvl w:ilvl="7">
+      <w:numFmt w:val="bullet"/>
+      <w:lvlText w:val=" "/>
+      <w:lvlJc w:val="left"/>
+      <w:pPr>
+        <w:ind w:left="5760" w:hanging="480"/>
+      </w:pPr>
+    </w:lvl>
+    <w:lvl w:ilvl="8">
+      <w:numFmt w:val="bullet"/>
+      <w:lvlText w:val=" "/>
+      <w:lvlJc w:val="left"/>
+      <w:pPr>
+        <w:ind w:left="6480" w:hanging="480"/>
+      </w:pPr>
+    </w:lvl>
+  </w:abstractNum>
+  <w:num w16cid:durableId="2118212209" w:numId="1">
+    <w:abstractNumId w:val="10"/>
+  </w:num>
+  <w:num w16cid:durableId="998389692" w:numId="2">
+    <w:abstractNumId w:val="10"/>
+  </w:num>
+  <w:num w16cid:durableId="439180562" w:numId="3">
+    <w:abstractNumId w:val="9"/>
+  </w:num>
+  <w:num w16cid:durableId="1653675525" w:numId="4">
+    <w:abstractNumId w:val="7"/>
+  </w:num>
+  <w:num w16cid:durableId="1868980495" w:numId="5">
+    <w:abstractNumId w:val="6"/>
+  </w:num>
+  <w:num w16cid:durableId="949320869" w:numId="6">
+    <w:abstractNumId w:val="5"/>
+  </w:num>
+  <w:num w16cid:durableId="567542100" w:numId="7">
+    <w:abstractNumId w:val="4"/>
+  </w:num>
+  <w:num w16cid:durableId="2093117603" w:numId="8">
+    <w:abstractNumId w:val="8"/>
+  </w:num>
+  <w:num w16cid:durableId="1766725606" w:numId="9">
+    <w:abstractNumId w:val="3"/>
+  </w:num>
+  <w:num w16cid:durableId="1836721295" w:numId="10">
+    <w:abstractNumId w:val="2"/>
+  </w:num>
+  <w:num w16cid:durableId="957374429" w:numId="11">
+    <w:abstractNumId w:val="1"/>
+  </w:num>
+  <w:num w16cid:durableId="1315111753" w:numId="12">
+    <w:abstractNumId w:val="0"/>
+  </w:num>
+  <w:num w16cid:durableId="358045098" w:numId="13">
+    <w:abstractNumId w:val="13"/>
+  </w:num>
+  <w:num w16cid:durableId="2065591830" w:numId="14">
     <w:abstractNumId w:val="11"/>
   </w:num>
-  <w:num w:numId="2" w16cid:durableId="998389692">
-    <w:abstractNumId w:val="11"/>
-  </w:num>
-  <w:num w:numId="3" w16cid:durableId="439180562">
+  <w:num w16cid:durableId="1816333358" w:numId="15">
+    <w:abstractNumId w:val="0"/>
+  </w:num>
+  <w:num w16cid:durableId="1689911979" w:numId="16">
+    <w:abstractNumId w:val="1"/>
+  </w:num>
+  <w:num w16cid:durableId="1450009536" w:numId="17">
+    <w:abstractNumId w:val="2"/>
+  </w:num>
+  <w:num w16cid:durableId="62608426" w:numId="18">
+    <w:abstractNumId w:val="3"/>
+  </w:num>
+  <w:num w16cid:durableId="1604651232" w:numId="19">
+    <w:abstractNumId w:val="8"/>
+  </w:num>
+  <w:num w16cid:durableId="1610769812" w:numId="20">
+    <w:abstractNumId w:val="4"/>
+  </w:num>
+  <w:num w16cid:durableId="1917740920" w:numId="21">
+    <w:abstractNumId w:val="5"/>
+  </w:num>
+  <w:num w16cid:durableId="1850560295" w:numId="22">
+    <w:abstractNumId w:val="6"/>
+  </w:num>
+  <w:num w16cid:durableId="373504526" w:numId="23">
+    <w:abstractNumId w:val="7"/>
+  </w:num>
+  <w:num w16cid:durableId="307517742" w:numId="24">
     <w:abstractNumId w:val="9"/>
   </w:num>
-  <w:num w:numId="4" w16cid:durableId="1653675525">
+  <w:num w16cid:durableId="2109815658" w:numId="25">
+    <w:abstractNumId w:val="0"/>
+  </w:num>
+  <w:num w16cid:durableId="1222863152" w:numId="26">
+    <w:abstractNumId w:val="1"/>
+  </w:num>
+  <w:num w16cid:durableId="1828477482" w:numId="27">
+    <w:abstractNumId w:val="2"/>
+  </w:num>
+  <w:num w16cid:durableId="1215119757" w:numId="28">
+    <w:abstractNumId w:val="3"/>
+  </w:num>
+  <w:num w16cid:durableId="1940983189" w:numId="29">
+    <w:abstractNumId w:val="8"/>
+  </w:num>
+  <w:num w16cid:durableId="85080593" w:numId="30">
+    <w:abstractNumId w:val="4"/>
+  </w:num>
+  <w:num w16cid:durableId="143158434" w:numId="31">
+    <w:abstractNumId w:val="5"/>
+  </w:num>
+  <w:num w16cid:durableId="2026050233" w:numId="32">
+    <w:abstractNumId w:val="6"/>
+  </w:num>
+  <w:num w16cid:durableId="638190012" w:numId="33">
     <w:abstractNumId w:val="7"/>
   </w:num>
-  <w:num w:numId="5" w16cid:durableId="1868980495">
+  <w:num w16cid:durableId="2055305312" w:numId="34">
+    <w:abstractNumId w:val="9"/>
+  </w:num>
+  <w:num w16cid:durableId="944458106" w:numId="35">
+    <w:abstractNumId w:val="0"/>
+  </w:num>
+  <w:num w16cid:durableId="283467524" w:numId="36">
+    <w:abstractNumId w:val="1"/>
+  </w:num>
+  <w:num w16cid:durableId="328018944" w:numId="37">
+    <w:abstractNumId w:val="2"/>
+  </w:num>
+  <w:num w16cid:durableId="1681815030" w:numId="38">
+    <w:abstractNumId w:val="3"/>
+  </w:num>
+  <w:num w16cid:durableId="898636941" w:numId="39">
+    <w:abstractNumId w:val="8"/>
+  </w:num>
+  <w:num w16cid:durableId="930624238" w:numId="40">
+    <w:abstractNumId w:val="4"/>
+  </w:num>
+  <w:num w16cid:durableId="1414550695" w:numId="41">
+    <w:abstractNumId w:val="5"/>
+  </w:num>
+  <w:num w16cid:durableId="2138061571" w:numId="42">
     <w:abstractNumId w:val="6"/>
   </w:num>
-  <w:num w:numId="6" w16cid:durableId="949320869">
+  <w:num w16cid:durableId="294069404" w:numId="43">
+    <w:abstractNumId w:val="7"/>
+  </w:num>
+  <w:num w16cid:durableId="503012756" w:numId="44">
+    <w:abstractNumId w:val="9"/>
+  </w:num>
+  <w:num w16cid:durableId="1727484959" w:numId="45">
+    <w:abstractNumId w:val="0"/>
+  </w:num>
+  <w:num w16cid:durableId="949046911" w:numId="46">
+    <w:abstractNumId w:val="1"/>
+  </w:num>
+  <w:num w16cid:durableId="1980374653" w:numId="47">
+    <w:abstractNumId w:val="2"/>
+  </w:num>
+  <w:num w16cid:durableId="1445539245" w:numId="48">
+    <w:abstractNumId w:val="3"/>
+  </w:num>
+  <w:num w16cid:durableId="1604991112" w:numId="49">
+    <w:abstractNumId w:val="8"/>
+  </w:num>
+  <w:num w16cid:durableId="1156647071" w:numId="50">
+    <w:abstractNumId w:val="4"/>
+  </w:num>
+  <w:num w16cid:durableId="530920288" w:numId="51">
     <w:abstractNumId w:val="5"/>
   </w:num>
-  <w:num w:numId="7" w16cid:durableId="567542100">
-    <w:abstractNumId w:val="4"/>
-  </w:num>
-  <w:num w:numId="8" w16cid:durableId="2093117603">
-    <w:abstractNumId w:val="8"/>
-  </w:num>
-  <w:num w:numId="9" w16cid:durableId="1766725606">
-    <w:abstractNumId w:val="3"/>
-  </w:num>
-  <w:num w:numId="10" w16cid:durableId="1836721295">
-    <w:abstractNumId w:val="2"/>
-  </w:num>
-  <w:num w:numId="11" w16cid:durableId="957374429">
-    <w:abstractNumId w:val="1"/>
-  </w:num>
-  <w:num w:numId="12" w16cid:durableId="1315111753">
-    <w:abstractNumId w:val="0"/>
-  </w:num>
-  <w:num w:numId="13" w16cid:durableId="358045098">
-    <w:abstractNumId w:val="14"/>
-  </w:num>
-  <w:num w:numId="14" w16cid:durableId="2065591830">
-    <w:abstractNumId w:val="12"/>
-  </w:num>
-  <w:num w:numId="15" w16cid:durableId="1816333358">
-    <w:abstractNumId w:val="0"/>
-  </w:num>
-  <w:num w:numId="16" w16cid:durableId="1689911979">
-    <w:abstractNumId w:val="1"/>
-  </w:num>
-  <w:num w:numId="17" w16cid:durableId="1450009536">
-    <w:abstractNumId w:val="2"/>
-  </w:num>
-  <w:num w:numId="18" w16cid:durableId="62608426">
-    <w:abstractNumId w:val="3"/>
-  </w:num>
-  <w:num w:numId="19" w16cid:durableId="1604651232">
-    <w:abstractNumId w:val="8"/>
-  </w:num>
-  <w:num w:numId="20" w16cid:durableId="1610769812">
-    <w:abstractNumId w:val="4"/>
-  </w:num>
-  <w:num w:numId="21" w16cid:durableId="1917740920">
-    <w:abstractNumId w:val="5"/>
-  </w:num>
-  <w:num w:numId="22" w16cid:durableId="1850560295">
+  <w:num w16cid:durableId="1220937960" w:numId="52">
     <w:abstractNumId w:val="6"/>
   </w:num>
-  <w:num w:numId="23" w16cid:durableId="373504526">
+  <w:num w16cid:durableId="315185155" w:numId="53">
     <w:abstractNumId w:val="7"/>
   </w:num>
-  <w:num w:numId="24" w16cid:durableId="307517742">
+  <w:num w16cid:durableId="1938516098" w:numId="54">
     <w:abstractNumId w:val="9"/>
   </w:num>
-  <w:num w:numId="25" w16cid:durableId="2109815658">
-    <w:abstractNumId w:val="0"/>
-  </w:num>
-  <w:num w:numId="26" w16cid:durableId="1222863152">
-    <w:abstractNumId w:val="1"/>
-  </w:num>
-  <w:num w:numId="27" w16cid:durableId="1828477482">
-    <w:abstractNumId w:val="2"/>
-  </w:num>
-  <w:num w:numId="28" w16cid:durableId="1215119757">
-    <w:abstractNumId w:val="3"/>
-  </w:num>
-  <w:num w:numId="29" w16cid:durableId="1940983189">
-    <w:abstractNumId w:val="8"/>
-  </w:num>
-  <w:num w:numId="30" w16cid:durableId="85080593">
-    <w:abstractNumId w:val="4"/>
-  </w:num>
-  <w:num w:numId="31" w16cid:durableId="143158434">
-    <w:abstractNumId w:val="5"/>
-  </w:num>
-  <w:num w:numId="32" w16cid:durableId="2026050233">
-    <w:abstractNumId w:val="6"/>
-  </w:num>
-  <w:num w:numId="33" w16cid:durableId="638190012">
-    <w:abstractNumId w:val="7"/>
-  </w:num>
-  <w:num w:numId="34" w16cid:durableId="2055305312">
-    <w:abstractNumId w:val="9"/>
-  </w:num>
-  <w:num w:numId="35" w16cid:durableId="944458106">
-    <w:abstractNumId w:val="0"/>
-  </w:num>
-  <w:num w:numId="36" w16cid:durableId="283467524">
-    <w:abstractNumId w:val="1"/>
-  </w:num>
-  <w:num w:numId="37" w16cid:durableId="328018944">
-    <w:abstractNumId w:val="2"/>
-  </w:num>
-  <w:num w:numId="38" w16cid:durableId="1681815030">
-    <w:abstractNumId w:val="3"/>
-  </w:num>
-  <w:num w:numId="39" w16cid:durableId="898636941">
-    <w:abstractNumId w:val="8"/>
-  </w:num>
-  <w:num w:numId="40" w16cid:durableId="930624238">
-    <w:abstractNumId w:val="4"/>
-  </w:num>
-  <w:num w:numId="41" w16cid:durableId="1414550695">
-    <w:abstractNumId w:val="5"/>
-  </w:num>
-  <w:num w:numId="42" w16cid:durableId="2138061571">
-    <w:abstractNumId w:val="6"/>
-  </w:num>
-  <w:num w:numId="43" w16cid:durableId="294069404">
-    <w:abstractNumId w:val="7"/>
-  </w:num>
-  <w:num w:numId="44" w16cid:durableId="503012756">
-    <w:abstractNumId w:val="9"/>
-  </w:num>
-  <w:num w:numId="45" w16cid:durableId="1727484959">
-    <w:abstractNumId w:val="0"/>
-  </w:num>
-  <w:num w:numId="46" w16cid:durableId="949046911">
-    <w:abstractNumId w:val="1"/>
-  </w:num>
-  <w:num w:numId="47" w16cid:durableId="1980374653">
-    <w:abstractNumId w:val="2"/>
-  </w:num>
-  <w:num w:numId="48" w16cid:durableId="1445539245">
-    <w:abstractNumId w:val="3"/>
-  </w:num>
-  <w:num w:numId="49" w16cid:durableId="1604991112">
-    <w:abstractNumId w:val="8"/>
-  </w:num>
-  <w:num w:numId="50" w16cid:durableId="1156647071">
-    <w:abstractNumId w:val="4"/>
-  </w:num>
-  <w:num w:numId="51" w16cid:durableId="530920288">
-    <w:abstractNumId w:val="5"/>
-  </w:num>
-  <w:num w:numId="52" w16cid:durableId="1220937960">
-    <w:abstractNumId w:val="6"/>
-  </w:num>
-  <w:num w:numId="53" w16cid:durableId="315185155">
-    <w:abstractNumId w:val="7"/>
-  </w:num>
-  <w:num w:numId="54" w16cid:durableId="1938516098">
-    <w:abstractNumId w:val="9"/>
-  </w:num>
-  <w:num w:numId="55" w16cid:durableId="2124692120">
-    <w:abstractNumId w:val="10"/>
+  <w:num w:numId="1000">
+    <w:abstractNumId w:val="990"/>
   </w:num>
 </w:numbering>
 </file>
 
 <file path=word/styles.xml><?xml version="1.0" encoding="utf-8"?>
-<w:styles xmlns:mc="http://schemas.openxmlformats.org/markup-compatibility/2006" xmlns:r="http://schemas.openxmlformats.org/officeDocument/2006/relationships" xmlns:w="http://schemas.openxmlformats.org/wordprocessingml/2006/main" xmlns:w14="http://schemas.microsoft.com/office/word/2010/wordml" xmlns:w15="http://schemas.microsoft.com/office/word/2012/wordml" xmlns:w16cex="http://schemas.microsoft.com/office/word/2018/wordml/cex" xmlns:w16cid="http://schemas.microsoft.com/office/word/2016/wordml/cid" xmlns:w16="http://schemas.microsoft.com/office/word/2018/wordml" xmlns:w16sdtdh="http://schemas.microsoft.com/office/word/2020/wordml/sdtdatahash" xmlns:w16se="http://schemas.microsoft.com/office/word/2015/wordml/symex" mc:Ignorable="w14 w15 w16se w16cid w16 w16cex w16sdtdh">
+<w:styles xmlns:mc="http://schemas.openxmlformats.org/markup-compatibility/2006" xmlns:r="http://schemas.openxmlformats.org/officeDocument/2006/relationships" xmlns:w="http://schemas.openxmlformats.org/wordprocessingml/2006/main" xmlns:w14="http://schemas.microsoft.com/office/word/2010/wordml" xmlns:w15="http://schemas.microsoft.com/office/word/2012/wordml" xmlns:w16="http://schemas.microsoft.com/office/word/2018/wordml" xmlns:w16cex="http://schemas.microsoft.com/office/word/2018/wordml/cex" xmlns:w16cid="http://schemas.microsoft.com/office/word/2016/wordml/cid" xmlns:w16sdtdh="http://schemas.microsoft.com/office/word/2020/wordml/sdtdatahash" xmlns:w16se="http://schemas.microsoft.com/office/word/2015/wordml/symex" mc:Ignorable="w14 w15 w16se w16cid w16 w16cex w16sdtdh">
   <w:docDefaults>
     <w:rPrDefault>
       <w:rPr>
-        <w:rFonts w:asciiTheme="minorHAnsi" w:eastAsiaTheme="minorHAnsi" w:hAnsiTheme="minorHAnsi" w:cstheme="minorBidi"/>
+        <w:rFonts w:asciiTheme="minorHAnsi" w:cstheme="minorBidi" w:eastAsiaTheme="minorHAnsi" w:hAnsiTheme="minorHAnsi"/>
         <w:sz w:val="24"/>
         <w:szCs w:val="24"/>
-        <w:lang w:val="en-US" w:eastAsia="en-US" w:bidi="ar-SA"/>
+        <w:lang w:bidi="ar-SA" w:eastAsia="en-US" w:val="en-US"/>
       </w:rPr>
     </w:rPrDefault>
     <w:pPrDefault>
@@ -2112,7 +2893,7 @@
       </w:pPr>
     </w:pPrDefault>
   </w:docDefaults>
-  <w:latentStyles w:defLockedState="0" w:defUIPriority="0" w:defSemiHidden="0" w:defUnhideWhenUsed="0" w:defQFormat="0" w:count="376">
+  <w:latentStyles w:count="376" w:defLockedState="0" w:defQFormat="0" w:defSemiHidden="0" w:defUIPriority="0" w:defUnhideWhenUsed="0">
     <w:lsdException w:name="heading 5" w:semiHidden="1" w:unhideWhenUsed="1"/>
     <w:lsdException w:name="index 2" w:semiHidden="1" w:unhideWhenUsed="1"/>
     <w:lsdException w:name="index 3" w:semiHidden="1" w:unhideWhenUsed="1"/>
@@ -2450,7 +3231,7 @@
     <w:lsdException w:name="Unresolved Mention" w:semiHidden="1" w:uiPriority="99" w:unhideWhenUsed="1"/>
     <w:lsdException w:name="Smart Link" w:semiHidden="1" w:uiPriority="99" w:unhideWhenUsed="1"/>
   </w:latentStyles>
-  <w:style w:type="paragraph" w:default="1" w:styleId="Normal">
+  <w:style w:default="1" w:styleId="Normal" w:type="paragraph">
     <w:name w:val="Normal"/>
     <w:qFormat/>
     <w:rsid w:val="008C1E9D"/>
@@ -2461,7 +3242,7 @@
       <w:rFonts w:ascii="Times New Roman" w:hAnsi="Times New Roman"/>
     </w:rPr>
   </w:style>
-  <w:style w:type="paragraph" w:styleId="Heading1">
+  <w:style w:styleId="Heading1" w:type="paragraph">
     <w:name w:val="heading 1"/>
     <w:basedOn w:val="Normal"/>
     <w:next w:val="BodyText"/>
@@ -2476,14 +3257,14 @@
       <w:outlineLvl w:val="0"/>
     </w:pPr>
     <w:rPr>
-      <w:rFonts w:eastAsiaTheme="majorEastAsia" w:cstheme="majorBidi"/>
+      <w:rFonts w:cstheme="majorBidi" w:eastAsiaTheme="majorEastAsia"/>
       <w:b/>
       <w:bCs/>
       <w:caps/>
       <w:szCs w:val="32"/>
     </w:rPr>
   </w:style>
-  <w:style w:type="paragraph" w:styleId="Heading2">
+  <w:style w:styleId="Heading2" w:type="paragraph">
     <w:name w:val="heading 2"/>
     <w:basedOn w:val="Normal"/>
     <w:next w:val="BodyText"/>
@@ -2499,13 +3280,13 @@
       <w:outlineLvl w:val="1"/>
     </w:pPr>
     <w:rPr>
-      <w:rFonts w:eastAsiaTheme="majorEastAsia" w:cstheme="majorBidi"/>
+      <w:rFonts w:cstheme="majorBidi" w:eastAsiaTheme="majorEastAsia"/>
       <w:b/>
       <w:bCs/>
       <w:szCs w:val="32"/>
     </w:rPr>
   </w:style>
-  <w:style w:type="paragraph" w:styleId="Heading3">
+  <w:style w:styleId="Heading3" w:type="paragraph">
     <w:name w:val="heading 3"/>
     <w:basedOn w:val="Normal"/>
     <w:next w:val="BodyText"/>
@@ -2521,13 +3302,13 @@
       <w:outlineLvl w:val="2"/>
     </w:pPr>
     <w:rPr>
-      <w:rFonts w:eastAsiaTheme="majorEastAsia" w:cstheme="majorBidi"/>
+      <w:rFonts w:cstheme="majorBidi" w:eastAsiaTheme="majorEastAsia"/>
       <w:bCs/>
       <w:i/>
       <w:szCs w:val="28"/>
     </w:rPr>
   </w:style>
-  <w:style w:type="paragraph" w:styleId="Heading4">
+  <w:style w:styleId="Heading4" w:type="paragraph">
     <w:name w:val="heading 4"/>
     <w:basedOn w:val="Normal"/>
     <w:next w:val="BodyText"/>
@@ -2544,11 +3325,11 @@
       <w:outlineLvl w:val="3"/>
     </w:pPr>
     <w:rPr>
-      <w:rFonts w:eastAsiaTheme="majorEastAsia" w:cstheme="majorBidi"/>
+      <w:rFonts w:cstheme="majorBidi" w:eastAsiaTheme="majorEastAsia"/>
       <w:bCs/>
     </w:rPr>
   </w:style>
-  <w:style w:type="paragraph" w:styleId="Heading5">
+  <w:style w:styleId="Heading5" w:type="paragraph">
     <w:name w:val="heading 5"/>
     <w:basedOn w:val="Normal"/>
     <w:next w:val="BodyText"/>
@@ -2564,14 +3345,14 @@
       <w:outlineLvl w:val="4"/>
     </w:pPr>
     <w:rPr>
-      <w:rFonts w:asciiTheme="majorHAnsi" w:eastAsiaTheme="majorEastAsia" w:hAnsiTheme="majorHAnsi" w:cstheme="majorBidi"/>
+      <w:rFonts w:asciiTheme="majorHAnsi" w:cstheme="majorBidi" w:eastAsiaTheme="majorEastAsia" w:hAnsiTheme="majorHAnsi"/>
       <w:i/>
       <w:iCs/>
-      <w:color w:val="FFFFFF" w:themeColor="background1"/>
+      <w:color w:themeColor="background1" w:val="FFFFFF"/>
       <w:sz w:val="16"/>
     </w:rPr>
   </w:style>
-  <w:style w:type="paragraph" w:styleId="Heading6">
+  <w:style w:styleId="Heading6" w:type="paragraph">
     <w:name w:val="heading 6"/>
     <w:basedOn w:val="Normal"/>
     <w:next w:val="BodyText"/>
@@ -2582,15 +3363,15 @@
     <w:pPr>
       <w:keepNext/>
       <w:keepLines/>
-      <w:spacing w:before="200" w:after="0"/>
+      <w:spacing w:after="0" w:before="200"/>
       <w:outlineLvl w:val="5"/>
     </w:pPr>
     <w:rPr>
-      <w:rFonts w:eastAsiaTheme="majorEastAsia" w:cstheme="majorBidi"/>
+      <w:rFonts w:cstheme="majorBidi" w:eastAsiaTheme="majorEastAsia"/>
       <w:b/>
     </w:rPr>
   </w:style>
-  <w:style w:type="paragraph" w:styleId="Heading7">
+  <w:style w:styleId="Heading7" w:type="paragraph">
     <w:name w:val="heading 7"/>
     <w:basedOn w:val="Normal"/>
     <w:next w:val="BodyText"/>
@@ -2601,16 +3382,16 @@
     <w:pPr>
       <w:keepNext/>
       <w:keepLines/>
-      <w:spacing w:before="200" w:after="120"/>
+      <w:spacing w:after="120" w:before="200"/>
       <w:outlineLvl w:val="6"/>
     </w:pPr>
     <w:rPr>
-      <w:rFonts w:eastAsiaTheme="majorEastAsia" w:cstheme="majorBidi"/>
+      <w:rFonts w:cstheme="majorBidi" w:eastAsiaTheme="majorEastAsia"/>
       <w:b/>
       <w:u w:val="single"/>
     </w:rPr>
   </w:style>
-  <w:style w:type="paragraph" w:styleId="Heading8">
+  <w:style w:styleId="Heading8" w:type="paragraph">
     <w:name w:val="heading 8"/>
     <w:basedOn w:val="Normal"/>
     <w:next w:val="BodyText"/>
@@ -2621,18 +3402,18 @@
     <w:pPr>
       <w:keepNext/>
       <w:keepLines/>
-      <w:spacing w:before="200" w:after="0" w:line="480" w:lineRule="auto"/>
+      <w:spacing w:after="0" w:before="200" w:line="480" w:lineRule="auto"/>
       <w:jc w:val="center"/>
       <w:outlineLvl w:val="7"/>
     </w:pPr>
     <w:rPr>
-      <w:rFonts w:eastAsiaTheme="majorEastAsia" w:cstheme="majorBidi"/>
+      <w:rFonts w:cstheme="majorBidi" w:eastAsiaTheme="majorEastAsia"/>
       <w:b/>
       <w:smallCaps/>
       <w:sz w:val="28"/>
     </w:rPr>
   </w:style>
-  <w:style w:type="paragraph" w:styleId="Heading9">
+  <w:style w:styleId="Heading9" w:type="paragraph">
     <w:name w:val="heading 9"/>
     <w:basedOn w:val="Normal"/>
     <w:next w:val="BodyText"/>
@@ -2642,42 +3423,42 @@
     <w:pPr>
       <w:keepNext/>
       <w:keepLines/>
-      <w:spacing w:before="200" w:after="0"/>
+      <w:spacing w:after="0" w:before="200"/>
       <w:outlineLvl w:val="8"/>
     </w:pPr>
     <w:rPr>
-      <w:rFonts w:asciiTheme="majorHAnsi" w:eastAsiaTheme="majorEastAsia" w:hAnsiTheme="majorHAnsi" w:cstheme="majorBidi"/>
-      <w:color w:val="4F81BD" w:themeColor="accent1"/>
-    </w:rPr>
-  </w:style>
-  <w:style w:type="character" w:default="1" w:styleId="DefaultParagraphFont">
+      <w:rFonts w:asciiTheme="majorHAnsi" w:cstheme="majorBidi" w:eastAsiaTheme="majorEastAsia" w:hAnsiTheme="majorHAnsi"/>
+      <w:color w:themeColor="accent1" w:val="4F81BD"/>
+    </w:rPr>
+  </w:style>
+  <w:style w:default="1" w:styleId="DefaultParagraphFont" w:type="character">
     <w:name w:val="Default Paragraph Font"/>
     <w:uiPriority w:val="1"/>
     <w:semiHidden/>
     <w:unhideWhenUsed/>
   </w:style>
-  <w:style w:type="table" w:default="1" w:styleId="TableNormal">
+  <w:style w:default="1" w:styleId="TableNormal" w:type="table">
     <w:name w:val="Normal Table"/>
     <w:uiPriority w:val="99"/>
     <w:semiHidden/>
     <w:unhideWhenUsed/>
     <w:tblPr>
-      <w:tblInd w:w="0" w:type="dxa"/>
+      <w:tblInd w:type="dxa" w:w="0"/>
       <w:tblCellMar>
-        <w:top w:w="0" w:type="dxa"/>
-        <w:left w:w="108" w:type="dxa"/>
-        <w:bottom w:w="0" w:type="dxa"/>
-        <w:right w:w="108" w:type="dxa"/>
+        <w:top w:type="dxa" w:w="0"/>
+        <w:left w:type="dxa" w:w="108"/>
+        <w:bottom w:type="dxa" w:w="0"/>
+        <w:right w:type="dxa" w:w="108"/>
       </w:tblCellMar>
     </w:tblPr>
   </w:style>
-  <w:style w:type="numbering" w:default="1" w:styleId="NoList">
+  <w:style w:default="1" w:styleId="NoList" w:type="numbering">
     <w:name w:val="No List"/>
     <w:uiPriority w:val="99"/>
     <w:semiHidden/>
     <w:unhideWhenUsed/>
   </w:style>
-  <w:style w:type="paragraph" w:styleId="BodyText">
+  <w:style w:styleId="BodyText" w:type="paragraph">
     <w:name w:val="Body Text"/>
     <w:basedOn w:val="Normal"/>
     <w:link w:val="BodyTextChar"/>
@@ -2688,14 +3469,14 @@
       <w:contextualSpacing/>
     </w:pPr>
   </w:style>
-  <w:style w:type="paragraph" w:customStyle="1" w:styleId="FirstParagraph">
+  <w:style w:customStyle="1" w:styleId="FirstParagraph" w:type="paragraph">
     <w:name w:val="First Paragraph"/>
     <w:basedOn w:val="BodyText"/>
     <w:next w:val="BodyText"/>
     <w:qFormat/>
     <w:rsid w:val="00A66956"/>
   </w:style>
-  <w:style w:type="paragraph" w:customStyle="1" w:styleId="Compact">
+  <w:style w:customStyle="1" w:styleId="Compact" w:type="paragraph">
     <w:name w:val="Compact"/>
     <w:basedOn w:val="BodyText"/>
     <w:qFormat/>
@@ -2704,7 +3485,7 @@
       <w:spacing w:after="240" w:line="240" w:lineRule="auto"/>
     </w:pPr>
   </w:style>
-  <w:style w:type="paragraph" w:styleId="Title">
+  <w:style w:styleId="Title" w:type="paragraph">
     <w:name w:val="Title"/>
     <w:basedOn w:val="Normal"/>
     <w:next w:val="BodyText"/>
@@ -2713,11 +3494,11 @@
     <w:pPr>
       <w:keepNext/>
       <w:keepLines/>
-      <w:spacing w:before="480" w:after="240" w:line="480" w:lineRule="auto"/>
+      <w:spacing w:after="240" w:before="480" w:line="480" w:lineRule="auto"/>
       <w:jc w:val="center"/>
     </w:pPr>
     <w:rPr>
-      <w:rFonts w:eastAsiaTheme="majorEastAsia" w:cstheme="majorBidi"/>
+      <w:rFonts w:cstheme="majorBidi" w:eastAsiaTheme="majorEastAsia"/>
       <w:b/>
       <w:bCs/>
       <w:smallCaps/>
@@ -2725,7 +3506,7 @@
       <w:szCs w:val="36"/>
     </w:rPr>
   </w:style>
-  <w:style w:type="paragraph" w:styleId="Subtitle">
+  <w:style w:styleId="Subtitle" w:type="paragraph">
     <w:name w:val="Subtitle"/>
     <w:basedOn w:val="Title"/>
     <w:next w:val="BodyText"/>
@@ -2738,7 +3519,7 @@
       <w:szCs w:val="30"/>
     </w:rPr>
   </w:style>
-  <w:style w:type="paragraph" w:customStyle="1" w:styleId="Author">
+  <w:style w:customStyle="1" w:styleId="Author" w:type="paragraph">
     <w:name w:val="Author"/>
     <w:next w:val="BodyText"/>
     <w:qFormat/>
@@ -2748,7 +3529,7 @@
       <w:jc w:val="center"/>
     </w:pPr>
   </w:style>
-  <w:style w:type="paragraph" w:styleId="Date">
+  <w:style w:styleId="Date" w:type="paragraph">
     <w:name w:val="Date"/>
     <w:next w:val="BodyText"/>
     <w:qFormat/>
@@ -2758,7 +3539,7 @@
       <w:jc w:val="center"/>
     </w:pPr>
   </w:style>
-  <w:style w:type="paragraph" w:customStyle="1" w:styleId="Abstract">
+  <w:style w:customStyle="1" w:styleId="Abstract" w:type="paragraph">
     <w:name w:val="Abstract"/>
     <w:basedOn w:val="Normal"/>
     <w:next w:val="BodyText"/>
@@ -2766,24 +3547,24 @@
     <w:pPr>
       <w:keepNext/>
       <w:keepLines/>
-      <w:spacing w:before="300" w:after="300"/>
+      <w:spacing w:after="300" w:before="300"/>
     </w:pPr>
     <w:rPr>
       <w:sz w:val="20"/>
       <w:szCs w:val="20"/>
     </w:rPr>
   </w:style>
-  <w:style w:type="paragraph" w:styleId="Bibliography">
+  <w:style w:styleId="Bibliography" w:type="paragraph">
     <w:name w:val="Bibliography"/>
     <w:basedOn w:val="Normal"/>
     <w:qFormat/>
     <w:rsid w:val="00F734CF"/>
     <w:pPr>
       <w:spacing w:after="80"/>
-      <w:ind w:left="360" w:hanging="360"/>
+      <w:ind w:hanging="360" w:left="360"/>
     </w:pPr>
   </w:style>
-  <w:style w:type="paragraph" w:styleId="BlockText">
+  <w:style w:styleId="BlockText" w:type="paragraph">
     <w:name w:val="Block Text"/>
     <w:basedOn w:val="BodyText"/>
     <w:next w:val="BodyText"/>
@@ -2795,34 +3576,34 @@
       <w:ind w:firstLine="720"/>
     </w:pPr>
     <w:rPr>
-      <w:rFonts w:eastAsiaTheme="majorEastAsia" w:cstheme="majorBidi"/>
+      <w:rFonts w:cstheme="majorBidi" w:eastAsiaTheme="majorEastAsia"/>
       <w:bCs/>
       <w:szCs w:val="20"/>
     </w:rPr>
   </w:style>
-  <w:style w:type="paragraph" w:styleId="FootnoteText">
+  <w:style w:styleId="FootnoteText" w:type="paragraph">
     <w:name w:val="footnote text"/>
     <w:basedOn w:val="Normal"/>
     <w:uiPriority w:val="9"/>
     <w:unhideWhenUsed/>
     <w:qFormat/>
   </w:style>
-  <w:style w:type="table" w:customStyle="1" w:styleId="Table">
+  <w:style w:customStyle="1" w:styleId="Table" w:type="table">
     <w:name w:val="Table"/>
     <w:semiHidden/>
     <w:unhideWhenUsed/>
     <w:qFormat/>
     <w:tblPr>
-      <w:tblInd w:w="0" w:type="dxa"/>
+      <w:tblInd w:type="dxa" w:w="0"/>
       <w:tblCellMar>
-        <w:top w:w="0" w:type="dxa"/>
-        <w:left w:w="108" w:type="dxa"/>
-        <w:bottom w:w="0" w:type="dxa"/>
-        <w:right w:w="108" w:type="dxa"/>
+        <w:top w:type="dxa" w:w="0"/>
+        <w:left w:type="dxa" w:w="108"/>
+        <w:bottom w:type="dxa" w:w="0"/>
+        <w:right w:type="dxa" w:w="108"/>
       </w:tblCellMar>
     </w:tblPr>
   </w:style>
-  <w:style w:type="paragraph" w:customStyle="1" w:styleId="DefinitionTerm">
+  <w:style w:customStyle="1" w:styleId="DefinitionTerm" w:type="paragraph">
     <w:name w:val="Definition Term"/>
     <w:basedOn w:val="Normal"/>
     <w:next w:val="Definition"/>
@@ -2835,11 +3616,11 @@
       <w:b/>
     </w:rPr>
   </w:style>
-  <w:style w:type="paragraph" w:customStyle="1" w:styleId="Definition">
+  <w:style w:customStyle="1" w:styleId="Definition" w:type="paragraph">
     <w:name w:val="Definition"/>
     <w:basedOn w:val="Normal"/>
   </w:style>
-  <w:style w:type="paragraph" w:styleId="Caption">
+  <w:style w:styleId="Caption" w:type="paragraph">
     <w:name w:val="caption"/>
     <w:basedOn w:val="Normal"/>
     <w:link w:val="CaptionChar"/>
@@ -2848,18 +3629,18 @@
       <w:spacing w:after="120"/>
     </w:pPr>
   </w:style>
-  <w:style w:type="paragraph" w:customStyle="1" w:styleId="TableCaption">
+  <w:style w:customStyle="1" w:styleId="TableCaption" w:type="paragraph">
     <w:name w:val="Table Caption"/>
     <w:basedOn w:val="Caption"/>
     <w:pPr>
       <w:keepNext/>
     </w:pPr>
   </w:style>
-  <w:style w:type="paragraph" w:customStyle="1" w:styleId="ImageCaption">
+  <w:style w:customStyle="1" w:styleId="ImageCaption" w:type="paragraph">
     <w:name w:val="Image Caption"/>
     <w:basedOn w:val="Caption"/>
   </w:style>
-  <w:style w:type="paragraph" w:customStyle="1" w:styleId="Figure">
+  <w:style w:customStyle="1" w:styleId="Figure" w:type="paragraph">
     <w:name w:val="Figure"/>
     <w:basedOn w:val="Normal"/>
     <w:rsid w:val="00EB3A58"/>
@@ -2867,14 +3648,14 @@
       <w:jc w:val="center"/>
     </w:pPr>
   </w:style>
-  <w:style w:type="paragraph" w:customStyle="1" w:styleId="CaptionedFigure">
+  <w:style w:customStyle="1" w:styleId="CaptionedFigure" w:type="paragraph">
     <w:name w:val="Captioned Figure"/>
     <w:basedOn w:val="Figure"/>
     <w:pPr>
       <w:keepNext/>
     </w:pPr>
   </w:style>
-  <w:style w:type="character" w:customStyle="1" w:styleId="CaptionChar">
+  <w:style w:customStyle="1" w:styleId="CaptionChar" w:type="character">
     <w:name w:val="Caption Char"/>
     <w:basedOn w:val="DefaultParagraphFont"/>
     <w:link w:val="Caption"/>
@@ -2883,7 +3664,7 @@
       <w:rFonts w:ascii="Times New Roman" w:hAnsi="Times New Roman"/>
     </w:rPr>
   </w:style>
-  <w:style w:type="character" w:customStyle="1" w:styleId="VerbatimChar">
+  <w:style w:customStyle="1" w:styleId="VerbatimChar" w:type="character">
     <w:name w:val="Verbatim Char"/>
     <w:basedOn w:val="CaptionChar"/>
     <w:link w:val="SourceCode"/>
@@ -2892,7 +3673,7 @@
       <w:sz w:val="22"/>
     </w:rPr>
   </w:style>
-  <w:style w:type="character" w:styleId="FootnoteReference">
+  <w:style w:styleId="FootnoteReference" w:type="character">
     <w:name w:val="footnote reference"/>
     <w:basedOn w:val="CaptionChar"/>
     <w:rPr>
@@ -2900,15 +3681,15 @@
       <w:vertAlign w:val="superscript"/>
     </w:rPr>
   </w:style>
-  <w:style w:type="character" w:styleId="Hyperlink">
+  <w:style w:styleId="Hyperlink" w:type="character">
     <w:name w:val="Hyperlink"/>
     <w:basedOn w:val="CaptionChar"/>
     <w:rPr>
       <w:rFonts w:ascii="Times New Roman" w:hAnsi="Times New Roman"/>
-      <w:color w:val="4F81BD" w:themeColor="accent1"/>
-    </w:rPr>
-  </w:style>
-  <w:style w:type="paragraph" w:styleId="TOCHeading">
+      <w:color w:themeColor="accent1" w:val="4F81BD"/>
+    </w:rPr>
+  </w:style>
+  <w:style w:styleId="TOCHeading" w:type="paragraph">
     <w:name w:val="TOC Heading"/>
     <w:basedOn w:val="Heading1"/>
     <w:next w:val="BodyText"/>
@@ -2923,19 +3704,19 @@
       <w:rFonts w:asciiTheme="majorHAnsi" w:hAnsiTheme="majorHAnsi"/>
       <w:b w:val="0"/>
       <w:bCs w:val="0"/>
-      <w:color w:val="365F91" w:themeColor="accent1" w:themeShade="BF"/>
-    </w:rPr>
-  </w:style>
-  <w:style w:type="paragraph" w:customStyle="1" w:styleId="SourceCode">
+      <w:color w:themeColor="accent1" w:themeShade="BF" w:val="365F91"/>
+    </w:rPr>
+  </w:style>
+  <w:style w:customStyle="1" w:styleId="SourceCode" w:type="paragraph">
     <w:name w:val="Source Code"/>
     <w:basedOn w:val="Normal"/>
     <w:link w:val="VerbatimChar"/>
     <w:pPr>
-      <w:shd w:val="clear" w:color="auto" w:fill="F8F8F8"/>
+      <w:shd w:color="auto" w:fill="F8F8F8" w:val="clear"/>
       <w:wordWrap w:val="0"/>
     </w:pPr>
   </w:style>
-  <w:style w:type="character" w:customStyle="1" w:styleId="KeywordTok">
+  <w:style w:customStyle="1" w:styleId="KeywordTok" w:type="character">
     <w:name w:val="KeywordTok"/>
     <w:basedOn w:val="VerbatimChar"/>
     <w:rPr>
@@ -2943,119 +3724,119 @@
       <w:b/>
       <w:color w:val="204A87"/>
       <w:sz w:val="22"/>
-      <w:shd w:val="clear" w:color="auto" w:fill="F8F8F8"/>
-    </w:rPr>
-  </w:style>
-  <w:style w:type="character" w:customStyle="1" w:styleId="DataTypeTok">
+      <w:shd w:color="auto" w:fill="F8F8F8" w:val="clear"/>
+    </w:rPr>
+  </w:style>
+  <w:style w:customStyle="1" w:styleId="DataTypeTok" w:type="character">
     <w:name w:val="DataTypeTok"/>
     <w:basedOn w:val="VerbatimChar"/>
     <w:rPr>
       <w:rFonts w:ascii="Consolas" w:hAnsi="Consolas"/>
       <w:color w:val="204A87"/>
       <w:sz w:val="22"/>
-      <w:shd w:val="clear" w:color="auto" w:fill="F8F8F8"/>
-    </w:rPr>
-  </w:style>
-  <w:style w:type="character" w:customStyle="1" w:styleId="DecValTok">
+      <w:shd w:color="auto" w:fill="F8F8F8" w:val="clear"/>
+    </w:rPr>
+  </w:style>
+  <w:style w:customStyle="1" w:styleId="DecValTok" w:type="character">
     <w:name w:val="DecValTok"/>
     <w:basedOn w:val="VerbatimChar"/>
     <w:rPr>
       <w:rFonts w:ascii="Consolas" w:hAnsi="Consolas"/>
       <w:color w:val="0000CF"/>
       <w:sz w:val="22"/>
-      <w:shd w:val="clear" w:color="auto" w:fill="F8F8F8"/>
-    </w:rPr>
-  </w:style>
-  <w:style w:type="character" w:customStyle="1" w:styleId="BaseNTok">
+      <w:shd w:color="auto" w:fill="F8F8F8" w:val="clear"/>
+    </w:rPr>
+  </w:style>
+  <w:style w:customStyle="1" w:styleId="BaseNTok" w:type="character">
     <w:name w:val="BaseNTok"/>
     <w:basedOn w:val="VerbatimChar"/>
     <w:rPr>
       <w:rFonts w:ascii="Consolas" w:hAnsi="Consolas"/>
       <w:color w:val="0000CF"/>
       <w:sz w:val="22"/>
-      <w:shd w:val="clear" w:color="auto" w:fill="F8F8F8"/>
-    </w:rPr>
-  </w:style>
-  <w:style w:type="character" w:customStyle="1" w:styleId="FloatTok">
+      <w:shd w:color="auto" w:fill="F8F8F8" w:val="clear"/>
+    </w:rPr>
+  </w:style>
+  <w:style w:customStyle="1" w:styleId="FloatTok" w:type="character">
     <w:name w:val="FloatTok"/>
     <w:basedOn w:val="VerbatimChar"/>
     <w:rPr>
       <w:rFonts w:ascii="Consolas" w:hAnsi="Consolas"/>
       <w:color w:val="0000CF"/>
       <w:sz w:val="22"/>
-      <w:shd w:val="clear" w:color="auto" w:fill="F8F8F8"/>
-    </w:rPr>
-  </w:style>
-  <w:style w:type="character" w:customStyle="1" w:styleId="ConstantTok">
+      <w:shd w:color="auto" w:fill="F8F8F8" w:val="clear"/>
+    </w:rPr>
+  </w:style>
+  <w:style w:customStyle="1" w:styleId="ConstantTok" w:type="character">
     <w:name w:val="ConstantTok"/>
     <w:basedOn w:val="VerbatimChar"/>
     <w:rPr>
       <w:rFonts w:ascii="Consolas" w:hAnsi="Consolas"/>
       <w:color w:val="000000"/>
       <w:sz w:val="22"/>
-      <w:shd w:val="clear" w:color="auto" w:fill="F8F8F8"/>
-    </w:rPr>
-  </w:style>
-  <w:style w:type="character" w:customStyle="1" w:styleId="CharTok">
+      <w:shd w:color="auto" w:fill="F8F8F8" w:val="clear"/>
+    </w:rPr>
+  </w:style>
+  <w:style w:customStyle="1" w:styleId="CharTok" w:type="character">
     <w:name w:val="CharTok"/>
     <w:basedOn w:val="VerbatimChar"/>
     <w:rPr>
       <w:rFonts w:ascii="Consolas" w:hAnsi="Consolas"/>
       <w:color w:val="4E9A06"/>
       <w:sz w:val="22"/>
-      <w:shd w:val="clear" w:color="auto" w:fill="F8F8F8"/>
-    </w:rPr>
-  </w:style>
-  <w:style w:type="character" w:customStyle="1" w:styleId="SpecialCharTok">
+      <w:shd w:color="auto" w:fill="F8F8F8" w:val="clear"/>
+    </w:rPr>
+  </w:style>
+  <w:style w:customStyle="1" w:styleId="SpecialCharTok" w:type="character">
     <w:name w:val="SpecialCharTok"/>
     <w:basedOn w:val="VerbatimChar"/>
     <w:rPr>
       <w:rFonts w:ascii="Consolas" w:hAnsi="Consolas"/>
       <w:color w:val="000000"/>
       <w:sz w:val="22"/>
-      <w:shd w:val="clear" w:color="auto" w:fill="F8F8F8"/>
-    </w:rPr>
-  </w:style>
-  <w:style w:type="character" w:customStyle="1" w:styleId="StringTok">
+      <w:shd w:color="auto" w:fill="F8F8F8" w:val="clear"/>
+    </w:rPr>
+  </w:style>
+  <w:style w:customStyle="1" w:styleId="StringTok" w:type="character">
     <w:name w:val="StringTok"/>
     <w:basedOn w:val="VerbatimChar"/>
     <w:rPr>
       <w:rFonts w:ascii="Consolas" w:hAnsi="Consolas"/>
       <w:color w:val="4E9A06"/>
       <w:sz w:val="22"/>
-      <w:shd w:val="clear" w:color="auto" w:fill="F8F8F8"/>
-    </w:rPr>
-  </w:style>
-  <w:style w:type="character" w:customStyle="1" w:styleId="VerbatimStringTok">
+      <w:shd w:color="auto" w:fill="F8F8F8" w:val="clear"/>
+    </w:rPr>
+  </w:style>
+  <w:style w:customStyle="1" w:styleId="VerbatimStringTok" w:type="character">
     <w:name w:val="VerbatimStringTok"/>
     <w:basedOn w:val="VerbatimChar"/>
     <w:rPr>
       <w:rFonts w:ascii="Consolas" w:hAnsi="Consolas"/>
       <w:color w:val="4E9A06"/>
       <w:sz w:val="22"/>
-      <w:shd w:val="clear" w:color="auto" w:fill="F8F8F8"/>
-    </w:rPr>
-  </w:style>
-  <w:style w:type="character" w:customStyle="1" w:styleId="SpecialStringTok">
+      <w:shd w:color="auto" w:fill="F8F8F8" w:val="clear"/>
+    </w:rPr>
+  </w:style>
+  <w:style w:customStyle="1" w:styleId="SpecialStringTok" w:type="character">
     <w:name w:val="SpecialStringTok"/>
     <w:basedOn w:val="VerbatimChar"/>
     <w:rPr>
       <w:rFonts w:ascii="Consolas" w:hAnsi="Consolas"/>
       <w:color w:val="4E9A06"/>
       <w:sz w:val="22"/>
-      <w:shd w:val="clear" w:color="auto" w:fill="F8F8F8"/>
-    </w:rPr>
-  </w:style>
-  <w:style w:type="character" w:customStyle="1" w:styleId="ImportTok">
+      <w:shd w:color="auto" w:fill="F8F8F8" w:val="clear"/>
+    </w:rPr>
+  </w:style>
+  <w:style w:customStyle="1" w:styleId="ImportTok" w:type="character">
     <w:name w:val="ImportTok"/>
     <w:basedOn w:val="VerbatimChar"/>
     <w:rPr>
       <w:rFonts w:ascii="Consolas" w:hAnsi="Consolas"/>
       <w:sz w:val="22"/>
-      <w:shd w:val="clear" w:color="auto" w:fill="F8F8F8"/>
-    </w:rPr>
-  </w:style>
-  <w:style w:type="character" w:customStyle="1" w:styleId="CommentTok">
+      <w:shd w:color="auto" w:fill="F8F8F8" w:val="clear"/>
+    </w:rPr>
+  </w:style>
+  <w:style w:customStyle="1" w:styleId="CommentTok" w:type="character">
     <w:name w:val="CommentTok"/>
     <w:basedOn w:val="VerbatimChar"/>
     <w:rPr>
@@ -3063,10 +3844,10 @@
       <w:i/>
       <w:color w:val="8F5902"/>
       <w:sz w:val="22"/>
-      <w:shd w:val="clear" w:color="auto" w:fill="F8F8F8"/>
-    </w:rPr>
-  </w:style>
-  <w:style w:type="character" w:customStyle="1" w:styleId="DocumentationTok">
+      <w:shd w:color="auto" w:fill="F8F8F8" w:val="clear"/>
+    </w:rPr>
+  </w:style>
+  <w:style w:customStyle="1" w:styleId="DocumentationTok" w:type="character">
     <w:name w:val="DocumentationTok"/>
     <w:basedOn w:val="VerbatimChar"/>
     <w:rPr>
@@ -3075,10 +3856,10 @@
       <w:i/>
       <w:color w:val="8F5902"/>
       <w:sz w:val="22"/>
-      <w:shd w:val="clear" w:color="auto" w:fill="F8F8F8"/>
-    </w:rPr>
-  </w:style>
-  <w:style w:type="character" w:customStyle="1" w:styleId="AnnotationTok">
+      <w:shd w:color="auto" w:fill="F8F8F8" w:val="clear"/>
+    </w:rPr>
+  </w:style>
+  <w:style w:customStyle="1" w:styleId="AnnotationTok" w:type="character">
     <w:name w:val="AnnotationTok"/>
     <w:basedOn w:val="VerbatimChar"/>
     <w:rPr>
@@ -3087,10 +3868,10 @@
       <w:i/>
       <w:color w:val="8F5902"/>
       <w:sz w:val="22"/>
-      <w:shd w:val="clear" w:color="auto" w:fill="F8F8F8"/>
-    </w:rPr>
-  </w:style>
-  <w:style w:type="character" w:customStyle="1" w:styleId="CommentVarTok">
+      <w:shd w:color="auto" w:fill="F8F8F8" w:val="clear"/>
+    </w:rPr>
+  </w:style>
+  <w:style w:customStyle="1" w:styleId="CommentVarTok" w:type="character">
     <w:name w:val="CommentVarTok"/>
     <w:basedOn w:val="VerbatimChar"/>
     <w:rPr>
@@ -3099,40 +3880,40 @@
       <w:i/>
       <w:color w:val="8F5902"/>
       <w:sz w:val="22"/>
-      <w:shd w:val="clear" w:color="auto" w:fill="F8F8F8"/>
-    </w:rPr>
-  </w:style>
-  <w:style w:type="character" w:customStyle="1" w:styleId="OtherTok">
+      <w:shd w:color="auto" w:fill="F8F8F8" w:val="clear"/>
+    </w:rPr>
+  </w:style>
+  <w:style w:customStyle="1" w:styleId="OtherTok" w:type="character">
     <w:name w:val="OtherTok"/>
     <w:basedOn w:val="VerbatimChar"/>
     <w:rPr>
       <w:rFonts w:ascii="Consolas" w:hAnsi="Consolas"/>
       <w:color w:val="8F5902"/>
       <w:sz w:val="22"/>
-      <w:shd w:val="clear" w:color="auto" w:fill="F8F8F8"/>
-    </w:rPr>
-  </w:style>
-  <w:style w:type="character" w:customStyle="1" w:styleId="FunctionTok">
+      <w:shd w:color="auto" w:fill="F8F8F8" w:val="clear"/>
+    </w:rPr>
+  </w:style>
+  <w:style w:customStyle="1" w:styleId="FunctionTok" w:type="character">
     <w:name w:val="FunctionTok"/>
     <w:basedOn w:val="VerbatimChar"/>
     <w:rPr>
       <w:rFonts w:ascii="Consolas" w:hAnsi="Consolas"/>
       <w:color w:val="000000"/>
       <w:sz w:val="22"/>
-      <w:shd w:val="clear" w:color="auto" w:fill="F8F8F8"/>
-    </w:rPr>
-  </w:style>
-  <w:style w:type="character" w:customStyle="1" w:styleId="VariableTok">
+      <w:shd w:color="auto" w:fill="F8F8F8" w:val="clear"/>
+    </w:rPr>
+  </w:style>
+  <w:style w:customStyle="1" w:styleId="VariableTok" w:type="character">
     <w:name w:val="VariableTok"/>
     <w:basedOn w:val="VerbatimChar"/>
     <w:rPr>
       <w:rFonts w:ascii="Consolas" w:hAnsi="Consolas"/>
       <w:color w:val="000000"/>
       <w:sz w:val="22"/>
-      <w:shd w:val="clear" w:color="auto" w:fill="F8F8F8"/>
-    </w:rPr>
-  </w:style>
-  <w:style w:type="character" w:customStyle="1" w:styleId="ControlFlowTok">
+      <w:shd w:color="auto" w:fill="F8F8F8" w:val="clear"/>
+    </w:rPr>
+  </w:style>
+  <w:style w:customStyle="1" w:styleId="ControlFlowTok" w:type="character">
     <w:name w:val="ControlFlowTok"/>
     <w:basedOn w:val="VerbatimChar"/>
     <w:rPr>
@@ -3140,10 +3921,10 @@
       <w:b/>
       <w:color w:val="204A87"/>
       <w:sz w:val="22"/>
-      <w:shd w:val="clear" w:color="auto" w:fill="F8F8F8"/>
-    </w:rPr>
-  </w:style>
-  <w:style w:type="character" w:customStyle="1" w:styleId="OperatorTok">
+      <w:shd w:color="auto" w:fill="F8F8F8" w:val="clear"/>
+    </w:rPr>
+  </w:style>
+  <w:style w:customStyle="1" w:styleId="OperatorTok" w:type="character">
     <w:name w:val="OperatorTok"/>
     <w:basedOn w:val="VerbatimChar"/>
     <w:rPr>
@@ -3151,28 +3932,28 @@
       <w:b/>
       <w:color w:val="CE5C00"/>
       <w:sz w:val="22"/>
-      <w:shd w:val="clear" w:color="auto" w:fill="F8F8F8"/>
-    </w:rPr>
-  </w:style>
-  <w:style w:type="character" w:customStyle="1" w:styleId="BuiltInTok">
+      <w:shd w:color="auto" w:fill="F8F8F8" w:val="clear"/>
+    </w:rPr>
+  </w:style>
+  <w:style w:customStyle="1" w:styleId="BuiltInTok" w:type="character">
     <w:name w:val="BuiltInTok"/>
     <w:basedOn w:val="VerbatimChar"/>
     <w:rPr>
       <w:rFonts w:ascii="Consolas" w:hAnsi="Consolas"/>
       <w:sz w:val="22"/>
-      <w:shd w:val="clear" w:color="auto" w:fill="F8F8F8"/>
-    </w:rPr>
-  </w:style>
-  <w:style w:type="character" w:customStyle="1" w:styleId="ExtensionTok">
+      <w:shd w:color="auto" w:fill="F8F8F8" w:val="clear"/>
+    </w:rPr>
+  </w:style>
+  <w:style w:customStyle="1" w:styleId="ExtensionTok" w:type="character">
     <w:name w:val="ExtensionTok"/>
     <w:basedOn w:val="VerbatimChar"/>
     <w:rPr>
       <w:rFonts w:ascii="Consolas" w:hAnsi="Consolas"/>
       <w:sz w:val="22"/>
-      <w:shd w:val="clear" w:color="auto" w:fill="F8F8F8"/>
-    </w:rPr>
-  </w:style>
-  <w:style w:type="character" w:customStyle="1" w:styleId="PreprocessorTok">
+      <w:shd w:color="auto" w:fill="F8F8F8" w:val="clear"/>
+    </w:rPr>
+  </w:style>
+  <w:style w:customStyle="1" w:styleId="PreprocessorTok" w:type="character">
     <w:name w:val="PreprocessorTok"/>
     <w:basedOn w:val="VerbatimChar"/>
     <w:rPr>
@@ -3180,29 +3961,29 @@
       <w:i/>
       <w:color w:val="8F5902"/>
       <w:sz w:val="22"/>
-      <w:shd w:val="clear" w:color="auto" w:fill="F8F8F8"/>
-    </w:rPr>
-  </w:style>
-  <w:style w:type="character" w:customStyle="1" w:styleId="AttributeTok">
+      <w:shd w:color="auto" w:fill="F8F8F8" w:val="clear"/>
+    </w:rPr>
+  </w:style>
+  <w:style w:customStyle="1" w:styleId="AttributeTok" w:type="character">
     <w:name w:val="AttributeTok"/>
     <w:basedOn w:val="VerbatimChar"/>
     <w:rPr>
       <w:rFonts w:ascii="Consolas" w:hAnsi="Consolas"/>
       <w:color w:val="C4A000"/>
       <w:sz w:val="22"/>
-      <w:shd w:val="clear" w:color="auto" w:fill="F8F8F8"/>
-    </w:rPr>
-  </w:style>
-  <w:style w:type="character" w:customStyle="1" w:styleId="RegionMarkerTok">
+      <w:shd w:color="auto" w:fill="F8F8F8" w:val="clear"/>
+    </w:rPr>
+  </w:style>
+  <w:style w:customStyle="1" w:styleId="RegionMarkerTok" w:type="character">
     <w:name w:val="RegionMarkerTok"/>
     <w:basedOn w:val="VerbatimChar"/>
     <w:rPr>
       <w:rFonts w:ascii="Consolas" w:hAnsi="Consolas"/>
       <w:sz w:val="22"/>
-      <w:shd w:val="clear" w:color="auto" w:fill="F8F8F8"/>
-    </w:rPr>
-  </w:style>
-  <w:style w:type="character" w:customStyle="1" w:styleId="InformationTok">
+      <w:shd w:color="auto" w:fill="F8F8F8" w:val="clear"/>
+    </w:rPr>
+  </w:style>
+  <w:style w:customStyle="1" w:styleId="InformationTok" w:type="character">
     <w:name w:val="InformationTok"/>
     <w:basedOn w:val="VerbatimChar"/>
     <w:rPr>
@@ -3211,10 +3992,10 @@
       <w:i/>
       <w:color w:val="8F5902"/>
       <w:sz w:val="22"/>
-      <w:shd w:val="clear" w:color="auto" w:fill="F8F8F8"/>
-    </w:rPr>
-  </w:style>
-  <w:style w:type="character" w:customStyle="1" w:styleId="WarningTok">
+      <w:shd w:color="auto" w:fill="F8F8F8" w:val="clear"/>
+    </w:rPr>
+  </w:style>
+  <w:style w:customStyle="1" w:styleId="WarningTok" w:type="character">
     <w:name w:val="WarningTok"/>
     <w:basedOn w:val="VerbatimChar"/>
     <w:rPr>
@@ -3223,20 +4004,20 @@
       <w:i/>
       <w:color w:val="8F5902"/>
       <w:sz w:val="22"/>
-      <w:shd w:val="clear" w:color="auto" w:fill="F8F8F8"/>
-    </w:rPr>
-  </w:style>
-  <w:style w:type="character" w:customStyle="1" w:styleId="AlertTok">
+      <w:shd w:color="auto" w:fill="F8F8F8" w:val="clear"/>
+    </w:rPr>
+  </w:style>
+  <w:style w:customStyle="1" w:styleId="AlertTok" w:type="character">
     <w:name w:val="AlertTok"/>
     <w:basedOn w:val="VerbatimChar"/>
     <w:rPr>
       <w:rFonts w:ascii="Consolas" w:hAnsi="Consolas"/>
       <w:color w:val="EF2929"/>
       <w:sz w:val="22"/>
-      <w:shd w:val="clear" w:color="auto" w:fill="F8F8F8"/>
-    </w:rPr>
-  </w:style>
-  <w:style w:type="character" w:customStyle="1" w:styleId="ErrorTok">
+      <w:shd w:color="auto" w:fill="F8F8F8" w:val="clear"/>
+    </w:rPr>
+  </w:style>
+  <w:style w:customStyle="1" w:styleId="ErrorTok" w:type="character">
     <w:name w:val="ErrorTok"/>
     <w:basedOn w:val="VerbatimChar"/>
     <w:rPr>
@@ -3244,19 +4025,19 @@
       <w:b/>
       <w:color w:val="A40000"/>
       <w:sz w:val="22"/>
-      <w:shd w:val="clear" w:color="auto" w:fill="F8F8F8"/>
-    </w:rPr>
-  </w:style>
-  <w:style w:type="character" w:customStyle="1" w:styleId="NormalTok">
+      <w:shd w:color="auto" w:fill="F8F8F8" w:val="clear"/>
+    </w:rPr>
+  </w:style>
+  <w:style w:customStyle="1" w:styleId="NormalTok" w:type="character">
     <w:name w:val="NormalTok"/>
     <w:basedOn w:val="VerbatimChar"/>
     <w:rPr>
       <w:rFonts w:ascii="Consolas" w:hAnsi="Consolas"/>
       <w:sz w:val="22"/>
-      <w:shd w:val="clear" w:color="auto" w:fill="F8F8F8"/>
-    </w:rPr>
-  </w:style>
-  <w:style w:type="character" w:customStyle="1" w:styleId="BodyTextChar">
+      <w:shd w:color="auto" w:fill="F8F8F8" w:val="clear"/>
+    </w:rPr>
+  </w:style>
+  <w:style w:customStyle="1" w:styleId="BodyTextChar" w:type="character">
     <w:name w:val="Body Text Char"/>
     <w:basedOn w:val="DefaultParagraphFont"/>
     <w:link w:val="BodyText"/>
@@ -3265,7 +4046,7 @@
       <w:sz w:val="22"/>
     </w:rPr>
   </w:style>
-  <w:style w:type="paragraph" w:styleId="Header">
+  <w:style w:styleId="Header" w:type="paragraph">
     <w:name w:val="header"/>
     <w:basedOn w:val="Normal"/>
     <w:link w:val="HeaderChar"/>
@@ -3273,19 +4054,19 @@
     <w:rsid w:val="003B2F2D"/>
     <w:pPr>
       <w:tabs>
-        <w:tab w:val="center" w:pos="4680"/>
-        <w:tab w:val="right" w:pos="9360"/>
+        <w:tab w:pos="4680" w:val="center"/>
+        <w:tab w:pos="9360" w:val="right"/>
       </w:tabs>
       <w:spacing w:after="0"/>
     </w:pPr>
   </w:style>
-  <w:style w:type="character" w:customStyle="1" w:styleId="HeaderChar">
+  <w:style w:customStyle="1" w:styleId="HeaderChar" w:type="character">
     <w:name w:val="Header Char"/>
     <w:basedOn w:val="DefaultParagraphFont"/>
     <w:link w:val="Header"/>
     <w:rsid w:val="003B2F2D"/>
   </w:style>
-  <w:style w:type="paragraph" w:styleId="Footer">
+  <w:style w:styleId="Footer" w:type="paragraph">
     <w:name w:val="footer"/>
     <w:basedOn w:val="Normal"/>
     <w:link w:val="FooterChar"/>
@@ -3294,20 +4075,20 @@
     <w:rsid w:val="003B2F2D"/>
     <w:pPr>
       <w:tabs>
-        <w:tab w:val="center" w:pos="4680"/>
-        <w:tab w:val="right" w:pos="9360"/>
+        <w:tab w:pos="4680" w:val="center"/>
+        <w:tab w:pos="9360" w:val="right"/>
       </w:tabs>
       <w:spacing w:after="0"/>
     </w:pPr>
   </w:style>
-  <w:style w:type="character" w:customStyle="1" w:styleId="FooterChar">
+  <w:style w:customStyle="1" w:styleId="FooterChar" w:type="character">
     <w:name w:val="Footer Char"/>
     <w:basedOn w:val="DefaultParagraphFont"/>
     <w:link w:val="Footer"/>
     <w:uiPriority w:val="99"/>
     <w:rsid w:val="003B2F2D"/>
   </w:style>
-  <w:style w:type="paragraph" w:styleId="BalloonText">
+  <w:style w:styleId="BalloonText" w:type="paragraph">
     <w:name w:val="Balloon Text"/>
     <w:basedOn w:val="Normal"/>
     <w:link w:val="BalloonTextChar"/>
@@ -3318,24 +4099,24 @@
       <w:spacing w:after="0"/>
     </w:pPr>
     <w:rPr>
-      <w:rFonts w:ascii="Segoe UI" w:hAnsi="Segoe UI" w:cs="Segoe UI"/>
+      <w:rFonts w:ascii="Segoe UI" w:cs="Segoe UI" w:hAnsi="Segoe UI"/>
       <w:sz w:val="18"/>
       <w:szCs w:val="18"/>
     </w:rPr>
   </w:style>
-  <w:style w:type="character" w:customStyle="1" w:styleId="BalloonTextChar">
+  <w:style w:customStyle="1" w:styleId="BalloonTextChar" w:type="character">
     <w:name w:val="Balloon Text Char"/>
     <w:basedOn w:val="DefaultParagraphFont"/>
     <w:link w:val="BalloonText"/>
     <w:semiHidden/>
     <w:rsid w:val="00846B2C"/>
     <w:rPr>
-      <w:rFonts w:ascii="Segoe UI" w:hAnsi="Segoe UI" w:cs="Segoe UI"/>
+      <w:rFonts w:ascii="Segoe UI" w:cs="Segoe UI" w:hAnsi="Segoe UI"/>
       <w:sz w:val="18"/>
       <w:szCs w:val="18"/>
     </w:rPr>
   </w:style>
-  <w:style w:type="paragraph" w:customStyle="1" w:styleId="hiddenline">
+  <w:style w:customStyle="1" w:styleId="hiddenline" w:type="paragraph">
     <w:name w:val="hidden_line"/>
     <w:basedOn w:val="Heading2"/>
     <w:qFormat/>
@@ -3344,11 +4125,11 @@
       <w:spacing w:line="240" w:lineRule="auto"/>
     </w:pPr>
     <w:rPr>
-      <w:color w:val="FFFFFF" w:themeColor="background1"/>
+      <w:color w:themeColor="background1" w:val="FFFFFF"/>
       <w:sz w:val="2"/>
     </w:rPr>
   </w:style>
-  <w:style w:type="character" w:styleId="PlaceholderText">
+  <w:style w:styleId="PlaceholderText" w:type="character">
     <w:name w:val="Placeholder Text"/>
     <w:basedOn w:val="DefaultParagraphFont"/>
     <w:semiHidden/>

</xml_diff>

<commit_message>
Updated heatmap, manuscript to be updated
</commit_message>
<xml_diff>
--- a/5_manuscript/Letter_new_data.docx
+++ b/5_manuscript/Letter_new_data.docx
@@ -79,7 +79,13 @@
         <w:t xml:space="preserve"> </w:t>
       </w:r>
       <w:r>
-        <w:t xml:space="preserve">a</w:t>
+        <w:t xml:space="preserve">the</w:t>
+      </w:r>
+      <w:r>
+        <w:t xml:space="preserve"> </w:t>
+      </w:r>
+      <w:r>
+        <w:t xml:space="preserve">CLSA</w:t>
       </w:r>
       <w:r>
         <w:t xml:space="preserve"> </w:t>
@@ -360,7 +366,7 @@
         <w:t xml:space="preserve">Fig. 2</w:t>
       </w:r>
       <w:r>
-        <w:t xml:space="preserve">). No DBS samples were above the assays upper dynamic range (1600 U/ml), compared to 8.43% of Anti-S positive venous. Province-level sub-analyses yielded consistent findings (</w:t>
+        <w:t xml:space="preserve">). Few DBS (0.66%) samples were above the assays upper dynamic range (2500 U/ml), compared to 7.39% of Anti-S positive venous. Province-level sub-analyses yielded consistent findings (</w:t>
       </w:r>
       <w:r>
         <w:rPr>
@@ -528,7 +534,7 @@
       </w:r>
     </w:p>
     <w:bookmarkEnd w:id="21"/>
-    <w:bookmarkStart w:id="42" w:name="references"/>
+    <w:bookmarkStart w:id="44" w:name="references"/>
     <w:p>
       <w:pPr>
         <w:pStyle w:val="Heading1"/>
@@ -537,7 +543,7 @@
         <w:t xml:space="preserve">References</w:t>
       </w:r>
     </w:p>
-    <w:bookmarkStart w:id="41" w:name="refs"/>
+    <w:bookmarkStart w:id="43" w:name="refs"/>
     <w:bookmarkStart w:id="23" w:name="ref-Zava2021"/>
     <w:p>
       <w:pPr>
@@ -1135,13 +1141,86 @@
       </w:hyperlink>
     </w:p>
     <w:bookmarkEnd w:id="36"/>
-    <w:bookmarkStart w:id="38" w:name="ref-Adeyinka2022"/>
+    <w:bookmarkStart w:id="38" w:name="ref-Brinc2021"/>
     <w:p>
       <w:pPr>
         <w:pStyle w:val="Bibliography"/>
       </w:pPr>
       <w:r>
         <w:t xml:space="preserve">9.</w:t>
+      </w:r>
+      <w:r>
+        <w:t xml:space="preserve"> </w:t>
+      </w:r>
+      <w:r>
+        <w:t xml:space="preserve">	</w:t>
+      </w:r>
+      <w:r>
+        <w:t xml:space="preserve">Brinc D, Biondi MJ, Li D, et al. Evaluation of</w:t>
+      </w:r>
+      <w:r>
+        <w:t xml:space="preserve"> </w:t>
+      </w:r>
+      <w:r>
+        <w:t xml:space="preserve">Dried Blood Spot Testing</w:t>
+      </w:r>
+      <w:r>
+        <w:t xml:space="preserve"> </w:t>
+      </w:r>
+      <w:r>
+        <w:t xml:space="preserve">for</w:t>
+      </w:r>
+      <w:r>
+        <w:t xml:space="preserve"> </w:t>
+      </w:r>
+      <w:r>
+        <w:t xml:space="preserve">SARS-CoV-2 Serology Using</w:t>
+      </w:r>
+      <w:r>
+        <w:t xml:space="preserve"> </w:t>
+      </w:r>
+      <w:r>
+        <w:t xml:space="preserve">a</w:t>
+      </w:r>
+      <w:r>
+        <w:t xml:space="preserve"> </w:t>
+      </w:r>
+      <w:r>
+        <w:t xml:space="preserve">Quantitative Commercial Assay</w:t>
+      </w:r>
+      <w:r>
+        <w:t xml:space="preserve">.</w:t>
+      </w:r>
+      <w:r>
+        <w:t xml:space="preserve"> </w:t>
+      </w:r>
+      <w:r>
+        <w:rPr>
+          <w:iCs/>
+          <w:i/>
+        </w:rPr>
+        <w:t xml:space="preserve">Viruses</w:t>
+      </w:r>
+      <w:r>
+        <w:t xml:space="preserve">. 2021;13(6):962. doi:</w:t>
+      </w:r>
+      <w:hyperlink r:id="rId37">
+        <w:r>
+          <w:rPr>
+            <w:rStyle w:val="Hyperlink"/>
+          </w:rPr>
+          <w:t xml:space="preserve">10.3390/v13060962</w:t>
+        </w:r>
+      </w:hyperlink>
+    </w:p>
+    <w:bookmarkEnd w:id="38"/>
+    <w:bookmarkStart w:id="40" w:name="ref-Adeyinka2022"/>
+    <w:p>
+      <w:pPr>
+        <w:pStyle w:val="Bibliography"/>
+      </w:pPr>
+      <w:r>
+        <w:t xml:space="preserve">10.</w:t>
       </w:r>
       <w:r>
         <w:t xml:space="preserve"> </w:t>
@@ -1243,7 +1322,7 @@
       <w:r>
         <w:t xml:space="preserve">. 2022;8(5):e31968. doi:</w:t>
       </w:r>
-      <w:hyperlink r:id="rId37">
+      <w:hyperlink r:id="rId39">
         <w:r>
           <w:rPr>
             <w:rStyle w:val="Hyperlink"/>
@@ -1252,14 +1331,14 @@
         </w:r>
       </w:hyperlink>
     </w:p>
-    <w:bookmarkEnd w:id="38"/>
-    <w:bookmarkStart w:id="40" w:name="ref-Hale2021"/>
+    <w:bookmarkEnd w:id="40"/>
+    <w:bookmarkStart w:id="42" w:name="ref-Hale2021"/>
     <w:p>
       <w:pPr>
         <w:pStyle w:val="Bibliography"/>
       </w:pPr>
       <w:r>
-        <w:t xml:space="preserve">10.</w:t>
+        <w:t xml:space="preserve">11.</w:t>
       </w:r>
       <w:r>
         <w:t xml:space="preserve"> </w:t>
@@ -1289,7 +1368,7 @@
       <w:r>
         <w:t xml:space="preserve">. 2021;5(4):529-538. doi:</w:t>
       </w:r>
-      <w:hyperlink r:id="rId39">
+      <w:hyperlink r:id="rId41">
         <w:r>
           <w:rPr>
             <w:rStyle w:val="Hyperlink"/>
@@ -1298,15 +1377,15 @@
         </w:r>
       </w:hyperlink>
     </w:p>
-    <w:bookmarkEnd w:id="40"/>
-    <w:bookmarkEnd w:id="41"/>
+    <w:bookmarkEnd w:id="42"/>
+    <w:bookmarkEnd w:id="43"/>
     <w:p>
       <w:r>
         <w:br w:type="page"/>
       </w:r>
     </w:p>
-    <w:bookmarkEnd w:id="42"/>
-    <w:bookmarkStart w:id="49" w:name="figure"/>
+    <w:bookmarkEnd w:id="44"/>
+    <w:bookmarkStart w:id="51" w:name="figure"/>
     <w:p>
       <w:pPr>
         <w:pStyle w:val="Heading1"/>
@@ -1324,18 +1403,18 @@
           <wp:inline>
             <wp:extent cx="5943600" cy="3566159"/>
             <wp:effectExtent b="0" l="0" r="0" t="0"/>
-            <wp:docPr descr="" title="" id="44" name="Picture"/>
+            <wp:docPr descr="" title="" id="46" name="Picture"/>
             <a:graphic>
               <a:graphicData uri="http://schemas.openxmlformats.org/drawingml/2006/picture">
                 <pic:pic>
                   <pic:nvPicPr>
-                    <pic:cNvPr descr="../4_output/figs/Fig.3%20OR%20Plot.png" id="45" name="Picture"/>
+                    <pic:cNvPr descr="../4_output/figs/Fig.3%20OR%20Plot.png" id="47" name="Picture"/>
                     <pic:cNvPicPr>
                       <a:picLocks noChangeArrowheads="1" noChangeAspect="1"/>
                     </pic:cNvPicPr>
                   </pic:nvPicPr>
                   <pic:blipFill>
-                    <a:blip r:embed="rId43"/>
+                    <a:blip r:embed="rId45"/>
                     <a:stretch>
                       <a:fillRect/>
                     </a:stretch>
@@ -1422,18 +1501,18 @@
           <wp:inline>
             <wp:extent cx="4893110" cy="3669832"/>
             <wp:effectExtent b="0" l="0" r="0" t="0"/>
-            <wp:docPr descr="" title="" id="47" name="Picture"/>
+            <wp:docPr descr="" title="" id="49" name="Picture"/>
             <a:graphic>
               <a:graphicData uri="http://schemas.openxmlformats.org/drawingml/2006/picture">
                 <pic:pic>
                   <pic:nvPicPr>
-                    <pic:cNvPr descr="../4_output/figs/Fig.1c%20Weighted%20eCDF%20Anti-S.png" id="48" name="Picture"/>
+                    <pic:cNvPr descr="../4_output/figs/Fig.1c%20Weighted%20eCDF%20Anti-S.png" id="50" name="Picture"/>
                     <pic:cNvPicPr>
                       <a:picLocks noChangeArrowheads="1" noChangeAspect="1"/>
                     </pic:cNvPicPr>
                   </pic:nvPicPr>
                   <pic:blipFill>
-                    <a:blip r:embed="rId46"/>
+                    <a:blip r:embed="rId48"/>
                     <a:stretch>
                       <a:fillRect/>
                     </a:stretch>
@@ -1472,7 +1551,7 @@
         <w:t xml:space="preserve">Figure 2</w:t>
       </w:r>
       <w:r>
-        <w:t xml:space="preserve">: Empirical cumulative distribution function for the quantitative Anti-S level among participants who tested positive on the Anti-S assay. Venous samples tended to have higher Anti-S levels (mean: 300.54 AU/ml, median: 38.63 AU/ml) compared to DBS (mean: 105.75 AU/ml, median: 3.43 AU/ml). Adjusted Anti-S assay results (mean: 300.54 AU/ml, median: 38.63 AU/ml) performed on DBS samples has similar distribution as assay results performed on venous samples.</w:t>
+        <w:t xml:space="preserve">: Empirical cumulative distribution function for the quantitative Anti-S level among participants who tested positive on the Anti-S assay. Venous samples tended to have higher Anti-S levels (mean: 300.54 U/ml, median: 38.63 U/ml) compared to DBS (mean: 105.75 U/ml, median: 3.43 U/ml). Adjusted Anti-S assay results performed on DBS samples has similar distribution as assay results performed on venous samples. However, this similarity is only observed within the dynamic range of the assay (0.4-2500 U/ml).</w:t>
       </w:r>
     </w:p>
     <w:p>
@@ -1480,8 +1559,8 @@
         <w:br w:type="page"/>
       </w:r>
     </w:p>
-    <w:bookmarkEnd w:id="49"/>
-    <w:bookmarkStart w:id="50" w:name="supplemental-materials"/>
+    <w:bookmarkEnd w:id="51"/>
+    <w:bookmarkStart w:id="52" w:name="supplemental-materials"/>
     <w:p>
       <w:pPr>
         <w:pStyle w:val="Heading1"/>
@@ -1495,8 +1574,8 @@
         <w:pStyle w:val="FirstParagraph"/>
       </w:pPr>
     </w:p>
-    <w:bookmarkEnd w:id="50"/>
-    <w:bookmarkStart w:id="53" w:name="supplemental-methods"/>
+    <w:bookmarkEnd w:id="52"/>
+    <w:bookmarkStart w:id="55" w:name="supplemental-methods"/>
     <w:p>
       <w:pPr>
         <w:pStyle w:val="Heading1"/>
@@ -1505,7 +1584,7 @@
         <w:t xml:space="preserve">Supplemental methods</w:t>
       </w:r>
     </w:p>
-    <w:bookmarkStart w:id="51" w:name="dataset"/>
+    <w:bookmarkStart w:id="53" w:name="dataset"/>
     <w:p>
       <w:pPr>
         <w:pStyle w:val="Heading2"/>
@@ -1670,8 +1749,8 @@
         <w:t xml:space="preserve">3) COIs changed due to reagent lot change, and how finite mixture models are built to calculate COIs.]</w:t>
       </w:r>
     </w:p>
-    <w:bookmarkEnd w:id="51"/>
-    <w:bookmarkStart w:id="52" w:name="statistical-analysis"/>
+    <w:bookmarkEnd w:id="53"/>
+    <w:bookmarkStart w:id="54" w:name="statistical-analysis"/>
     <w:p>
       <w:pPr>
         <w:pStyle w:val="Heading2"/>
@@ -1761,7 +1840,118 @@
         <w:t xml:space="preserve">Fig. 2</w:t>
       </w:r>
       <w:r>
-        <w:t xml:space="preserve">). We used Kolmogorov-Smirnov (KS) Test to assess whether the distributions are statistically-significantly different. [Here add more about the brown line]</w:t>
+        <w:t xml:space="preserve">). We used Kolmogorov-Smirnov (KS) Test to assess whether the distributions are statistically-significantly different.</w:t>
+      </w:r>
+    </w:p>
+    <w:p>
+      <w:pPr>
+        <w:pStyle w:val="BodyText"/>
+      </w:pPr>
+      <m:oMathPara>
+        <m:oMathParaPr>
+          <m:jc m:val="center"/>
+        </m:oMathParaPr>
+        <m:oMath>
+          <m:r>
+            <m:t>D</m:t>
+          </m:r>
+          <m:r>
+            <m:t>B</m:t>
+          </m:r>
+          <m:sSub>
+            <m:e>
+              <m:r>
+                <m:t>S</m:t>
+              </m:r>
+            </m:e>
+            <m:sub>
+              <m:r>
+                <m:t>a</m:t>
+              </m:r>
+              <m:r>
+                <m:t>d</m:t>
+              </m:r>
+              <m:r>
+                <m:t>j</m:t>
+              </m:r>
+              <m:r>
+                <m:t>u</m:t>
+              </m:r>
+              <m:r>
+                <m:t>s</m:t>
+              </m:r>
+              <m:r>
+                <m:t>t</m:t>
+              </m:r>
+              <m:r>
+                <m:t>e</m:t>
+              </m:r>
+              <m:r>
+                <m:t>d</m:t>
+              </m:r>
+            </m:sub>
+          </m:sSub>
+          <m:r>
+            <m:rPr>
+              <m:sty m:val="p"/>
+            </m:rPr>
+            <m:t>=</m:t>
+          </m:r>
+          <m:r>
+            <m:rPr>
+              <m:sty m:val="p"/>
+            </m:rPr>
+            <m:t>−</m:t>
+          </m:r>
+          <m:r>
+            <m:t>8.3737</m:t>
+          </m:r>
+          <m:r>
+            <m:rPr>
+              <m:sty m:val="p"/>
+            </m:rPr>
+            <m:t>+</m:t>
+          </m:r>
+          <m:r>
+            <m:t>13.4409</m:t>
+          </m:r>
+          <m:r>
+            <m:t>D</m:t>
+          </m:r>
+          <m:r>
+            <m:t>B</m:t>
+          </m:r>
+          <m:r>
+            <m:t>S</m:t>
+          </m:r>
+        </m:oMath>
+      </m:oMathPara>
+    </w:p>
+    <w:p>
+      <w:pPr>
+        <w:pStyle w:val="FirstParagraph"/>
+      </w:pPr>
+      <w:r>
+        <w:t xml:space="preserve">A previous study discovered a linear relationship between the quantitative Anti-S assay results performed on DBS and venous samples</w:t>
+      </w:r>
+      <w:r>
+        <w:t xml:space="preserve"> </w:t>
+      </w:r>
+      <w:r>
+        <w:t xml:space="preserve">[9]</w:t>
+      </w:r>
+      <w:r>
+        <w:t xml:space="preserve">. The linear relation is quantified and expressed using the equation above. We applied the same equation to the quantitative Anti-S assay results performed on DBS samples, then presented the distribution of adjusted assay results in the same eCDF figure (</w:t>
+      </w:r>
+      <w:r>
+        <w:rPr>
+          <w:bCs/>
+          <w:b/>
+        </w:rPr>
+        <w:t xml:space="preserve">Fig. 2</w:t>
+      </w:r>
+      <w:r>
+        <w:t xml:space="preserve">).</w:t>
       </w:r>
     </w:p>
     <w:p>
@@ -1785,7 +1975,7 @@
         <w:t xml:space="preserve"> </w:t>
       </w:r>
       <w:r>
-        <w:t xml:space="preserve">[9,10]</w:t>
+        <w:t xml:space="preserve">[10,11]</w:t>
       </w:r>
       <w:r>
         <w:t xml:space="preserve">.</w:t>
@@ -1812,9 +2002,9 @@
         <w:br w:type="page"/>
       </w:r>
     </w:p>
-    <w:bookmarkEnd w:id="52"/>
-    <w:bookmarkEnd w:id="53"/>
-    <w:bookmarkStart w:id="64" w:name="supplemental-figures"/>
+    <w:bookmarkEnd w:id="54"/>
+    <w:bookmarkEnd w:id="55"/>
+    <w:bookmarkStart w:id="69" w:name="supplemental-figures"/>
     <w:p>
       <w:pPr>
         <w:pStyle w:val="Heading1"/>
@@ -1832,18 +2022,18 @@
           <wp:inline>
             <wp:extent cx="5943600" cy="4457700"/>
             <wp:effectExtent b="0" l="0" r="0" t="0"/>
-            <wp:docPr descr="" title="" id="55" name="Picture"/>
+            <wp:docPr descr="" title="" id="57" name="Picture"/>
             <a:graphic>
               <a:graphicData uri="http://schemas.openxmlformats.org/drawingml/2006/picture">
                 <pic:pic>
                   <pic:nvPicPr>
-                    <pic:cNvPr descr="../4_output/figs/Fig%207.%20CLSA%20Data%20Collection.jpg" id="56" name="Picture"/>
+                    <pic:cNvPr descr="../4_output/figs/Fig%207.%20CLSA%20Data%20Collection.jpg" id="58" name="Picture"/>
                     <pic:cNvPicPr>
                       <a:picLocks noChangeArrowheads="1" noChangeAspect="1"/>
                     </pic:cNvPicPr>
                   </pic:nvPicPr>
                   <pic:blipFill>
-                    <a:blip r:embed="rId54"/>
+                    <a:blip r:embed="rId56"/>
                     <a:stretch>
                       <a:fillRect/>
                     </a:stretch>
@@ -1890,7 +2080,7 @@
       <w:r>
         <w:t xml:space="preserve"> </w:t>
       </w:r>
-      <w:hyperlink r:id="rId57">
+      <w:hyperlink r:id="rId59">
         <w:r>
           <w:rPr>
             <w:rStyle w:val="Hyperlink"/>
@@ -1908,18 +2098,18 @@
           <wp:inline>
             <wp:extent cx="5943600" cy="4457699"/>
             <wp:effectExtent b="0" l="0" r="0" t="0"/>
-            <wp:docPr descr="" title="" id="59" name="Picture"/>
+            <wp:docPr descr="" title="" id="61" name="Picture"/>
             <a:graphic>
               <a:graphicData uri="http://schemas.openxmlformats.org/drawingml/2006/picture">
                 <pic:pic>
                   <pic:nvPicPr>
-                    <pic:cNvPr descr="../4_output/figs/Fig.4%20OR%20Plot%20by%20prov.png" id="60" name="Picture"/>
+                    <pic:cNvPr descr="../4_output/figs/Fig.4%20OR%20Plot%20by%20prov.png" id="62" name="Picture"/>
                     <pic:cNvPicPr>
                       <a:picLocks noChangeArrowheads="1" noChangeAspect="1"/>
                     </pic:cNvPicPr>
                   </pic:nvPicPr>
                   <pic:blipFill>
-                    <a:blip r:embed="rId58"/>
+                    <a:blip r:embed="rId60"/>
                     <a:stretch>
                       <a:fillRect/>
                     </a:stretch>
@@ -1973,18 +2163,18 @@
           <wp:inline>
             <wp:extent cx="5943600" cy="3962400"/>
             <wp:effectExtent b="0" l="0" r="0" t="0"/>
-            <wp:docPr descr="" title="" id="62" name="Picture"/>
+            <wp:docPr descr="" title="" id="64" name="Picture"/>
             <a:graphic>
               <a:graphicData uri="http://schemas.openxmlformats.org/drawingml/2006/picture">
                 <pic:pic>
                   <pic:nvPicPr>
-                    <pic:cNvPr descr="../4_output/figs/Fig.5%20OR%20Plot%20of%20Anti-N%20&amp;%20S%20by%20prov.png" id="63" name="Picture"/>
+                    <pic:cNvPr descr="../4_output/figs/Fig.5%20OR%20Plot%20of%20Anti-N%20&amp;%20S%20by%20prov.png" id="65" name="Picture"/>
                     <pic:cNvPicPr>
                       <a:picLocks noChangeArrowheads="1" noChangeAspect="1"/>
                     </pic:cNvPicPr>
                   </pic:nvPicPr>
                   <pic:blipFill>
-                    <a:blip r:embed="rId61"/>
+                    <a:blip r:embed="rId63"/>
                     <a:stretch>
                       <a:fillRect/>
                     </a:stretch>
@@ -2029,7 +2219,72 @@
         <w:t xml:space="preserve">We observed an increased odds of assay positivity in venous blood samples for both anti-N and anti-S assays, which is consistent with the analysis using unstratified national data.</w:t>
       </w:r>
     </w:p>
-    <w:bookmarkEnd w:id="64"/>
+    <w:p>
+      <w:pPr>
+        <w:pStyle w:val="BodyText"/>
+      </w:pPr>
+      <w:r>
+        <w:drawing>
+          <wp:inline>
+            <wp:extent cx="5943600" cy="3566159"/>
+            <wp:effectExtent b="0" l="0" r="0" t="0"/>
+            <wp:docPr descr="" title="" id="67" name="Picture"/>
+            <a:graphic>
+              <a:graphicData uri="http://schemas.openxmlformats.org/drawingml/2006/picture">
+                <pic:pic>
+                  <pic:nvPicPr>
+                    <pic:cNvPr descr="../3_intermediate/Fig.6%20Heatmap.png" id="68" name="Picture"/>
+                    <pic:cNvPicPr>
+                      <a:picLocks noChangeArrowheads="1" noChangeAspect="1"/>
+                    </pic:cNvPicPr>
+                  </pic:nvPicPr>
+                  <pic:blipFill>
+                    <a:blip r:embed="rId66"/>
+                    <a:stretch>
+                      <a:fillRect/>
+                    </a:stretch>
+                  </pic:blipFill>
+                  <pic:spPr bwMode="auto">
+                    <a:xfrm>
+                      <a:off x="0" y="0"/>
+                      <a:ext cx="5943600" cy="3566159"/>
+                    </a:xfrm>
+                    <a:prstGeom prst="rect">
+                      <a:avLst/>
+                    </a:prstGeom>
+                    <a:noFill/>
+                    <a:ln w="9525">
+                      <a:noFill/>
+                      <a:headEnd/>
+                      <a:tailEnd/>
+                    </a:ln>
+                  </pic:spPr>
+                </pic:pic>
+              </a:graphicData>
+            </a:graphic>
+          </wp:inline>
+        </w:drawing>
+      </w:r>
+    </w:p>
+    <w:p>
+      <w:pPr>
+        <w:pStyle w:val="BodyText"/>
+      </w:pPr>
+      <w:r>
+        <w:rPr>
+          <w:bCs/>
+          <w:b/>
+        </w:rPr>
+        <w:t xml:space="preserve">Figure S4</w:t>
+      </w:r>
+      <w:r>
+        <w:t xml:space="preserve"> </w:t>
+      </w:r>
+      <w:r>
+        <w:t xml:space="preserve">Add caption here</w:t>
+      </w:r>
+    </w:p>
+    <w:bookmarkEnd w:id="69"/>
     <w:sectPr>
       <w:footerReference r:id="rId9" w:type="default"/>
       <w:pgSz w:h="15840" w:w="12240"/>

</xml_diff>